<commit_message>
Dodajem izmene za pojedine fajlove
</commit_message>
<xml_diff>
--- a/Dokumentacija/SWE_05_Arhitekturni-projekat.docx
+++ b/Dokumentacija/SWE_05_Arhitekturni-projekat.docx
@@ -1,6 +1,6 @@
 
 <file path=word/document.xml><?xml version="1.0" encoding="utf-8"?>
-<w:document xmlns:wpc="http://schemas.microsoft.com/office/word/2010/wordprocessingCanvas" xmlns:cx="http://schemas.microsoft.com/office/drawing/2014/chartex" xmlns:cx1="http://schemas.microsoft.com/office/drawing/2015/9/8/chartex" xmlns:cx2="http://schemas.microsoft.com/office/drawing/2015/10/21/chartex" xmlns:cx3="http://schemas.microsoft.com/office/drawing/2016/5/9/chartex" xmlns:cx4="http://schemas.microsoft.com/office/drawing/2016/5/10/chartex" xmlns:cx5="http://schemas.microsoft.com/office/drawing/2016/5/11/chartex" xmlns:cx6="http://schemas.microsoft.com/office/drawing/2016/5/12/chartex" xmlns:cx7="http://schemas.microsoft.com/office/drawing/2016/5/13/chartex" xmlns:cx8="http://schemas.microsoft.com/office/drawing/2016/5/14/chartex" xmlns:mc="http://schemas.openxmlformats.org/markup-compatibility/2006" xmlns:aink="http://schemas.microsoft.com/office/drawing/2016/ink" xmlns:am3d="http://schemas.microsoft.com/office/drawing/2017/model3d" xmlns:o="urn:schemas-microsoft-com:office:office" xmlns:r="http://schemas.openxmlformats.org/officeDocument/2006/relationships" xmlns:m="http://schemas.openxmlformats.org/officeDocument/2006/math" xmlns:v="urn:schemas-microsoft-com:vml" xmlns:wp14="http://schemas.microsoft.com/office/word/2010/wordprocessingDrawing" xmlns:wp="http://schemas.openxmlformats.org/drawingml/2006/wordprocessingDrawing" xmlns:w10="urn:schemas-microsoft-com:office:word" xmlns:w="http://schemas.openxmlformats.org/wordprocessingml/2006/main" xmlns:w14="http://schemas.microsoft.com/office/word/2010/wordml" xmlns:w15="http://schemas.microsoft.com/office/word/2012/wordml" xmlns:w16cex="http://schemas.microsoft.com/office/word/2018/wordml/cex" xmlns:w16cid="http://schemas.microsoft.com/office/word/2016/wordml/cid" xmlns:w16="http://schemas.microsoft.com/office/word/2018/wordml" xmlns:w16se="http://schemas.microsoft.com/office/word/2015/wordml/symex" xmlns:wpg="http://schemas.microsoft.com/office/word/2010/wordprocessingGroup" xmlns:wpi="http://schemas.microsoft.com/office/word/2010/wordprocessingInk" xmlns:wne="http://schemas.microsoft.com/office/word/2006/wordml" xmlns:wps="http://schemas.microsoft.com/office/word/2010/wordprocessingShape" mc:Ignorable="w14 w15 w16se w16cid w16 w16cex wp14">
+<w:document xmlns:wpc="http://schemas.microsoft.com/office/word/2010/wordprocessingCanvas" xmlns:cx="http://schemas.microsoft.com/office/drawing/2014/chartex" xmlns:cx1="http://schemas.microsoft.com/office/drawing/2015/9/8/chartex" xmlns:mc="http://schemas.openxmlformats.org/markup-compatibility/2006" xmlns:o="urn:schemas-microsoft-com:office:office" xmlns:r="http://schemas.openxmlformats.org/officeDocument/2006/relationships" xmlns:m="http://schemas.openxmlformats.org/officeDocument/2006/math" xmlns:v="urn:schemas-microsoft-com:vml" xmlns:wp14="http://schemas.microsoft.com/office/word/2010/wordprocessingDrawing" xmlns:wp="http://schemas.openxmlformats.org/drawingml/2006/wordprocessingDrawing" xmlns:w10="urn:schemas-microsoft-com:office:word" xmlns:w="http://schemas.openxmlformats.org/wordprocessingml/2006/main" xmlns:w14="http://schemas.microsoft.com/office/word/2010/wordml" xmlns:w15="http://schemas.microsoft.com/office/word/2012/wordml" xmlns:w16se="http://schemas.microsoft.com/office/word/2015/wordml/symex" xmlns:wpg="http://schemas.microsoft.com/office/word/2010/wordprocessingGroup" xmlns:wpi="http://schemas.microsoft.com/office/word/2010/wordprocessingInk" xmlns:wne="http://schemas.microsoft.com/office/word/2006/wordml" xmlns:wps="http://schemas.microsoft.com/office/word/2010/wordprocessingShape" mc:Ignorable="w14 w15 w16se wp14">
   <w:body>
     <w:p>
       <w:pPr>
@@ -115,8 +115,10 @@
           <w:sz w:val="28"/>
           <w:lang w:val="sr-Latn-CS"/>
         </w:rPr>
-        <w:t xml:space="preserve"> 1.0</w:t>
-      </w:r>
+        <w:t xml:space="preserve"> 1.1</w:t>
+      </w:r>
+      <w:bookmarkStart w:id="0" w:name="_GoBack"/>
+      <w:bookmarkEnd w:id="0"/>
     </w:p>
     <w:p>
       <w:pPr>
@@ -381,6 +383,12 @@
                 <w:lang w:val="sr-Latn-CS"/>
               </w:rPr>
             </w:pPr>
+            <w:r>
+              <w:rPr>
+                <w:lang w:val="sr-Latn-CS"/>
+              </w:rPr>
+              <w:t>29.06.2020.</w:t>
+            </w:r>
           </w:p>
         </w:tc>
         <w:tc>
@@ -394,6 +402,12 @@
                 <w:lang w:val="sr-Latn-CS"/>
               </w:rPr>
             </w:pPr>
+            <w:r>
+              <w:rPr>
+                <w:lang w:val="sr-Latn-CS"/>
+              </w:rPr>
+              <w:t>1.1</w:t>
+            </w:r>
           </w:p>
         </w:tc>
         <w:tc>
@@ -407,6 +421,12 @@
                 <w:lang w:val="sr-Latn-CS"/>
               </w:rPr>
             </w:pPr>
+            <w:r>
+              <w:rPr>
+                <w:lang w:val="sr-Latn-CS"/>
+              </w:rPr>
+              <w:t>Finalna verzija</w:t>
+            </w:r>
           </w:p>
         </w:tc>
         <w:tc>
@@ -420,6 +440,12 @@
                 <w:lang w:val="sr-Latn-CS"/>
               </w:rPr>
             </w:pPr>
+            <w:r>
+              <w:rPr>
+                <w:lang w:val="sr-Latn-CS"/>
+              </w:rPr>
+              <w:t>Uros, Danilo, Aleksandar</w:t>
+            </w:r>
           </w:p>
         </w:tc>
       </w:tr>
@@ -1239,7 +1265,14 @@
           <w:noProof/>
           <w:lang w:val="sr-Latn-CS"/>
         </w:rPr>
-        <w:t>Pregled osnovnih podataka o dnevniku</w:t>
+        <w:t xml:space="preserve">Pregled </w:t>
+      </w:r>
+      <w:r>
+        <w:rPr>
+          <w:noProof/>
+          <w:lang w:val="sr-Latn-CS"/>
+        </w:rPr>
+        <w:t>podataka o odredjenom clanu skole</w:t>
       </w:r>
       <w:r>
         <w:rPr>
@@ -1257,7 +1290,7 @@
         <w:rPr>
           <w:noProof/>
         </w:rPr>
-        <w:instrText xml:space="preserve"> PAGEREF _Toc258522632 \h </w:instrText>
+        <w:instrText xml:space="preserve"> PAGEREF _Toc258522633 \h </w:instrText>
       </w:r>
       <w:r>
         <w:rPr>
@@ -1324,7 +1357,7 @@
           <w:noProof/>
           <w:lang w:val="sr-Latn-CS"/>
         </w:rPr>
-        <w:t>podataka o odredjenom clanu skole</w:t>
+        <w:t>ocena ucenika</w:t>
       </w:r>
       <w:r>
         <w:rPr>
@@ -1342,7 +1375,7 @@
         <w:rPr>
           <w:noProof/>
         </w:rPr>
-        <w:instrText xml:space="preserve"> PAGEREF _Toc258522633 \h </w:instrText>
+        <w:instrText xml:space="preserve"> PAGEREF _Toc258522634 \h </w:instrText>
       </w:r>
       <w:r>
         <w:rPr>
@@ -1386,7 +1419,14 @@
           <w:noProof/>
           <w:lang w:val="sr-Latn-CS"/>
         </w:rPr>
-        <w:t>6.2.3</w:t>
+        <w:t>6.2</w:t>
+      </w:r>
+      <w:r>
+        <w:rPr>
+          <w:noProof/>
+          <w:lang w:val="sr-Latn-CS"/>
+        </w:rPr>
+        <w:t>.3</w:t>
       </w:r>
       <w:r>
         <w:rPr>
@@ -1402,7 +1442,21 @@
           <w:noProof/>
           <w:lang w:val="sr-Latn-CS"/>
         </w:rPr>
-        <w:t>Pregled podataka o predmetima</w:t>
+        <w:t xml:space="preserve">Pregled </w:t>
+      </w:r>
+      <w:r>
+        <w:rPr>
+          <w:noProof/>
+          <w:lang w:val="sr-Latn-CS"/>
+        </w:rPr>
+        <w:t>izostanaka</w:t>
+      </w:r>
+      <w:r>
+        <w:rPr>
+          <w:noProof/>
+          <w:lang w:val="sr-Latn-CS"/>
+        </w:rPr>
+        <w:t xml:space="preserve"> ucenika</w:t>
       </w:r>
       <w:r>
         <w:rPr>
@@ -1420,7 +1474,7 @@
         <w:rPr>
           <w:noProof/>
         </w:rPr>
-        <w:instrText xml:space="preserve"> PAGEREF _Toc258522634 \h </w:instrText>
+        <w:instrText xml:space="preserve"> PAGEREF _Toc258522635 \h </w:instrText>
       </w:r>
       <w:r>
         <w:rPr>
@@ -1480,7 +1534,35 @@
           <w:noProof/>
           <w:lang w:val="sr-Latn-CS"/>
         </w:rPr>
-        <w:t>Pregled ocena ucenika</w:t>
+        <w:t xml:space="preserve">Pregled </w:t>
+      </w:r>
+      <w:r>
+        <w:rPr>
+          <w:noProof/>
+          <w:lang w:val="sr-Latn-CS"/>
+        </w:rPr>
+        <w:t>domacih</w:t>
+      </w:r>
+      <w:r>
+        <w:rPr>
+          <w:noProof/>
+          <w:lang w:val="sr-Latn-CS"/>
+        </w:rPr>
+        <w:t xml:space="preserve"> </w:t>
+      </w:r>
+      <w:r>
+        <w:rPr>
+          <w:noProof/>
+          <w:lang w:val="sr-Latn-CS"/>
+        </w:rPr>
+        <w:t>zadata</w:t>
+      </w:r>
+      <w:r>
+        <w:rPr>
+          <w:noProof/>
+          <w:lang w:val="sr-Latn-CS"/>
+        </w:rPr>
+        <w:t>ka</w:t>
       </w:r>
       <w:r>
         <w:rPr>
@@ -1498,7 +1580,7 @@
         <w:rPr>
           <w:noProof/>
         </w:rPr>
-        <w:instrText xml:space="preserve"> PAGEREF _Toc258522635 \h </w:instrText>
+        <w:instrText xml:space="preserve"> PAGEREF _Toc258522636 \h </w:instrText>
       </w:r>
       <w:r>
         <w:rPr>
@@ -1558,7 +1640,14 @@
           <w:noProof/>
           <w:lang w:val="sr-Latn-CS"/>
         </w:rPr>
-        <w:t>Pregled izostanaka ucenika</w:t>
+        <w:t>Pr</w:t>
+      </w:r>
+      <w:r>
+        <w:rPr>
+          <w:noProof/>
+          <w:lang w:val="sr-Latn-CS"/>
+        </w:rPr>
+        <w:t>ijavljivanje</w:t>
       </w:r>
       <w:r>
         <w:rPr>
@@ -1576,7 +1665,7 @@
         <w:rPr>
           <w:noProof/>
         </w:rPr>
-        <w:instrText xml:space="preserve"> PAGEREF _Toc258522636 \h </w:instrText>
+        <w:instrText xml:space="preserve"> PAGEREF _Toc258522637 \h </w:instrText>
       </w:r>
       <w:r>
         <w:rPr>
@@ -1636,7 +1725,7 @@
           <w:noProof/>
           <w:lang w:val="sr-Latn-CS"/>
         </w:rPr>
-        <w:t>Pregled domacih zadataka</w:t>
+        <w:t>Dodavanje domacih zadataka</w:t>
       </w:r>
       <w:r>
         <w:rPr>
@@ -1654,7 +1743,7 @@
         <w:rPr>
           <w:noProof/>
         </w:rPr>
-        <w:instrText xml:space="preserve"> PAGEREF _Toc258522637 \h </w:instrText>
+        <w:instrText xml:space="preserve"> PAGEREF _Toc258522638 \h </w:instrText>
       </w:r>
       <w:r>
         <w:rPr>
@@ -1714,7 +1803,7 @@
           <w:noProof/>
           <w:lang w:val="sr-Latn-CS"/>
         </w:rPr>
-        <w:t>Prijavljivanje</w:t>
+        <w:t>Azuriranje podataka o opravdanjima</w:t>
       </w:r>
       <w:r>
         <w:rPr>
@@ -1732,7 +1821,7 @@
         <w:rPr>
           <w:noProof/>
         </w:rPr>
-        <w:instrText xml:space="preserve"> PAGEREF _Toc258522638 \h </w:instrText>
+        <w:instrText xml:space="preserve"> PAGEREF _Toc258522639 \h </w:instrText>
       </w:r>
       <w:r>
         <w:rPr>
@@ -1792,7 +1881,7 @@
           <w:noProof/>
           <w:lang w:val="sr-Latn-CS"/>
         </w:rPr>
-        <w:t>Dodavanje domacih zadataka</w:t>
+        <w:t>Prihvatanje opravdanja prilozenog od strane roditelja</w:t>
       </w:r>
       <w:r>
         <w:rPr>
@@ -1804,43 +1893,14 @@
         <w:rPr>
           <w:noProof/>
         </w:rPr>
-        <w:fldChar w:fldCharType="begin"/>
-      </w:r>
-      <w:r>
-        <w:rPr>
-          <w:noProof/>
-        </w:rPr>
-        <w:instrText xml:space="preserve"> PAGEREF _Toc258522639 \h </w:instrText>
-      </w:r>
-      <w:r>
-        <w:rPr>
-          <w:noProof/>
-        </w:rPr>
-      </w:r>
-      <w:r>
-        <w:rPr>
-          <w:noProof/>
-        </w:rPr>
-        <w:fldChar w:fldCharType="separate"/>
-      </w:r>
-      <w:r>
-        <w:rPr>
-          <w:noProof/>
-        </w:rPr>
-        <w:t>8</w:t>
-      </w:r>
-      <w:r>
-        <w:rPr>
-          <w:noProof/>
-        </w:rPr>
-        <w:fldChar w:fldCharType="end"/>
+        <w:t>9</w:t>
       </w:r>
     </w:p>
     <w:p>
       <w:pPr>
         <w:pStyle w:val="TOC3"/>
         <w:tabs>
-          <w:tab w:val="left" w:pos="1600"/>
+          <w:tab w:val="left" w:pos="1608"/>
         </w:tabs>
         <w:rPr>
           <w:noProof/>
@@ -1870,7 +1930,7 @@
           <w:noProof/>
           <w:lang w:val="sr-Latn-CS"/>
         </w:rPr>
-        <w:t>Azuriranje podataka o opravdanjima</w:t>
+        <w:t>Odbijanje opravdanja prilozenog od strane roditelja</w:t>
       </w:r>
       <w:r>
         <w:rPr>
@@ -1903,7 +1963,14 @@
           <w:noProof/>
           <w:lang w:val="sr-Latn-CS"/>
         </w:rPr>
-        <w:t>6.2.10</w:t>
+        <w:t>6.2.1</w:t>
+      </w:r>
+      <w:r>
+        <w:rPr>
+          <w:noProof/>
+          <w:lang w:val="sr-Latn-CS"/>
+        </w:rPr>
+        <w:t>0</w:t>
       </w:r>
       <w:r>
         <w:rPr>
@@ -1919,7 +1986,7 @@
           <w:noProof/>
           <w:lang w:val="sr-Latn-CS"/>
         </w:rPr>
-        <w:t>Prihvatanje opravdanja prilozenog od strane roditelja</w:t>
+        <w:t>Kreiranje novog clana</w:t>
       </w:r>
       <w:r>
         <w:rPr>
@@ -1936,9 +2003,9 @@
     </w:p>
     <w:p>
       <w:pPr>
-        <w:pStyle w:val="TOC3"/>
-        <w:tabs>
-          <w:tab w:val="left" w:pos="1608"/>
+        <w:pStyle w:val="TOC1"/>
+        <w:tabs>
+          <w:tab w:val="left" w:pos="432"/>
         </w:tabs>
         <w:rPr>
           <w:noProof/>
@@ -1952,7 +2019,7 @@
           <w:noProof/>
           <w:lang w:val="sr-Latn-CS"/>
         </w:rPr>
-        <w:t>6.2.11</w:t>
+        <w:t>7.</w:t>
       </w:r>
       <w:r>
         <w:rPr>
@@ -1968,7 +2035,7 @@
           <w:noProof/>
           <w:lang w:val="sr-Latn-CS"/>
         </w:rPr>
-        <w:t>Odbijanje opravdanja prilozenog od strane roditelja</w:t>
+        <w:t>Pogled na logičku arhitekturu sistema</w:t>
       </w:r>
       <w:r>
         <w:rPr>
@@ -1980,14 +2047,43 @@
         <w:rPr>
           <w:noProof/>
         </w:rPr>
+        <w:fldChar w:fldCharType="begin"/>
+      </w:r>
+      <w:r>
+        <w:rPr>
+          <w:noProof/>
+        </w:rPr>
+        <w:instrText xml:space="preserve"> PAGEREF _Toc258522651 \h </w:instrText>
+      </w:r>
+      <w:r>
+        <w:rPr>
+          <w:noProof/>
+        </w:rPr>
+      </w:r>
+      <w:r>
+        <w:rPr>
+          <w:noProof/>
+        </w:rPr>
+        <w:fldChar w:fldCharType="separate"/>
+      </w:r>
+      <w:r>
+        <w:rPr>
+          <w:noProof/>
+        </w:rPr>
         <w:t>9</w:t>
       </w:r>
-    </w:p>
-    <w:p>
-      <w:pPr>
-        <w:pStyle w:val="TOC3"/>
-        <w:tabs>
-          <w:tab w:val="left" w:pos="1608"/>
+      <w:r>
+        <w:rPr>
+          <w:noProof/>
+        </w:rPr>
+        <w:fldChar w:fldCharType="end"/>
+      </w:r>
+    </w:p>
+    <w:p>
+      <w:pPr>
+        <w:pStyle w:val="TOC2"/>
+        <w:tabs>
+          <w:tab w:val="left" w:pos="1000"/>
         </w:tabs>
         <w:rPr>
           <w:noProof/>
@@ -2001,7 +2097,7 @@
           <w:noProof/>
           <w:lang w:val="sr-Latn-CS"/>
         </w:rPr>
-        <w:t>6.2.12</w:t>
+        <w:t>7.1</w:t>
       </w:r>
       <w:r>
         <w:rPr>
@@ -2017,7 +2113,7 @@
           <w:noProof/>
           <w:lang w:val="sr-Latn-CS"/>
         </w:rPr>
-        <w:t>Kreiranje novog clana</w:t>
+        <w:t>Pregled arhitekture – organizacija paketa i podsistema u slojeve</w:t>
       </w:r>
       <w:r>
         <w:rPr>
@@ -2029,14 +2125,43 @@
         <w:rPr>
           <w:noProof/>
         </w:rPr>
-        <w:t>9</w:t>
+        <w:fldChar w:fldCharType="begin"/>
+      </w:r>
+      <w:r>
+        <w:rPr>
+          <w:noProof/>
+        </w:rPr>
+        <w:instrText xml:space="preserve"> PAGEREF _Toc258522652 \h </w:instrText>
+      </w:r>
+      <w:r>
+        <w:rPr>
+          <w:noProof/>
+        </w:rPr>
+      </w:r>
+      <w:r>
+        <w:rPr>
+          <w:noProof/>
+        </w:rPr>
+        <w:fldChar w:fldCharType="separate"/>
+      </w:r>
+      <w:r>
+        <w:rPr>
+          <w:noProof/>
+        </w:rPr>
+        <w:t>10</w:t>
+      </w:r>
+      <w:r>
+        <w:rPr>
+          <w:noProof/>
+        </w:rPr>
+        <w:fldChar w:fldCharType="end"/>
       </w:r>
     </w:p>
     <w:p>
       <w:pPr>
         <w:pStyle w:val="TOC3"/>
         <w:tabs>
-          <w:tab w:val="left" w:pos="1608"/>
+          <w:tab w:val="left" w:pos="1600"/>
         </w:tabs>
         <w:rPr>
           <w:noProof/>
@@ -2050,7 +2175,7 @@
           <w:noProof/>
           <w:lang w:val="sr-Latn-CS"/>
         </w:rPr>
-        <w:t>6.2.13</w:t>
+        <w:t>7.1.1</w:t>
       </w:r>
       <w:r>
         <w:rPr>
@@ -2066,7 +2191,7 @@
           <w:noProof/>
           <w:lang w:val="sr-Latn-CS"/>
         </w:rPr>
-        <w:t>Brisanje postojeceg clana</w:t>
+        <w:t>Korisnički interfejs</w:t>
       </w:r>
       <w:r>
         <w:rPr>
@@ -2078,14 +2203,43 @@
         <w:rPr>
           <w:noProof/>
         </w:rPr>
-        <w:t>9</w:t>
-      </w:r>
-    </w:p>
-    <w:p>
-      <w:pPr>
-        <w:pStyle w:val="TOC1"/>
-        <w:tabs>
-          <w:tab w:val="left" w:pos="432"/>
+        <w:fldChar w:fldCharType="begin"/>
+      </w:r>
+      <w:r>
+        <w:rPr>
+          <w:noProof/>
+        </w:rPr>
+        <w:instrText xml:space="preserve"> PAGEREF _Toc258522653 \h </w:instrText>
+      </w:r>
+      <w:r>
+        <w:rPr>
+          <w:noProof/>
+        </w:rPr>
+      </w:r>
+      <w:r>
+        <w:rPr>
+          <w:noProof/>
+        </w:rPr>
+        <w:fldChar w:fldCharType="separate"/>
+      </w:r>
+      <w:r>
+        <w:rPr>
+          <w:noProof/>
+        </w:rPr>
+        <w:t>10</w:t>
+      </w:r>
+      <w:r>
+        <w:rPr>
+          <w:noProof/>
+        </w:rPr>
+        <w:fldChar w:fldCharType="end"/>
+      </w:r>
+    </w:p>
+    <w:p>
+      <w:pPr>
+        <w:pStyle w:val="TOC3"/>
+        <w:tabs>
+          <w:tab w:val="left" w:pos="1600"/>
         </w:tabs>
         <w:rPr>
           <w:noProof/>
@@ -2099,7 +2253,7 @@
           <w:noProof/>
           <w:lang w:val="sr-Latn-CS"/>
         </w:rPr>
-        <w:t>7.</w:t>
+        <w:t>7.1.2</w:t>
       </w:r>
       <w:r>
         <w:rPr>
@@ -2115,7 +2269,7 @@
           <w:noProof/>
           <w:lang w:val="sr-Latn-CS"/>
         </w:rPr>
-        <w:t>Pogled na logičku arhitekturu sistema</w:t>
+        <w:t>Aplikaciona logika</w:t>
       </w:r>
       <w:r>
         <w:rPr>
@@ -2133,7 +2287,7 @@
         <w:rPr>
           <w:noProof/>
         </w:rPr>
-        <w:instrText xml:space="preserve"> PAGEREF _Toc258522651 \h </w:instrText>
+        <w:instrText xml:space="preserve"> PAGEREF _Toc258522654 \h </w:instrText>
       </w:r>
       <w:r>
         <w:rPr>
@@ -2150,7 +2304,7 @@
         <w:rPr>
           <w:noProof/>
         </w:rPr>
-        <w:t>9</w:t>
+        <w:t>10</w:t>
       </w:r>
       <w:r>
         <w:rPr>
@@ -2161,9 +2315,9 @@
     </w:p>
     <w:p>
       <w:pPr>
-        <w:pStyle w:val="TOC2"/>
-        <w:tabs>
-          <w:tab w:val="left" w:pos="1000"/>
+        <w:pStyle w:val="TOC3"/>
+        <w:tabs>
+          <w:tab w:val="left" w:pos="1600"/>
         </w:tabs>
         <w:rPr>
           <w:noProof/>
@@ -2177,7 +2331,7 @@
           <w:noProof/>
           <w:lang w:val="sr-Latn-CS"/>
         </w:rPr>
-        <w:t>7.1</w:t>
+        <w:t>7.1.3</w:t>
       </w:r>
       <w:r>
         <w:rPr>
@@ -2193,7 +2347,7 @@
           <w:noProof/>
           <w:lang w:val="sr-Latn-CS"/>
         </w:rPr>
-        <w:t>Pregled arhitekture – organizacija paketa i podsistema u slojeve</w:t>
+        <w:t>Pristup podacima</w:t>
       </w:r>
       <w:r>
         <w:rPr>
@@ -2211,7 +2365,7 @@
         <w:rPr>
           <w:noProof/>
         </w:rPr>
-        <w:instrText xml:space="preserve"> PAGEREF _Toc258522652 \h </w:instrText>
+        <w:instrText xml:space="preserve"> PAGEREF _Toc258522655 \h </w:instrText>
       </w:r>
       <w:r>
         <w:rPr>
@@ -2255,7 +2409,7 @@
           <w:noProof/>
           <w:lang w:val="sr-Latn-CS"/>
         </w:rPr>
-        <w:t>7.1.1</w:t>
+        <w:t>7.1.4</w:t>
       </w:r>
       <w:r>
         <w:rPr>
@@ -2271,7 +2425,7 @@
           <w:noProof/>
           <w:lang w:val="sr-Latn-CS"/>
         </w:rPr>
-        <w:t>Korisnički interfejs</w:t>
+        <w:t>React</w:t>
       </w:r>
       <w:r>
         <w:rPr>
@@ -2289,7 +2443,7 @@
         <w:rPr>
           <w:noProof/>
         </w:rPr>
-        <w:instrText xml:space="preserve"> PAGEREF _Toc258522653 \h </w:instrText>
+        <w:instrText xml:space="preserve"> PAGEREF _Toc258522656 \h </w:instrText>
       </w:r>
       <w:r>
         <w:rPr>
@@ -2333,7 +2487,7 @@
           <w:noProof/>
           <w:lang w:val="sr-Latn-CS"/>
         </w:rPr>
-        <w:t>7.1.2</w:t>
+        <w:t>7.1.5</w:t>
       </w:r>
       <w:r>
         <w:rPr>
@@ -2349,7 +2503,7 @@
           <w:noProof/>
           <w:lang w:val="sr-Latn-CS"/>
         </w:rPr>
-        <w:t>Aplikaciona logika</w:t>
+        <w:t>Node.js</w:t>
       </w:r>
       <w:r>
         <w:rPr>
@@ -2361,36 +2515,7 @@
         <w:rPr>
           <w:noProof/>
         </w:rPr>
-        <w:fldChar w:fldCharType="begin"/>
-      </w:r>
-      <w:r>
-        <w:rPr>
-          <w:noProof/>
-        </w:rPr>
-        <w:instrText xml:space="preserve"> PAGEREF _Toc258522654 \h </w:instrText>
-      </w:r>
-      <w:r>
-        <w:rPr>
-          <w:noProof/>
-        </w:rPr>
-      </w:r>
-      <w:r>
-        <w:rPr>
-          <w:noProof/>
-        </w:rPr>
-        <w:fldChar w:fldCharType="separate"/>
-      </w:r>
-      <w:r>
-        <w:rPr>
-          <w:noProof/>
-        </w:rPr>
         <w:t>10</w:t>
-      </w:r>
-      <w:r>
-        <w:rPr>
-          <w:noProof/>
-        </w:rPr>
-        <w:fldChar w:fldCharType="end"/>
       </w:r>
     </w:p>
     <w:p>
@@ -2411,7 +2536,7 @@
           <w:noProof/>
           <w:lang w:val="sr-Latn-CS"/>
         </w:rPr>
-        <w:t>7.1.3</w:t>
+        <w:t>7.1.6</w:t>
       </w:r>
       <w:r>
         <w:rPr>
@@ -2427,7 +2552,7 @@
           <w:noProof/>
           <w:lang w:val="sr-Latn-CS"/>
         </w:rPr>
-        <w:t>Pristup podacima</w:t>
+        <w:t>MongoDB</w:t>
       </w:r>
       <w:r>
         <w:rPr>
@@ -2445,7 +2570,7 @@
         <w:rPr>
           <w:noProof/>
         </w:rPr>
-        <w:instrText xml:space="preserve"> PAGEREF _Toc258522655 \h </w:instrText>
+        <w:instrText xml:space="preserve"> PAGEREF _Toc258522658 \h </w:instrText>
       </w:r>
       <w:r>
         <w:rPr>
@@ -2462,7 +2587,7 @@
         <w:rPr>
           <w:noProof/>
         </w:rPr>
-        <w:t>10</w:t>
+        <w:t>1</w:t>
       </w:r>
       <w:r>
         <w:rPr>
@@ -2470,12 +2595,18 @@
         </w:rPr>
         <w:fldChar w:fldCharType="end"/>
       </w:r>
-    </w:p>
-    <w:p>
-      <w:pPr>
-        <w:pStyle w:val="TOC3"/>
-        <w:tabs>
-          <w:tab w:val="left" w:pos="1600"/>
+      <w:r>
+        <w:rPr>
+          <w:noProof/>
+        </w:rPr>
+        <w:t>0</w:t>
+      </w:r>
+    </w:p>
+    <w:p>
+      <w:pPr>
+        <w:pStyle w:val="TOC1"/>
+        <w:tabs>
+          <w:tab w:val="left" w:pos="432"/>
         </w:tabs>
         <w:rPr>
           <w:noProof/>
@@ -2489,7 +2620,7 @@
           <w:noProof/>
           <w:lang w:val="sr-Latn-CS"/>
         </w:rPr>
-        <w:t>7.1.4</w:t>
+        <w:t>8.</w:t>
       </w:r>
       <w:r>
         <w:rPr>
@@ -2505,7 +2636,7 @@
           <w:noProof/>
           <w:lang w:val="sr-Latn-CS"/>
         </w:rPr>
-        <w:t>React</w:t>
+        <w:t>Pogled na procese</w:t>
       </w:r>
       <w:r>
         <w:rPr>
@@ -2523,7 +2654,7 @@
         <w:rPr>
           <w:noProof/>
         </w:rPr>
-        <w:instrText xml:space="preserve"> PAGEREF _Toc258522656 \h </w:instrText>
+        <w:instrText xml:space="preserve"> PAGEREF _Toc258522659 \h </w:instrText>
       </w:r>
       <w:r>
         <w:rPr>
@@ -2540,7 +2671,7 @@
         <w:rPr>
           <w:noProof/>
         </w:rPr>
-        <w:t>10</w:t>
+        <w:t>11</w:t>
       </w:r>
       <w:r>
         <w:rPr>
@@ -2551,9 +2682,9 @@
     </w:p>
     <w:p>
       <w:pPr>
-        <w:pStyle w:val="TOC3"/>
-        <w:tabs>
-          <w:tab w:val="left" w:pos="1600"/>
+        <w:pStyle w:val="TOC2"/>
+        <w:tabs>
+          <w:tab w:val="left" w:pos="1000"/>
         </w:tabs>
         <w:rPr>
           <w:noProof/>
@@ -2567,7 +2698,7 @@
           <w:noProof/>
           <w:lang w:val="sr-Latn-CS"/>
         </w:rPr>
-        <w:t>7.1.5</w:t>
+        <w:t>8.1</w:t>
       </w:r>
       <w:r>
         <w:rPr>
@@ -2583,7 +2714,7 @@
           <w:noProof/>
           <w:lang w:val="sr-Latn-CS"/>
         </w:rPr>
-        <w:t>Node.js</w:t>
+        <w:t>Procesi</w:t>
       </w:r>
       <w:r>
         <w:rPr>
@@ -2595,7 +2726,36 @@
         <w:rPr>
           <w:noProof/>
         </w:rPr>
-        <w:t>10</w:t>
+        <w:fldChar w:fldCharType="begin"/>
+      </w:r>
+      <w:r>
+        <w:rPr>
+          <w:noProof/>
+        </w:rPr>
+        <w:instrText xml:space="preserve"> PAGEREF _Toc258522660 \h </w:instrText>
+      </w:r>
+      <w:r>
+        <w:rPr>
+          <w:noProof/>
+        </w:rPr>
+      </w:r>
+      <w:r>
+        <w:rPr>
+          <w:noProof/>
+        </w:rPr>
+        <w:fldChar w:fldCharType="separate"/>
+      </w:r>
+      <w:r>
+        <w:rPr>
+          <w:noProof/>
+        </w:rPr>
+        <w:t>11</w:t>
+      </w:r>
+      <w:r>
+        <w:rPr>
+          <w:noProof/>
+        </w:rPr>
+        <w:fldChar w:fldCharType="end"/>
       </w:r>
     </w:p>
     <w:p>
@@ -2616,7 +2776,7 @@
           <w:noProof/>
           <w:lang w:val="sr-Latn-CS"/>
         </w:rPr>
-        <w:t>7.1.6</w:t>
+        <w:t>8.1.1</w:t>
       </w:r>
       <w:r>
         <w:rPr>
@@ -2632,7 +2792,7 @@
           <w:noProof/>
           <w:lang w:val="sr-Latn-CS"/>
         </w:rPr>
-        <w:t>MongoDB</w:t>
+        <w:t>Web čitač</w:t>
       </w:r>
       <w:r>
         <w:rPr>
@@ -2650,7 +2810,7 @@
         <w:rPr>
           <w:noProof/>
         </w:rPr>
-        <w:instrText xml:space="preserve"> PAGEREF _Toc258522658 \h </w:instrText>
+        <w:instrText xml:space="preserve"> PAGEREF _Toc258522661 \h </w:instrText>
       </w:r>
       <w:r>
         <w:rPr>
@@ -2667,7 +2827,7 @@
         <w:rPr>
           <w:noProof/>
         </w:rPr>
-        <w:t>1</w:t>
+        <w:t>11</w:t>
       </w:r>
       <w:r>
         <w:rPr>
@@ -2675,18 +2835,12 @@
         </w:rPr>
         <w:fldChar w:fldCharType="end"/>
       </w:r>
-      <w:r>
-        <w:rPr>
-          <w:noProof/>
-        </w:rPr>
-        <w:t>0</w:t>
-      </w:r>
-    </w:p>
-    <w:p>
-      <w:pPr>
-        <w:pStyle w:val="TOC1"/>
-        <w:tabs>
-          <w:tab w:val="left" w:pos="432"/>
+    </w:p>
+    <w:p>
+      <w:pPr>
+        <w:pStyle w:val="TOC3"/>
+        <w:tabs>
+          <w:tab w:val="left" w:pos="1600"/>
         </w:tabs>
         <w:rPr>
           <w:noProof/>
@@ -2700,7 +2854,7 @@
           <w:noProof/>
           <w:lang w:val="sr-Latn-CS"/>
         </w:rPr>
-        <w:t>8.</w:t>
+        <w:t>8.1.2</w:t>
       </w:r>
       <w:r>
         <w:rPr>
@@ -2716,7 +2870,7 @@
           <w:noProof/>
           <w:lang w:val="sr-Latn-CS"/>
         </w:rPr>
-        <w:t>Pogled na procese</w:t>
+        <w:t>Web server</w:t>
       </w:r>
       <w:r>
         <w:rPr>
@@ -2734,7 +2888,7 @@
         <w:rPr>
           <w:noProof/>
         </w:rPr>
-        <w:instrText xml:space="preserve"> PAGEREF _Toc258522659 \h </w:instrText>
+        <w:instrText xml:space="preserve"> PAGEREF _Toc258522662 \h </w:instrText>
       </w:r>
       <w:r>
         <w:rPr>
@@ -2762,9 +2916,9 @@
     </w:p>
     <w:p>
       <w:pPr>
-        <w:pStyle w:val="TOC2"/>
-        <w:tabs>
-          <w:tab w:val="left" w:pos="1000"/>
+        <w:pStyle w:val="TOC3"/>
+        <w:tabs>
+          <w:tab w:val="left" w:pos="1600"/>
         </w:tabs>
         <w:rPr>
           <w:noProof/>
@@ -2778,7 +2932,14 @@
           <w:noProof/>
           <w:lang w:val="sr-Latn-CS"/>
         </w:rPr>
-        <w:t>8.1</w:t>
+        <w:t>8.1.</w:t>
+      </w:r>
+      <w:r>
+        <w:rPr>
+          <w:noProof/>
+          <w:lang w:val="sr-Latn-CS"/>
+        </w:rPr>
+        <w:t>3</w:t>
       </w:r>
       <w:r>
         <w:rPr>
@@ -2794,7 +2955,14 @@
           <w:noProof/>
           <w:lang w:val="sr-Latn-CS"/>
         </w:rPr>
-        <w:t>Procesi</w:t>
+        <w:t>MongoDB</w:t>
+      </w:r>
+      <w:r>
+        <w:rPr>
+          <w:noProof/>
+          <w:lang w:val="sr-Latn-CS"/>
+        </w:rPr>
+        <w:t xml:space="preserve"> Server</w:t>
       </w:r>
       <w:r>
         <w:rPr>
@@ -2806,43 +2974,14 @@
         <w:rPr>
           <w:noProof/>
         </w:rPr>
-        <w:fldChar w:fldCharType="begin"/>
-      </w:r>
-      <w:r>
-        <w:rPr>
-          <w:noProof/>
-        </w:rPr>
-        <w:instrText xml:space="preserve"> PAGEREF _Toc258522660 \h </w:instrText>
-      </w:r>
-      <w:r>
-        <w:rPr>
-          <w:noProof/>
-        </w:rPr>
-      </w:r>
-      <w:r>
-        <w:rPr>
-          <w:noProof/>
-        </w:rPr>
-        <w:fldChar w:fldCharType="separate"/>
-      </w:r>
-      <w:r>
-        <w:rPr>
-          <w:noProof/>
-        </w:rPr>
         <w:t>11</w:t>
       </w:r>
-      <w:r>
-        <w:rPr>
-          <w:noProof/>
-        </w:rPr>
-        <w:fldChar w:fldCharType="end"/>
-      </w:r>
-    </w:p>
-    <w:p>
-      <w:pPr>
-        <w:pStyle w:val="TOC3"/>
-        <w:tabs>
-          <w:tab w:val="left" w:pos="1600"/>
+    </w:p>
+    <w:p>
+      <w:pPr>
+        <w:pStyle w:val="TOC1"/>
+        <w:tabs>
+          <w:tab w:val="left" w:pos="432"/>
         </w:tabs>
         <w:rPr>
           <w:noProof/>
@@ -2856,7 +2995,7 @@
           <w:noProof/>
           <w:lang w:val="sr-Latn-CS"/>
         </w:rPr>
-        <w:t>8.1.1</w:t>
+        <w:t>9.</w:t>
       </w:r>
       <w:r>
         <w:rPr>
@@ -2872,7 +3011,7 @@
           <w:noProof/>
           <w:lang w:val="sr-Latn-CS"/>
         </w:rPr>
-        <w:t>Web čitač</w:t>
+        <w:t>Pogled na raspoređivanje sistema</w:t>
       </w:r>
       <w:r>
         <w:rPr>
@@ -2890,7 +3029,7 @@
         <w:rPr>
           <w:noProof/>
         </w:rPr>
-        <w:instrText xml:space="preserve"> PAGEREF _Toc258522661 \h </w:instrText>
+        <w:instrText xml:space="preserve"> PAGEREF _Toc258522665 \h </w:instrText>
       </w:r>
       <w:r>
         <w:rPr>
@@ -2907,7 +3046,7 @@
         <w:rPr>
           <w:noProof/>
         </w:rPr>
-        <w:t>11</w:t>
+        <w:t>12</w:t>
       </w:r>
       <w:r>
         <w:rPr>
@@ -2918,9 +3057,9 @@
     </w:p>
     <w:p>
       <w:pPr>
-        <w:pStyle w:val="TOC3"/>
-        <w:tabs>
-          <w:tab w:val="left" w:pos="1600"/>
+        <w:pStyle w:val="TOC2"/>
+        <w:tabs>
+          <w:tab w:val="left" w:pos="1000"/>
         </w:tabs>
         <w:rPr>
           <w:noProof/>
@@ -2934,7 +3073,7 @@
           <w:noProof/>
           <w:lang w:val="sr-Latn-CS"/>
         </w:rPr>
-        <w:t>8.1.2</w:t>
+        <w:t>9.1</w:t>
       </w:r>
       <w:r>
         <w:rPr>
@@ -2950,7 +3089,7 @@
           <w:noProof/>
           <w:lang w:val="sr-Latn-CS"/>
         </w:rPr>
-        <w:t>Web server</w:t>
+        <w:t>Klijent</w:t>
       </w:r>
       <w:r>
         <w:rPr>
@@ -2968,7 +3107,7 @@
         <w:rPr>
           <w:noProof/>
         </w:rPr>
-        <w:instrText xml:space="preserve"> PAGEREF _Toc258522662 \h </w:instrText>
+        <w:instrText xml:space="preserve"> PAGEREF _Toc258522666 \h </w:instrText>
       </w:r>
       <w:r>
         <w:rPr>
@@ -2985,7 +3124,7 @@
         <w:rPr>
           <w:noProof/>
         </w:rPr>
-        <w:t>11</w:t>
+        <w:t>12</w:t>
       </w:r>
       <w:r>
         <w:rPr>
@@ -2996,9 +3135,9 @@
     </w:p>
     <w:p>
       <w:pPr>
-        <w:pStyle w:val="TOC3"/>
-        <w:tabs>
-          <w:tab w:val="left" w:pos="1600"/>
+        <w:pStyle w:val="TOC2"/>
+        <w:tabs>
+          <w:tab w:val="left" w:pos="1000"/>
         </w:tabs>
         <w:rPr>
           <w:noProof/>
@@ -3012,14 +3151,7 @@
           <w:noProof/>
           <w:lang w:val="sr-Latn-CS"/>
         </w:rPr>
-        <w:t>8.1.</w:t>
-      </w:r>
-      <w:r>
-        <w:rPr>
-          <w:noProof/>
-          <w:lang w:val="sr-Latn-CS"/>
-        </w:rPr>
-        <w:t>3</w:t>
+        <w:t>9.2</w:t>
       </w:r>
       <w:r>
         <w:rPr>
@@ -3035,14 +3167,7 @@
           <w:noProof/>
           <w:lang w:val="sr-Latn-CS"/>
         </w:rPr>
-        <w:t>MongoDB</w:t>
-      </w:r>
-      <w:r>
-        <w:rPr>
-          <w:noProof/>
-          <w:lang w:val="sr-Latn-CS"/>
-        </w:rPr>
-        <w:t xml:space="preserve"> Server</w:t>
+        <w:t>Web server</w:t>
       </w:r>
       <w:r>
         <w:rPr>
@@ -3054,14 +3179,43 @@
         <w:rPr>
           <w:noProof/>
         </w:rPr>
-        <w:t>11</w:t>
-      </w:r>
-    </w:p>
-    <w:p>
-      <w:pPr>
-        <w:pStyle w:val="TOC1"/>
-        <w:tabs>
-          <w:tab w:val="left" w:pos="432"/>
+        <w:fldChar w:fldCharType="begin"/>
+      </w:r>
+      <w:r>
+        <w:rPr>
+          <w:noProof/>
+        </w:rPr>
+        <w:instrText xml:space="preserve"> PAGEREF _Toc258522667 \h </w:instrText>
+      </w:r>
+      <w:r>
+        <w:rPr>
+          <w:noProof/>
+        </w:rPr>
+      </w:r>
+      <w:r>
+        <w:rPr>
+          <w:noProof/>
+        </w:rPr>
+        <w:fldChar w:fldCharType="separate"/>
+      </w:r>
+      <w:r>
+        <w:rPr>
+          <w:noProof/>
+        </w:rPr>
+        <w:t>12</w:t>
+      </w:r>
+      <w:r>
+        <w:rPr>
+          <w:noProof/>
+        </w:rPr>
+        <w:fldChar w:fldCharType="end"/>
+      </w:r>
+    </w:p>
+    <w:p>
+      <w:pPr>
+        <w:pStyle w:val="TOC2"/>
+        <w:tabs>
+          <w:tab w:val="left" w:pos="1000"/>
         </w:tabs>
         <w:rPr>
           <w:noProof/>
@@ -3075,7 +3229,7 @@
           <w:noProof/>
           <w:lang w:val="sr-Latn-CS"/>
         </w:rPr>
-        <w:t>9.</w:t>
+        <w:t>9.3</w:t>
       </w:r>
       <w:r>
         <w:rPr>
@@ -3091,7 +3245,7 @@
           <w:noProof/>
           <w:lang w:val="sr-Latn-CS"/>
         </w:rPr>
-        <w:t>Pogled na raspoređivanje sistema</w:t>
+        <w:t>DBMS server</w:t>
       </w:r>
       <w:r>
         <w:rPr>
@@ -3109,7 +3263,7 @@
         <w:rPr>
           <w:noProof/>
         </w:rPr>
-        <w:instrText xml:space="preserve"> PAGEREF _Toc258522665 \h </w:instrText>
+        <w:instrText xml:space="preserve"> PAGEREF _Toc258522668 \h </w:instrText>
       </w:r>
       <w:r>
         <w:rPr>
@@ -3137,9 +3291,9 @@
     </w:p>
     <w:p>
       <w:pPr>
-        <w:pStyle w:val="TOC2"/>
-        <w:tabs>
-          <w:tab w:val="left" w:pos="1000"/>
+        <w:pStyle w:val="TOC1"/>
+        <w:tabs>
+          <w:tab w:val="left" w:pos="864"/>
         </w:tabs>
         <w:rPr>
           <w:noProof/>
@@ -3153,7 +3307,7 @@
           <w:noProof/>
           <w:lang w:val="sr-Latn-CS"/>
         </w:rPr>
-        <w:t>9.1</w:t>
+        <w:t>10.</w:t>
       </w:r>
       <w:r>
         <w:rPr>
@@ -3169,7 +3323,7 @@
           <w:noProof/>
           <w:lang w:val="sr-Latn-CS"/>
         </w:rPr>
-        <w:t>Klijent</w:t>
+        <w:t>Pogled na implementaciju sistema</w:t>
       </w:r>
       <w:r>
         <w:rPr>
@@ -3187,7 +3341,7 @@
         <w:rPr>
           <w:noProof/>
         </w:rPr>
-        <w:instrText xml:space="preserve"> PAGEREF _Toc258522666 \h </w:instrText>
+        <w:instrText xml:space="preserve"> PAGEREF _Toc258522669 \h </w:instrText>
       </w:r>
       <w:r>
         <w:rPr>
@@ -3217,7 +3371,7 @@
       <w:pPr>
         <w:pStyle w:val="TOC2"/>
         <w:tabs>
-          <w:tab w:val="left" w:pos="1000"/>
+          <w:tab w:val="left" w:pos="1200"/>
         </w:tabs>
         <w:rPr>
           <w:noProof/>
@@ -3231,7 +3385,7 @@
           <w:noProof/>
           <w:lang w:val="sr-Latn-CS"/>
         </w:rPr>
-        <w:t>9.2</w:t>
+        <w:t>10.1</w:t>
       </w:r>
       <w:r>
         <w:rPr>
@@ -3247,7 +3401,7 @@
           <w:noProof/>
           <w:lang w:val="sr-Latn-CS"/>
         </w:rPr>
-        <w:t>Web server</w:t>
+        <w:t>Model domena</w:t>
       </w:r>
       <w:r>
         <w:rPr>
@@ -3265,7 +3419,7 @@
         <w:rPr>
           <w:noProof/>
         </w:rPr>
-        <w:instrText xml:space="preserve"> PAGEREF _Toc258522667 \h </w:instrText>
+        <w:instrText xml:space="preserve"> PAGEREF _Toc258522670 \h </w:instrText>
       </w:r>
       <w:r>
         <w:rPr>
@@ -3295,7 +3449,7 @@
       <w:pPr>
         <w:pStyle w:val="TOC2"/>
         <w:tabs>
-          <w:tab w:val="left" w:pos="1000"/>
+          <w:tab w:val="left" w:pos="1200"/>
         </w:tabs>
         <w:rPr>
           <w:noProof/>
@@ -3309,7 +3463,7 @@
           <w:noProof/>
           <w:lang w:val="sr-Latn-CS"/>
         </w:rPr>
-        <w:t>9.3</w:t>
+        <w:t>10.2</w:t>
       </w:r>
       <w:r>
         <w:rPr>
@@ -3325,7 +3479,7 @@
           <w:noProof/>
           <w:lang w:val="sr-Latn-CS"/>
         </w:rPr>
-        <w:t>DBMS server</w:t>
+        <w:t>Šema baze podataka</w:t>
       </w:r>
       <w:r>
         <w:rPr>
@@ -3343,7 +3497,7 @@
         <w:rPr>
           <w:noProof/>
         </w:rPr>
-        <w:instrText xml:space="preserve"> PAGEREF _Toc258522668 \h </w:instrText>
+        <w:instrText xml:space="preserve"> PAGEREF _Toc258522671 \h </w:instrText>
       </w:r>
       <w:r>
         <w:rPr>
@@ -3360,7 +3514,7 @@
         <w:rPr>
           <w:noProof/>
         </w:rPr>
-        <w:t>12</w:t>
+        <w:t>13</w:t>
       </w:r>
       <w:r>
         <w:rPr>
@@ -3387,7 +3541,8 @@
           <w:noProof/>
           <w:lang w:val="sr-Latn-CS"/>
         </w:rPr>
-        <w:t>10.</w:t>
+        <w:lastRenderedPageBreak/>
+        <w:t>11.</w:t>
       </w:r>
       <w:r>
         <w:rPr>
@@ -3403,7 +3558,7 @@
           <w:noProof/>
           <w:lang w:val="sr-Latn-CS"/>
         </w:rPr>
-        <w:t>Pogled na implementaciju sistema</w:t>
+        <w:t>Performanse</w:t>
       </w:r>
       <w:r>
         <w:rPr>
@@ -3415,43 +3570,14 @@
         <w:rPr>
           <w:noProof/>
         </w:rPr>
-        <w:fldChar w:fldCharType="begin"/>
-      </w:r>
-      <w:r>
-        <w:rPr>
-          <w:noProof/>
-        </w:rPr>
-        <w:instrText xml:space="preserve"> PAGEREF _Toc258522669 \h </w:instrText>
-      </w:r>
-      <w:r>
-        <w:rPr>
-          <w:noProof/>
-        </w:rPr>
-      </w:r>
-      <w:r>
-        <w:rPr>
-          <w:noProof/>
-        </w:rPr>
-        <w:fldChar w:fldCharType="separate"/>
-      </w:r>
-      <w:r>
-        <w:rPr>
-          <w:noProof/>
-        </w:rPr>
-        <w:t>12</w:t>
-      </w:r>
-      <w:r>
-        <w:rPr>
-          <w:noProof/>
-        </w:rPr>
-        <w:fldChar w:fldCharType="end"/>
-      </w:r>
-    </w:p>
-    <w:p>
-      <w:pPr>
-        <w:pStyle w:val="TOC2"/>
-        <w:tabs>
-          <w:tab w:val="left" w:pos="1200"/>
+        <w:t>14</w:t>
+      </w:r>
+    </w:p>
+    <w:p>
+      <w:pPr>
+        <w:pStyle w:val="TOC1"/>
+        <w:tabs>
+          <w:tab w:val="left" w:pos="864"/>
         </w:tabs>
         <w:rPr>
           <w:noProof/>
@@ -3465,8 +3591,7 @@
           <w:noProof/>
           <w:lang w:val="sr-Latn-CS"/>
         </w:rPr>
-        <w:lastRenderedPageBreak/>
-        <w:t>10.1</w:t>
+        <w:t>12.</w:t>
       </w:r>
       <w:r>
         <w:rPr>
@@ -3482,211 +3607,6 @@
           <w:noProof/>
           <w:lang w:val="sr-Latn-CS"/>
         </w:rPr>
-        <w:t>Model domena</w:t>
-      </w:r>
-      <w:r>
-        <w:rPr>
-          <w:noProof/>
-        </w:rPr>
-        <w:tab/>
-      </w:r>
-      <w:r>
-        <w:rPr>
-          <w:noProof/>
-        </w:rPr>
-        <w:fldChar w:fldCharType="begin"/>
-      </w:r>
-      <w:r>
-        <w:rPr>
-          <w:noProof/>
-        </w:rPr>
-        <w:instrText xml:space="preserve"> PAGEREF _Toc258522670 \h </w:instrText>
-      </w:r>
-      <w:r>
-        <w:rPr>
-          <w:noProof/>
-        </w:rPr>
-      </w:r>
-      <w:r>
-        <w:rPr>
-          <w:noProof/>
-        </w:rPr>
-        <w:fldChar w:fldCharType="separate"/>
-      </w:r>
-      <w:r>
-        <w:rPr>
-          <w:noProof/>
-        </w:rPr>
-        <w:t>12</w:t>
-      </w:r>
-      <w:r>
-        <w:rPr>
-          <w:noProof/>
-        </w:rPr>
-        <w:fldChar w:fldCharType="end"/>
-      </w:r>
-    </w:p>
-    <w:p>
-      <w:pPr>
-        <w:pStyle w:val="TOC2"/>
-        <w:tabs>
-          <w:tab w:val="left" w:pos="1200"/>
-        </w:tabs>
-        <w:rPr>
-          <w:noProof/>
-          <w:sz w:val="24"/>
-          <w:szCs w:val="24"/>
-          <w:lang w:val="sr-Cyrl-CS" w:eastAsia="sr-Cyrl-CS"/>
-        </w:rPr>
-      </w:pPr>
-      <w:r>
-        <w:rPr>
-          <w:noProof/>
-          <w:lang w:val="sr-Latn-CS"/>
-        </w:rPr>
-        <w:t>10.2</w:t>
-      </w:r>
-      <w:r>
-        <w:rPr>
-          <w:noProof/>
-          <w:sz w:val="24"/>
-          <w:szCs w:val="24"/>
-          <w:lang w:val="sr-Cyrl-CS" w:eastAsia="sr-Cyrl-CS"/>
-        </w:rPr>
-        <w:tab/>
-      </w:r>
-      <w:r>
-        <w:rPr>
-          <w:noProof/>
-          <w:lang w:val="sr-Latn-CS"/>
-        </w:rPr>
-        <w:t>Šema baze podataka</w:t>
-      </w:r>
-      <w:r>
-        <w:rPr>
-          <w:noProof/>
-        </w:rPr>
-        <w:tab/>
-      </w:r>
-      <w:r>
-        <w:rPr>
-          <w:noProof/>
-        </w:rPr>
-        <w:fldChar w:fldCharType="begin"/>
-      </w:r>
-      <w:r>
-        <w:rPr>
-          <w:noProof/>
-        </w:rPr>
-        <w:instrText xml:space="preserve"> PAGEREF _Toc258522671 \h </w:instrText>
-      </w:r>
-      <w:r>
-        <w:rPr>
-          <w:noProof/>
-        </w:rPr>
-      </w:r>
-      <w:r>
-        <w:rPr>
-          <w:noProof/>
-        </w:rPr>
-        <w:fldChar w:fldCharType="separate"/>
-      </w:r>
-      <w:r>
-        <w:rPr>
-          <w:noProof/>
-        </w:rPr>
-        <w:t>13</w:t>
-      </w:r>
-      <w:r>
-        <w:rPr>
-          <w:noProof/>
-        </w:rPr>
-        <w:fldChar w:fldCharType="end"/>
-      </w:r>
-    </w:p>
-    <w:p>
-      <w:pPr>
-        <w:pStyle w:val="TOC1"/>
-        <w:tabs>
-          <w:tab w:val="left" w:pos="864"/>
-        </w:tabs>
-        <w:rPr>
-          <w:noProof/>
-          <w:sz w:val="24"/>
-          <w:szCs w:val="24"/>
-          <w:lang w:val="sr-Cyrl-CS" w:eastAsia="sr-Cyrl-CS"/>
-        </w:rPr>
-      </w:pPr>
-      <w:r>
-        <w:rPr>
-          <w:noProof/>
-          <w:lang w:val="sr-Latn-CS"/>
-        </w:rPr>
-        <w:t>11.</w:t>
-      </w:r>
-      <w:r>
-        <w:rPr>
-          <w:noProof/>
-          <w:sz w:val="24"/>
-          <w:szCs w:val="24"/>
-          <w:lang w:val="sr-Cyrl-CS" w:eastAsia="sr-Cyrl-CS"/>
-        </w:rPr>
-        <w:tab/>
-      </w:r>
-      <w:r>
-        <w:rPr>
-          <w:noProof/>
-          <w:lang w:val="sr-Latn-CS"/>
-        </w:rPr>
-        <w:t>Performanse</w:t>
-      </w:r>
-      <w:r>
-        <w:rPr>
-          <w:noProof/>
-        </w:rPr>
-        <w:tab/>
-      </w:r>
-      <w:r>
-        <w:rPr>
-          <w:noProof/>
-        </w:rPr>
-        <w:t>14</w:t>
-      </w:r>
-    </w:p>
-    <w:p>
-      <w:pPr>
-        <w:pStyle w:val="TOC1"/>
-        <w:tabs>
-          <w:tab w:val="left" w:pos="864"/>
-        </w:tabs>
-        <w:rPr>
-          <w:noProof/>
-          <w:sz w:val="24"/>
-          <w:szCs w:val="24"/>
-          <w:lang w:val="sr-Cyrl-CS" w:eastAsia="sr-Cyrl-CS"/>
-        </w:rPr>
-      </w:pPr>
-      <w:r>
-        <w:rPr>
-          <w:noProof/>
-          <w:lang w:val="sr-Latn-CS"/>
-        </w:rPr>
-        <w:t>12.</w:t>
-      </w:r>
-      <w:r>
-        <w:rPr>
-          <w:noProof/>
-          <w:sz w:val="24"/>
-          <w:szCs w:val="24"/>
-          <w:lang w:val="sr-Cyrl-CS" w:eastAsia="sr-Cyrl-CS"/>
-        </w:rPr>
-        <w:tab/>
-      </w:r>
-      <w:r>
-        <w:rPr>
-          <w:noProof/>
-          <w:lang w:val="sr-Latn-CS"/>
-        </w:rPr>
         <w:t>Kvalitet</w:t>
       </w:r>
       <w:r>
@@ -3781,14 +3701,14 @@
           <w:lang w:val="sr-Latn-CS"/>
         </w:rPr>
       </w:pPr>
-      <w:bookmarkStart w:id="0" w:name="_Toc258522624"/>
+      <w:bookmarkStart w:id="1" w:name="_Toc258522624"/>
       <w:r>
         <w:rPr>
           <w:lang w:val="sr-Latn-CS"/>
         </w:rPr>
         <w:t>Cilj dokumenta</w:t>
       </w:r>
-      <w:bookmarkEnd w:id="0"/>
+      <w:bookmarkEnd w:id="1"/>
       <w:r>
         <w:rPr>
           <w:lang w:val="sr-Latn-CS"/>
@@ -3830,14 +3750,14 @@
           <w:lang w:val="sr-Latn-CS"/>
         </w:rPr>
       </w:pPr>
-      <w:bookmarkStart w:id="1" w:name="_Toc258522625"/>
+      <w:bookmarkStart w:id="2" w:name="_Toc258522625"/>
       <w:r>
         <w:rPr>
           <w:lang w:val="sr-Latn-CS"/>
         </w:rPr>
         <w:t>Opseg dokumenta</w:t>
       </w:r>
-      <w:bookmarkEnd w:id="1"/>
+      <w:bookmarkEnd w:id="2"/>
     </w:p>
     <w:p>
       <w:pPr>
@@ -3921,14 +3841,14 @@
           <w:lang w:val="sr-Latn-CS"/>
         </w:rPr>
       </w:pPr>
-      <w:bookmarkStart w:id="2" w:name="_Toc258522626"/>
+      <w:bookmarkStart w:id="3" w:name="_Toc258522626"/>
       <w:r>
         <w:rPr>
           <w:lang w:val="sr-Latn-CS"/>
         </w:rPr>
         <w:t>Reference</w:t>
       </w:r>
-      <w:bookmarkEnd w:id="2"/>
+      <w:bookmarkEnd w:id="3"/>
       <w:r>
         <w:rPr>
           <w:lang w:val="sr-Latn-CS"/>
@@ -4235,15 +4155,15 @@
           <w:lang w:val="sr-Latn-CS"/>
         </w:rPr>
       </w:pPr>
-      <w:bookmarkStart w:id="3" w:name="_Toc258522627"/>
-      <w:bookmarkStart w:id="4" w:name="archRepresentation"/>
+      <w:bookmarkStart w:id="4" w:name="_Toc258522627"/>
+      <w:bookmarkStart w:id="5" w:name="archRepresentation"/>
       <w:r>
         <w:rPr>
           <w:lang w:val="sr-Latn-CS"/>
         </w:rPr>
         <w:t>Predstavljanje arhitekture</w:t>
       </w:r>
-      <w:bookmarkEnd w:id="3"/>
+      <w:bookmarkEnd w:id="4"/>
       <w:r>
         <w:rPr>
           <w:lang w:val="sr-Latn-CS"/>
@@ -4251,7 +4171,7 @@
         <w:t xml:space="preserve"> </w:t>
       </w:r>
     </w:p>
-    <w:bookmarkEnd w:id="4"/>
+    <w:bookmarkEnd w:id="5"/>
     <w:p>
       <w:pPr>
         <w:pStyle w:val="BodyText"/>
@@ -4328,14 +4248,14 @@
           <w:lang w:val="sr-Latn-CS"/>
         </w:rPr>
       </w:pPr>
-      <w:bookmarkStart w:id="5" w:name="_Toc258522628"/>
+      <w:bookmarkStart w:id="6" w:name="_Toc258522628"/>
       <w:r>
         <w:rPr>
           <w:lang w:val="sr-Latn-CS"/>
         </w:rPr>
         <w:t>Ciljevi i ograničenja arhitekture</w:t>
       </w:r>
-      <w:bookmarkEnd w:id="5"/>
+      <w:bookmarkEnd w:id="6"/>
       <w:r>
         <w:rPr>
           <w:lang w:val="sr-Latn-CS"/>
@@ -4537,29 +4457,8 @@
         <w:t xml:space="preserve">Svi zahtevi u pogledu performansi dati u </w:t>
       </w:r>
       <w:r>
-        <w:t xml:space="preserve">[5] </w:t>
-      </w:r>
-      <w:proofErr w:type="spellStart"/>
-      <w:r>
-        <w:t>moraju</w:t>
-      </w:r>
-      <w:proofErr w:type="spellEnd"/>
-      <w:r>
-        <w:t xml:space="preserve"> </w:t>
-      </w:r>
-      <w:proofErr w:type="spellStart"/>
-      <w:r>
-        <w:t>biti</w:t>
-      </w:r>
-      <w:proofErr w:type="spellEnd"/>
-      <w:r>
-        <w:t xml:space="preserve"> </w:t>
-      </w:r>
-      <w:proofErr w:type="spellStart"/>
-      <w:r>
-        <w:t>uzeti</w:t>
-      </w:r>
-      <w:proofErr w:type="spellEnd"/>
+        <w:t>[5] moraju biti uzeti</w:t>
+      </w:r>
       <w:r>
         <w:rPr>
           <w:lang w:val="sr-Cyrl-CS"/>
@@ -4613,14 +4512,14 @@
           <w:lang w:val="sr-Latn-CS"/>
         </w:rPr>
       </w:pPr>
-      <w:bookmarkStart w:id="6" w:name="_Toc258522629"/>
+      <w:bookmarkStart w:id="7" w:name="_Toc258522629"/>
       <w:r>
         <w:rPr>
           <w:lang w:val="sr-Latn-CS"/>
         </w:rPr>
         <w:t>Pogled na slučajeve korišćenja</w:t>
       </w:r>
-      <w:bookmarkEnd w:id="6"/>
+      <w:bookmarkEnd w:id="7"/>
     </w:p>
     <w:p>
       <w:pPr>
@@ -4693,22 +4592,78 @@
           <w:numId w:val="13"/>
         </w:numPr>
         <w:rPr>
-          <w:lang w:val="sr-Latn-CS"/>
-        </w:rPr>
-      </w:pPr>
-      <w:bookmarkStart w:id="7" w:name="_Toc162979347"/>
-      <w:r>
-        <w:rPr>
-          <w:lang w:val="sr-Latn-CS"/>
-        </w:rPr>
-        <w:t xml:space="preserve">Pregled osnovnih podataka o </w:t>
-      </w:r>
-      <w:bookmarkEnd w:id="7"/>
-      <w:r>
-        <w:rPr>
-          <w:lang w:val="sr-Latn-CS"/>
-        </w:rPr>
-        <w:t xml:space="preserve">dnevniku </w:t>
+          <w:i/>
+          <w:iCs/>
+          <w:lang w:val="sr-Latn-CS"/>
+        </w:rPr>
+      </w:pPr>
+      <w:r>
+        <w:rPr>
+          <w:i/>
+          <w:iCs/>
+          <w:lang w:val="sr-Latn-CS"/>
+        </w:rPr>
+        <w:t>Pregled podataka o članovima</w:t>
+      </w:r>
+      <w:r>
+        <w:rPr>
+          <w:i/>
+          <w:iCs/>
+          <w:lang w:val="sr-Latn-CS"/>
+        </w:rPr>
+        <w:t>(</w:t>
+      </w:r>
+      <w:r>
+        <w:rPr>
+          <w:i/>
+          <w:iCs/>
+          <w:lang w:val="sr-Latn-CS"/>
+        </w:rPr>
+        <w:t>prof,ucenik...)</w:t>
+      </w:r>
+    </w:p>
+    <w:p>
+      <w:pPr>
+        <w:numPr>
+          <w:ilvl w:val="2"/>
+          <w:numId w:val="13"/>
+        </w:numPr>
+        <w:rPr>
+          <w:lang w:val="sr-Latn-CS"/>
+        </w:rPr>
+      </w:pPr>
+      <w:bookmarkStart w:id="8" w:name="_Toc162979348"/>
+      <w:r>
+        <w:rPr>
+          <w:lang w:val="sr-Latn-CS"/>
+        </w:rPr>
+        <w:t>Pregled spiska članova</w:t>
+      </w:r>
+      <w:bookmarkEnd w:id="8"/>
+    </w:p>
+    <w:p>
+      <w:pPr>
+        <w:numPr>
+          <w:ilvl w:val="2"/>
+          <w:numId w:val="13"/>
+        </w:numPr>
+        <w:rPr>
+          <w:lang w:val="sr-Latn-CS"/>
+        </w:rPr>
+      </w:pPr>
+      <w:bookmarkStart w:id="9" w:name="_Toc162979349"/>
+      <w:r>
+        <w:rPr>
+          <w:lang w:val="sr-Latn-CS"/>
+        </w:rPr>
+        <w:t xml:space="preserve">Pregled podataka o određenom članu </w:t>
+      </w:r>
+      <w:bookmarkEnd w:id="9"/>
+      <w:r>
+        <w:rPr>
+          <w:lang w:val="sr-Latn-CS"/>
+        </w:rPr>
+        <w:t>skole</w:t>
       </w:r>
     </w:p>
     <w:p>
@@ -4723,13 +4678,14 @@
           <w:lang w:val="sr-Latn-CS"/>
         </w:rPr>
       </w:pPr>
+      <w:bookmarkStart w:id="10" w:name="_Toc162979350"/>
       <w:r>
         <w:rPr>
           <w:i/>
           <w:iCs/>
           <w:lang w:val="sr-Latn-CS"/>
         </w:rPr>
-        <w:t>Pregled podataka o članovima</w:t>
+        <w:t xml:space="preserve">Pregled podataka o </w:t>
       </w:r>
       <w:r>
         <w:rPr>
@@ -4737,15 +4693,7 @@
           <w:iCs/>
           <w:lang w:val="sr-Latn-CS"/>
         </w:rPr>
-        <w:t>(</w:t>
-      </w:r>
-      <w:r>
-        <w:rPr>
-          <w:i/>
-          <w:iCs/>
-          <w:lang w:val="sr-Latn-CS"/>
-        </w:rPr>
-        <w:t>prof,ucenik...)</w:t>
+        <w:t>predmetima</w:t>
       </w:r>
     </w:p>
     <w:p>
@@ -4758,14 +4706,19 @@
           <w:lang w:val="sr-Latn-CS"/>
         </w:rPr>
       </w:pPr>
-      <w:bookmarkStart w:id="8" w:name="_Toc162979348"/>
-      <w:r>
-        <w:rPr>
-          <w:lang w:val="sr-Latn-CS"/>
-        </w:rPr>
-        <w:t>Pregled spiska članova</w:t>
-      </w:r>
-      <w:bookmarkEnd w:id="8"/>
+      <w:r>
+        <w:rPr>
+          <w:lang w:val="sr-Latn-CS"/>
+        </w:rPr>
+        <w:t xml:space="preserve">Pregled </w:t>
+      </w:r>
+      <w:bookmarkEnd w:id="10"/>
+      <w:r>
+        <w:rPr>
+          <w:lang w:val="sr-Latn-CS"/>
+        </w:rPr>
+        <w:t>ocena ucenika</w:t>
+      </w:r>
     </w:p>
     <w:p>
       <w:pPr>
@@ -4777,19 +4730,110 @@
           <w:lang w:val="sr-Latn-CS"/>
         </w:rPr>
       </w:pPr>
-      <w:bookmarkStart w:id="9" w:name="_Toc162979349"/>
-      <w:r>
-        <w:rPr>
-          <w:lang w:val="sr-Latn-CS"/>
-        </w:rPr>
-        <w:t xml:space="preserve">Pregled podataka o određenom članu </w:t>
-      </w:r>
-      <w:bookmarkEnd w:id="9"/>
-      <w:r>
-        <w:rPr>
-          <w:lang w:val="sr-Latn-CS"/>
-        </w:rPr>
-        <w:t>skole</w:t>
+      <w:bookmarkStart w:id="11" w:name="_Toc162979351"/>
+      <w:r>
+        <w:rPr>
+          <w:lang w:val="sr-Latn-CS"/>
+        </w:rPr>
+        <w:t xml:space="preserve">Pregled </w:t>
+      </w:r>
+      <w:bookmarkEnd w:id="11"/>
+      <w:r>
+        <w:rPr>
+          <w:lang w:val="sr-Latn-CS"/>
+        </w:rPr>
+        <w:t>izostanaka ucenika</w:t>
+      </w:r>
+    </w:p>
+    <w:p>
+      <w:pPr>
+        <w:numPr>
+          <w:ilvl w:val="2"/>
+          <w:numId w:val="13"/>
+        </w:numPr>
+        <w:rPr>
+          <w:lang w:val="sr-Latn-CS"/>
+        </w:rPr>
+      </w:pPr>
+      <w:bookmarkStart w:id="12" w:name="_Toc162979352"/>
+      <w:r>
+        <w:rPr>
+          <w:lang w:val="sr-Latn-CS"/>
+        </w:rPr>
+        <w:t xml:space="preserve">Pregled </w:t>
+      </w:r>
+      <w:bookmarkEnd w:id="12"/>
+      <w:r>
+        <w:rPr>
+          <w:lang w:val="sr-Latn-CS"/>
+        </w:rPr>
+        <w:t>domacih zadataka</w:t>
+      </w:r>
+    </w:p>
+    <w:p>
+      <w:pPr>
+        <w:numPr>
+          <w:ilvl w:val="0"/>
+          <w:numId w:val="13"/>
+        </w:numPr>
+        <w:rPr>
+          <w:lang w:val="sr-Latn-CS"/>
+        </w:rPr>
+      </w:pPr>
+      <w:bookmarkStart w:id="13" w:name="_Toc162979355"/>
+      <w:r>
+        <w:rPr>
+          <w:lang w:val="sr-Latn-CS"/>
+        </w:rPr>
+        <w:t>Prijavljivanje</w:t>
+      </w:r>
+      <w:bookmarkEnd w:id="13"/>
+    </w:p>
+    <w:p>
+      <w:pPr>
+        <w:numPr>
+          <w:ilvl w:val="0"/>
+          <w:numId w:val="13"/>
+        </w:numPr>
+        <w:rPr>
+          <w:lang w:val="sr-Latn-CS"/>
+        </w:rPr>
+      </w:pPr>
+      <w:r>
+        <w:rPr>
+          <w:lang w:val="sr-Latn-CS"/>
+        </w:rPr>
+        <w:lastRenderedPageBreak/>
+        <w:t>Dodavanje domacih</w:t>
+      </w:r>
+    </w:p>
+    <w:p>
+      <w:pPr>
+        <w:numPr>
+          <w:ilvl w:val="0"/>
+          <w:numId w:val="13"/>
+        </w:numPr>
+        <w:rPr>
+          <w:i/>
+          <w:iCs/>
+          <w:lang w:val="sr-Latn-CS"/>
+        </w:rPr>
+      </w:pPr>
+      <w:r>
+        <w:rPr>
+          <w:i/>
+          <w:iCs/>
+          <w:lang w:val="sr-Latn-CS"/>
+        </w:rPr>
+        <w:t xml:space="preserve">Ažuriranje podataka o </w:t>
+      </w:r>
+      <w:r>
+        <w:rPr>
+          <w:i/>
+          <w:iCs/>
+          <w:lang w:val="sr-Latn-CS"/>
+        </w:rPr>
+        <w:t>opravdanjima</w:t>
       </w:r>
     </w:p>
     <w:p>
@@ -4799,101 +4843,28 @@
           <w:numId w:val="13"/>
         </w:numPr>
         <w:rPr>
-          <w:i/>
-          <w:iCs/>
-          <w:lang w:val="sr-Latn-CS"/>
-        </w:rPr>
-      </w:pPr>
-      <w:bookmarkStart w:id="10" w:name="_Toc162979350"/>
-      <w:r>
-        <w:rPr>
-          <w:i/>
-          <w:iCs/>
-          <w:lang w:val="sr-Latn-CS"/>
-        </w:rPr>
-        <w:t xml:space="preserve">Pregled podataka o </w:t>
-      </w:r>
-      <w:r>
-        <w:rPr>
-          <w:i/>
-          <w:iCs/>
-          <w:lang w:val="sr-Latn-CS"/>
-        </w:rPr>
-        <w:t>predmetima</w:t>
-      </w:r>
-    </w:p>
-    <w:p>
-      <w:pPr>
-        <w:numPr>
-          <w:ilvl w:val="2"/>
-          <w:numId w:val="13"/>
-        </w:numPr>
-        <w:rPr>
-          <w:lang w:val="sr-Latn-CS"/>
-        </w:rPr>
-      </w:pPr>
-      <w:r>
-        <w:rPr>
-          <w:lang w:val="sr-Latn-CS"/>
-        </w:rPr>
-        <w:t xml:space="preserve">Pregled </w:t>
-      </w:r>
-      <w:bookmarkEnd w:id="10"/>
-      <w:r>
-        <w:rPr>
-          <w:lang w:val="sr-Latn-CS"/>
-        </w:rPr>
-        <w:t>ocena ucenika</w:t>
-      </w:r>
-    </w:p>
-    <w:p>
-      <w:pPr>
-        <w:numPr>
-          <w:ilvl w:val="2"/>
-          <w:numId w:val="13"/>
-        </w:numPr>
-        <w:rPr>
-          <w:lang w:val="sr-Latn-CS"/>
-        </w:rPr>
-      </w:pPr>
-      <w:bookmarkStart w:id="11" w:name="_Toc162979351"/>
-      <w:r>
-        <w:rPr>
-          <w:lang w:val="sr-Latn-CS"/>
-        </w:rPr>
-        <w:t xml:space="preserve">Pregled </w:t>
-      </w:r>
-      <w:bookmarkEnd w:id="11"/>
-      <w:r>
-        <w:rPr>
-          <w:lang w:val="sr-Latn-CS"/>
-        </w:rPr>
-        <w:t>izostanaka ucenika</w:t>
-      </w:r>
-    </w:p>
-    <w:p>
-      <w:pPr>
-        <w:numPr>
-          <w:ilvl w:val="2"/>
-          <w:numId w:val="13"/>
-        </w:numPr>
-        <w:rPr>
-          <w:lang w:val="sr-Latn-CS"/>
-        </w:rPr>
-      </w:pPr>
-      <w:bookmarkStart w:id="12" w:name="_Toc162979352"/>
-      <w:r>
-        <w:rPr>
-          <w:lang w:val="sr-Latn-CS"/>
-        </w:rPr>
-        <w:t xml:space="preserve">Pregled </w:t>
-      </w:r>
-      <w:bookmarkEnd w:id="12"/>
-      <w:r>
-        <w:rPr>
-          <w:lang w:val="sr-Latn-CS"/>
-        </w:rPr>
-        <w:t>domacih zadataka</w:t>
+          <w:lang w:val="sr-Latn-CS"/>
+        </w:rPr>
+      </w:pPr>
+      <w:bookmarkStart w:id="14" w:name="_Toc162979357"/>
+      <w:r>
+        <w:rPr>
+          <w:lang w:val="sr-Latn-CS"/>
+        </w:rPr>
+        <w:t>Prihvatanje</w:t>
+      </w:r>
+      <w:r>
+        <w:rPr>
+          <w:lang w:val="sr-Latn-CS"/>
+        </w:rPr>
+        <w:t xml:space="preserve"> </w:t>
+      </w:r>
+      <w:bookmarkEnd w:id="14"/>
+      <w:r>
+        <w:rPr>
+          <w:lang w:val="sr-Latn-CS"/>
+        </w:rPr>
+        <w:t>opravdanja prilozenog od strane roditelja</w:t>
       </w:r>
     </w:p>
     <w:p>
@@ -4903,59 +4874,30 @@
           <w:numId w:val="13"/>
         </w:numPr>
         <w:rPr>
-          <w:i/>
-          <w:iCs/>
-          <w:lang w:val="sr-Latn-CS"/>
-        </w:rPr>
-      </w:pPr>
-      <w:bookmarkStart w:id="13" w:name="_Toc162979353"/>
-      <w:r>
-        <w:rPr>
-          <w:i/>
-          <w:iCs/>
-          <w:lang w:val="sr-Latn-CS"/>
-        </w:rPr>
-        <w:lastRenderedPageBreak/>
-        <w:t>Pregled podataka o projektima</w:t>
-      </w:r>
-    </w:p>
-    <w:p>
-      <w:pPr>
-        <w:numPr>
-          <w:ilvl w:val="2"/>
-          <w:numId w:val="13"/>
-        </w:numPr>
-        <w:rPr>
-          <w:lang w:val="sr-Latn-CS"/>
-        </w:rPr>
-      </w:pPr>
-      <w:r>
-        <w:rPr>
-          <w:lang w:val="sr-Latn-CS"/>
-        </w:rPr>
-        <w:t>Pregled spiska projekata</w:t>
-      </w:r>
-      <w:bookmarkEnd w:id="13"/>
-    </w:p>
-    <w:p>
-      <w:pPr>
-        <w:numPr>
-          <w:ilvl w:val="2"/>
-          <w:numId w:val="13"/>
-        </w:numPr>
-        <w:rPr>
-          <w:lang w:val="sr-Latn-CS"/>
-        </w:rPr>
-      </w:pPr>
-      <w:bookmarkStart w:id="14" w:name="_Toc162979354"/>
-      <w:r>
-        <w:rPr>
-          <w:lang w:val="sr-Latn-CS"/>
-        </w:rPr>
-        <w:t>Pregled podataka o određenom projektu</w:t>
-      </w:r>
-      <w:bookmarkEnd w:id="14"/>
-    </w:p>
+          <w:lang w:val="sr-Latn-CS"/>
+        </w:rPr>
+      </w:pPr>
+      <w:bookmarkStart w:id="15" w:name="_Toc162979359"/>
+      <w:r>
+        <w:rPr>
+          <w:lang w:val="sr-Latn-CS"/>
+        </w:rPr>
+        <w:t>Odbijanje</w:t>
+      </w:r>
+      <w:r>
+        <w:rPr>
+          <w:lang w:val="sr-Latn-CS"/>
+        </w:rPr>
+        <w:t xml:space="preserve"> </w:t>
+      </w:r>
+      <w:r>
+        <w:rPr>
+          <w:lang w:val="sr-Latn-CS"/>
+        </w:rPr>
+        <w:t>opravdanja prilozenog od strane roditelja</w:t>
+      </w:r>
+    </w:p>
+    <w:bookmarkEnd w:id="15"/>
     <w:p>
       <w:pPr>
         <w:numPr>
@@ -4966,14 +4908,18 @@
           <w:lang w:val="sr-Latn-CS"/>
         </w:rPr>
       </w:pPr>
-      <w:bookmarkStart w:id="15" w:name="_Toc162979355"/>
-      <w:r>
-        <w:rPr>
-          <w:lang w:val="sr-Latn-CS"/>
-        </w:rPr>
-        <w:t>Prijavljivanje</w:t>
-      </w:r>
-      <w:bookmarkEnd w:id="15"/>
+      <w:r>
+        <w:rPr>
+          <w:lang w:val="sr-Latn-CS"/>
+        </w:rPr>
+        <w:t>Prijem o</w:t>
+      </w:r>
+      <w:r>
+        <w:rPr>
+          <w:lang w:val="sr-Latn-CS"/>
+        </w:rPr>
+        <w:t>bavestenja o statusu deteta</w:t>
+      </w:r>
     </w:p>
     <w:p>
       <w:pPr>
@@ -4982,23 +4928,6 @@
           <w:numId w:val="13"/>
         </w:numPr>
         <w:rPr>
-          <w:lang w:val="sr-Latn-CS"/>
-        </w:rPr>
-      </w:pPr>
-      <w:r>
-        <w:rPr>
-          <w:lang w:val="sr-Latn-CS"/>
-        </w:rPr>
-        <w:t>Dodavanje domacih</w:t>
-      </w:r>
-    </w:p>
-    <w:p>
-      <w:pPr>
-        <w:numPr>
-          <w:ilvl w:val="0"/>
-          <w:numId w:val="13"/>
-        </w:numPr>
-        <w:rPr>
           <w:i/>
           <w:iCs/>
           <w:lang w:val="sr-Latn-CS"/>
@@ -5010,7 +4939,7 @@
           <w:iCs/>
           <w:lang w:val="sr-Latn-CS"/>
         </w:rPr>
-        <w:t xml:space="preserve">Ažuriranje podataka o </w:t>
+        <w:t xml:space="preserve">Kreiranje </w:t>
       </w:r>
       <w:r>
         <w:rPr>
@@ -5018,7 +4947,7 @@
           <w:iCs/>
           <w:lang w:val="sr-Latn-CS"/>
         </w:rPr>
-        <w:t>opravdanjima</w:t>
+        <w:t xml:space="preserve"> profila</w:t>
       </w:r>
     </w:p>
     <w:p>
@@ -5031,147 +4960,14 @@
           <w:lang w:val="sr-Latn-CS"/>
         </w:rPr>
       </w:pPr>
-      <w:bookmarkStart w:id="16" w:name="_Toc162979357"/>
-      <w:r>
-        <w:rPr>
-          <w:lang w:val="sr-Latn-CS"/>
-        </w:rPr>
-        <w:t>Prihvatanje</w:t>
-      </w:r>
-      <w:r>
-        <w:rPr>
-          <w:lang w:val="sr-Latn-CS"/>
-        </w:rPr>
-        <w:t xml:space="preserve"> </w:t>
+      <w:bookmarkStart w:id="16" w:name="_Toc162979360"/>
+      <w:r>
+        <w:rPr>
+          <w:lang w:val="sr-Latn-CS"/>
+        </w:rPr>
+        <w:t>Kreiranje novog člana</w:t>
       </w:r>
       <w:bookmarkEnd w:id="16"/>
-      <w:r>
-        <w:rPr>
-          <w:lang w:val="sr-Latn-CS"/>
-        </w:rPr>
-        <w:t>opravdanja prilozenog od strane roditelja</w:t>
-      </w:r>
-    </w:p>
-    <w:p>
-      <w:pPr>
-        <w:numPr>
-          <w:ilvl w:val="1"/>
-          <w:numId w:val="13"/>
-        </w:numPr>
-        <w:rPr>
-          <w:lang w:val="sr-Latn-CS"/>
-        </w:rPr>
-      </w:pPr>
-      <w:bookmarkStart w:id="17" w:name="_Toc162979359"/>
-      <w:r>
-        <w:rPr>
-          <w:lang w:val="sr-Latn-CS"/>
-        </w:rPr>
-        <w:t>Odbijanje</w:t>
-      </w:r>
-      <w:r>
-        <w:rPr>
-          <w:lang w:val="sr-Latn-CS"/>
-        </w:rPr>
-        <w:t xml:space="preserve"> </w:t>
-      </w:r>
-      <w:r>
-        <w:rPr>
-          <w:lang w:val="sr-Latn-CS"/>
-        </w:rPr>
-        <w:t>opravdanja prilozenog od strane roditelja</w:t>
-      </w:r>
-    </w:p>
-    <w:bookmarkEnd w:id="17"/>
-    <w:p>
-      <w:pPr>
-        <w:numPr>
-          <w:ilvl w:val="0"/>
-          <w:numId w:val="13"/>
-        </w:numPr>
-        <w:rPr>
-          <w:lang w:val="sr-Latn-CS"/>
-        </w:rPr>
-      </w:pPr>
-      <w:r>
-        <w:rPr>
-          <w:lang w:val="sr-Latn-CS"/>
-        </w:rPr>
-        <w:t>Prijem o</w:t>
-      </w:r>
-      <w:r>
-        <w:rPr>
-          <w:lang w:val="sr-Latn-CS"/>
-        </w:rPr>
-        <w:t>bavestenja o statusu deteta</w:t>
-      </w:r>
-    </w:p>
-    <w:p>
-      <w:pPr>
-        <w:numPr>
-          <w:ilvl w:val="0"/>
-          <w:numId w:val="13"/>
-        </w:numPr>
-        <w:rPr>
-          <w:i/>
-          <w:iCs/>
-          <w:lang w:val="sr-Latn-CS"/>
-        </w:rPr>
-      </w:pPr>
-      <w:r>
-        <w:rPr>
-          <w:i/>
-          <w:iCs/>
-          <w:lang w:val="sr-Latn-CS"/>
-        </w:rPr>
-        <w:t xml:space="preserve">Kreiranje </w:t>
-      </w:r>
-      <w:r>
-        <w:rPr>
-          <w:i/>
-          <w:iCs/>
-          <w:lang w:val="sr-Latn-CS"/>
-        </w:rPr>
-        <w:t>i brisanje profila</w:t>
-      </w:r>
-    </w:p>
-    <w:p>
-      <w:pPr>
-        <w:numPr>
-          <w:ilvl w:val="1"/>
-          <w:numId w:val="13"/>
-        </w:numPr>
-        <w:rPr>
-          <w:lang w:val="sr-Latn-CS"/>
-        </w:rPr>
-      </w:pPr>
-      <w:bookmarkStart w:id="18" w:name="_Toc162979360"/>
-      <w:r>
-        <w:rPr>
-          <w:lang w:val="sr-Latn-CS"/>
-        </w:rPr>
-        <w:t>Kreiranje novog člana</w:t>
-      </w:r>
-      <w:bookmarkEnd w:id="18"/>
-    </w:p>
-    <w:p>
-      <w:pPr>
-        <w:numPr>
-          <w:ilvl w:val="1"/>
-          <w:numId w:val="13"/>
-        </w:numPr>
-        <w:rPr>
-          <w:lang w:val="sr-Latn-CS"/>
-        </w:rPr>
-      </w:pPr>
-      <w:bookmarkStart w:id="19" w:name="_Toc162979361"/>
-      <w:r>
-        <w:rPr>
-          <w:lang w:val="sr-Latn-CS"/>
-        </w:rPr>
-        <w:t>Brisanje postojećeg člana</w:t>
-      </w:r>
-      <w:bookmarkEnd w:id="19"/>
     </w:p>
     <w:p>
       <w:pPr>
@@ -5399,7 +5195,7 @@
           <w:szCs w:val="24"/>
           <w:lang w:val="sr-Latn-CS"/>
         </w:rPr>
-        <w:t>6.1.0</w:t>
+        <w:t>6.2</w:t>
       </w:r>
       <w:r>
         <w:rPr>
@@ -5427,19 +5223,331 @@
           <w:lang w:val="sr-Latn-CS"/>
         </w:rPr>
       </w:pPr>
-      <w:bookmarkStart w:id="20" w:name="_Toc258522633"/>
-      <w:r>
-        <w:rPr>
-          <w:lang w:val="sr-Latn-CS"/>
-        </w:rPr>
-        <w:t xml:space="preserve">Pregled osnovnih podataka o </w:t>
+      <w:bookmarkStart w:id="17" w:name="_Toc258522635"/>
+      <w:r>
+        <w:rPr>
+          <w:lang w:val="sr-Latn-CS"/>
+        </w:rPr>
+        <w:t xml:space="preserve">Pregled podataka o određenom članu </w:t>
+      </w:r>
+      <w:bookmarkEnd w:id="17"/>
+      <w:r>
+        <w:rPr>
+          <w:lang w:val="sr-Latn-CS"/>
+        </w:rPr>
+        <w:t>skole</w:t>
+      </w:r>
+    </w:p>
+    <w:p>
+      <w:pPr>
+        <w:ind w:left="720"/>
+        <w:rPr>
+          <w:lang w:val="sr-Latn-CS"/>
+        </w:rPr>
+      </w:pPr>
+      <w:r>
+        <w:rPr>
+          <w:lang w:val="sr-Latn-CS"/>
+        </w:rPr>
+        <w:t>Kratak opis</w:t>
+      </w:r>
+      <w:r>
+        <w:rPr>
+          <w:lang w:val="sr-Latn-CS"/>
+        </w:rPr>
+        <w:t>:</w:t>
+      </w:r>
+      <w:r>
+        <w:rPr>
+          <w:lang w:val="sr-Latn-CS"/>
+        </w:rPr>
+        <w:t xml:space="preserve"> </w:t>
+      </w:r>
+      <w:r>
+        <w:rPr>
+          <w:lang w:val="sr-Latn-CS"/>
+        </w:rPr>
+        <w:t>Prikaz stranice sa</w:t>
+      </w:r>
+      <w:r>
+        <w:rPr>
+          <w:lang w:val="sr-Latn-CS"/>
+        </w:rPr>
+        <w:t xml:space="preserve"> informacijama o određenom korisniku</w:t>
+      </w:r>
+      <w:r>
+        <w:rPr>
+          <w:lang w:val="sr-Latn-CS"/>
+        </w:rPr>
+        <w:t>.</w:t>
+      </w:r>
+    </w:p>
+    <w:p>
+      <w:pPr>
+        <w:ind w:left="720"/>
+        <w:rPr>
+          <w:lang w:val="sr-Latn-CS"/>
+        </w:rPr>
+      </w:pPr>
+      <w:r>
+        <w:rPr>
+          <w:lang w:val="sr-Latn-CS"/>
+        </w:rPr>
+        <w:t xml:space="preserve">Akteri koji iniciraju slučaj korišćenja: </w:t>
+      </w:r>
+      <w:r>
+        <w:rPr>
+          <w:lang w:val="sr-Latn-CS"/>
+        </w:rPr>
+        <w:t>Profesor</w:t>
+      </w:r>
+      <w:r>
+        <w:rPr>
+          <w:lang w:val="sr-Latn-CS"/>
+        </w:rPr>
+        <w:t xml:space="preserve">, </w:t>
+      </w:r>
+      <w:r>
+        <w:rPr>
+          <w:lang w:val="sr-Latn-CS"/>
+        </w:rPr>
+        <w:t>Ucenik</w:t>
+      </w:r>
+      <w:r>
+        <w:rPr>
+          <w:lang w:val="sr-Latn-CS"/>
+        </w:rPr>
+        <w:t xml:space="preserve">, </w:t>
+      </w:r>
+      <w:r>
+        <w:rPr>
+          <w:lang w:val="sr-Latn-CS"/>
+        </w:rPr>
+        <w:t>Roditelj</w:t>
+      </w:r>
+      <w:r>
+        <w:rPr>
+          <w:lang w:val="sr-Latn-CS"/>
+        </w:rPr>
+        <w:t>.</w:t>
+      </w:r>
+    </w:p>
+    <w:p>
+      <w:pPr>
+        <w:pStyle w:val="Heading3"/>
+        <w:rPr>
+          <w:lang w:val="sr-Latn-CS"/>
+        </w:rPr>
+      </w:pPr>
+      <w:bookmarkStart w:id="18" w:name="_Toc258522637"/>
+      <w:r>
+        <w:rPr>
+          <w:lang w:val="sr-Latn-CS"/>
+        </w:rPr>
+        <w:t xml:space="preserve">Pregled </w:t>
+      </w:r>
+      <w:bookmarkEnd w:id="18"/>
+      <w:r>
+        <w:rPr>
+          <w:lang w:val="sr-Latn-CS"/>
+        </w:rPr>
+        <w:t>ocena ucenika</w:t>
+      </w:r>
+    </w:p>
+    <w:p>
+      <w:pPr>
+        <w:ind w:left="720"/>
+        <w:rPr>
+          <w:lang w:val="sr-Latn-CS"/>
+        </w:rPr>
+      </w:pPr>
+      <w:r>
+        <w:rPr>
+          <w:lang w:val="sr-Latn-CS"/>
+        </w:rPr>
+        <w:t>Kratak opis</w:t>
+      </w:r>
+      <w:r>
+        <w:rPr>
+          <w:lang w:val="sr-Latn-CS"/>
+        </w:rPr>
+        <w:t>:</w:t>
+      </w:r>
+      <w:r>
+        <w:rPr>
+          <w:lang w:val="sr-Latn-CS"/>
+        </w:rPr>
+        <w:t xml:space="preserve"> </w:t>
+      </w:r>
+      <w:r>
+        <w:rPr>
+          <w:lang w:val="sr-Latn-CS"/>
+        </w:rPr>
+        <w:t>Prikaz stranice sa publikacijama razvrstanim po tipu.</w:t>
+      </w:r>
+    </w:p>
+    <w:p>
+      <w:pPr>
+        <w:ind w:left="720"/>
+        <w:rPr>
+          <w:lang w:val="sr-Latn-CS"/>
+        </w:rPr>
+      </w:pPr>
+      <w:r>
+        <w:rPr>
+          <w:lang w:val="sr-Latn-CS"/>
+        </w:rPr>
+        <w:t xml:space="preserve">Akteri koji iniciraju slučaj korišćenja: </w:t>
+      </w:r>
+      <w:r>
+        <w:rPr>
+          <w:lang w:val="sr-Latn-CS"/>
+        </w:rPr>
+        <w:t>Profesor</w:t>
+      </w:r>
+      <w:r>
+        <w:rPr>
+          <w:lang w:val="sr-Latn-CS"/>
+        </w:rPr>
+        <w:t xml:space="preserve">, </w:t>
+      </w:r>
+      <w:r>
+        <w:rPr>
+          <w:lang w:val="sr-Latn-CS"/>
+        </w:rPr>
+        <w:t>Ucenik</w:t>
+      </w:r>
+      <w:r>
+        <w:rPr>
+          <w:lang w:val="sr-Latn-CS"/>
+        </w:rPr>
+        <w:t xml:space="preserve">, </w:t>
+      </w:r>
+      <w:r>
+        <w:rPr>
+          <w:lang w:val="sr-Latn-CS"/>
+        </w:rPr>
+        <w:t>Roditelj</w:t>
+      </w:r>
+      <w:r>
+        <w:rPr>
+          <w:lang w:val="sr-Latn-CS"/>
+        </w:rPr>
+        <w:t>.</w:t>
+      </w:r>
+    </w:p>
+    <w:p>
+      <w:pPr>
+        <w:pStyle w:val="Heading3"/>
+        <w:rPr>
+          <w:lang w:val="sr-Latn-CS"/>
+        </w:rPr>
+      </w:pPr>
+      <w:bookmarkStart w:id="19" w:name="_Toc258522638"/>
+      <w:r>
+        <w:rPr>
+          <w:lang w:val="sr-Latn-CS"/>
+        </w:rPr>
+        <w:t xml:space="preserve">Pregled </w:t>
+      </w:r>
+      <w:bookmarkEnd w:id="19"/>
+      <w:r>
+        <w:rPr>
+          <w:lang w:val="sr-Latn-CS"/>
+        </w:rPr>
+        <w:t>izostanaka ucenika</w:t>
+      </w:r>
+    </w:p>
+    <w:p>
+      <w:pPr>
+        <w:ind w:left="720"/>
+        <w:rPr>
+          <w:lang w:val="sr-Latn-CS"/>
+        </w:rPr>
+      </w:pPr>
+      <w:r>
+        <w:rPr>
+          <w:lang w:val="sr-Latn-CS"/>
+        </w:rPr>
+        <w:t>Kratak opis</w:t>
+      </w:r>
+      <w:r>
+        <w:rPr>
+          <w:lang w:val="sr-Latn-CS"/>
+        </w:rPr>
+        <w:t>:</w:t>
+      </w:r>
+      <w:r>
+        <w:rPr>
+          <w:lang w:val="sr-Latn-CS"/>
+        </w:rPr>
+        <w:t xml:space="preserve"> </w:t>
+      </w:r>
+      <w:r>
+        <w:rPr>
+          <w:lang w:val="sr-Latn-CS"/>
+        </w:rPr>
+        <w:t>Prikaz stranice sa publikacijama razvrstanim po tipu za određenu godinu.</w:t>
+      </w:r>
+    </w:p>
+    <w:p>
+      <w:pPr>
+        <w:ind w:left="720"/>
+        <w:rPr>
+          <w:lang w:val="sr-Latn-CS"/>
+        </w:rPr>
+      </w:pPr>
+      <w:r>
+        <w:rPr>
+          <w:lang w:val="sr-Latn-CS"/>
+        </w:rPr>
+        <w:t xml:space="preserve">Akteri koji iniciraju slučaj korišćenja: </w:t>
+      </w:r>
+      <w:r>
+        <w:rPr>
+          <w:lang w:val="sr-Latn-CS"/>
+        </w:rPr>
+        <w:t>Ucenik</w:t>
+      </w:r>
+      <w:r>
+        <w:rPr>
+          <w:lang w:val="sr-Latn-CS"/>
+        </w:rPr>
+        <w:t xml:space="preserve">, </w:t>
+      </w:r>
+      <w:r>
+        <w:rPr>
+          <w:lang w:val="sr-Latn-CS"/>
+        </w:rPr>
+        <w:t>Roditelj</w:t>
+      </w:r>
+      <w:r>
+        <w:rPr>
+          <w:lang w:val="sr-Latn-CS"/>
+        </w:rPr>
+        <w:t>.</w:t>
+      </w:r>
+    </w:p>
+    <w:p>
+      <w:pPr>
+        <w:pStyle w:val="Heading3"/>
+        <w:rPr>
+          <w:lang w:val="sr-Latn-CS"/>
+        </w:rPr>
+      </w:pPr>
+      <w:bookmarkStart w:id="20" w:name="_Toc258522639"/>
+      <w:r>
+        <w:rPr>
+          <w:lang w:val="sr-Latn-CS"/>
+        </w:rPr>
+        <w:t xml:space="preserve">Pregled </w:t>
       </w:r>
       <w:bookmarkEnd w:id="20"/>
       <w:r>
         <w:rPr>
           <w:lang w:val="sr-Latn-CS"/>
         </w:rPr>
-        <w:t>dnevniku</w:t>
+        <w:t>domacih zadataka</w:t>
       </w:r>
     </w:p>
     <w:p>
@@ -5465,13 +5573,13 @@
         <w:rPr>
           <w:lang w:val="sr-Latn-CS"/>
         </w:rPr>
-        <w:t xml:space="preserve"> Prikaz stranice</w:t>
-      </w:r>
-      <w:r>
-        <w:rPr>
-          <w:lang w:val="sr-Latn-CS"/>
-        </w:rPr>
-        <w:t xml:space="preserve"> portala sa osnovnim podacima o dnevniku</w:t>
+        <w:t xml:space="preserve"> </w:t>
+      </w:r>
+      <w:r>
+        <w:rPr>
+          <w:lang w:val="sr-Latn-CS"/>
+        </w:rPr>
+        <w:t>Prikaz foruma sa pregledom domacih zadataka koje je profesor postavio</w:t>
       </w:r>
       <w:r>
         <w:rPr>
@@ -5491,13 +5599,13 @@
         <w:rPr>
           <w:lang w:val="sr-Latn-CS"/>
         </w:rPr>
-        <w:t>Akteri ko</w:t>
-      </w:r>
-      <w:r>
-        <w:rPr>
-          <w:lang w:val="sr-Latn-CS"/>
-        </w:rPr>
-        <w:t>ji iniciraju slučaj korišćenja: profesor</w:t>
+        <w:t xml:space="preserve">Akteri koji iniciraju slučaj korišćenja: </w:t>
+      </w:r>
+      <w:r>
+        <w:rPr>
+          <w:lang w:val="sr-Latn-CS"/>
+        </w:rPr>
+        <w:t>Profesor</w:t>
       </w:r>
       <w:r>
         <w:rPr>
@@ -5509,13 +5617,13 @@
         <w:rPr>
           <w:lang w:val="sr-Latn-CS"/>
         </w:rPr>
-        <w:t>roditelj, ucenik, direktor, a</w:t>
-      </w:r>
-      <w:r>
-        <w:rPr>
-          <w:lang w:val="sr-Latn-CS"/>
-        </w:rPr>
-        <w:t>dministrator.</w:t>
+        <w:t>Ucenik</w:t>
+      </w:r>
+      <w:r>
+        <w:rPr>
+          <w:lang w:val="sr-Latn-CS"/>
+        </w:rPr>
+        <w:t>.</w:t>
       </w:r>
     </w:p>
     <w:p>
@@ -5525,20 +5633,14 @@
           <w:lang w:val="sr-Latn-CS"/>
         </w:rPr>
       </w:pPr>
-      <w:bookmarkStart w:id="21" w:name="_Toc258522635"/>
-      <w:r>
-        <w:rPr>
-          <w:lang w:val="sr-Latn-CS"/>
-        </w:rPr>
-        <w:t xml:space="preserve">Pregled podataka o određenom članu </w:t>
+      <w:bookmarkStart w:id="21" w:name="_Toc258522641"/>
+      <w:r>
+        <w:rPr>
+          <w:lang w:val="sr-Latn-CS"/>
+        </w:rPr>
+        <w:t>Prijavljivanje</w:t>
       </w:r>
       <w:bookmarkEnd w:id="21"/>
-      <w:r>
-        <w:rPr>
-          <w:lang w:val="sr-Latn-CS"/>
-        </w:rPr>
-        <w:t>skole</w:t>
-      </w:r>
     </w:p>
     <w:p>
       <w:pPr>
@@ -5569,13 +5671,51 @@
         <w:rPr>
           <w:lang w:val="sr-Latn-CS"/>
         </w:rPr>
-        <w:t>Prikaz stranice sa</w:t>
-      </w:r>
-      <w:r>
-        <w:rPr>
-          <w:lang w:val="sr-Latn-CS"/>
-        </w:rPr>
-        <w:t xml:space="preserve"> informacijama o određenom korisniku</w:t>
+        <w:t>Prijavljivanje korisnika na portal u cilju pristupa specifičnim funkcijama koje zahtevaju autorizaciju.</w:t>
+      </w:r>
+    </w:p>
+    <w:p>
+      <w:pPr>
+        <w:ind w:left="720"/>
+        <w:rPr>
+          <w:lang w:val="sr-Latn-CS"/>
+        </w:rPr>
+      </w:pPr>
+      <w:r>
+        <w:rPr>
+          <w:lang w:val="sr-Latn-CS"/>
+        </w:rPr>
+        <w:t xml:space="preserve">Akteri koji iniciraju slučaj korišćenja: </w:t>
+      </w:r>
+      <w:r>
+        <w:rPr>
+          <w:lang w:val="sr-Latn-CS"/>
+        </w:rPr>
+        <w:t>Ucenik</w:t>
+      </w:r>
+      <w:r>
+        <w:rPr>
+          <w:lang w:val="sr-Latn-CS"/>
+        </w:rPr>
+        <w:t xml:space="preserve">, </w:t>
+      </w:r>
+      <w:r>
+        <w:rPr>
+          <w:lang w:val="sr-Latn-CS"/>
+        </w:rPr>
+        <w:t>Roditelj</w:t>
+      </w:r>
+      <w:r>
+        <w:rPr>
+          <w:lang w:val="sr-Latn-CS"/>
+        </w:rPr>
+        <w:t>, Administrator</w:t>
+      </w:r>
+      <w:r>
+        <w:rPr>
+          <w:lang w:val="sr-Latn-CS"/>
+        </w:rPr>
+        <w:t>, Profesor</w:t>
       </w:r>
       <w:r>
         <w:rPr>
@@ -5586,6 +5726,20 @@
     </w:p>
     <w:p>
       <w:pPr>
+        <w:pStyle w:val="Heading3"/>
+        <w:rPr>
+          <w:lang w:val="sr-Latn-CS"/>
+        </w:rPr>
+      </w:pPr>
+      <w:r>
+        <w:rPr>
+          <w:lang w:val="sr-Latn-CS"/>
+        </w:rPr>
+        <w:t>Dodavanje domacih zadataka</w:t>
+      </w:r>
+    </w:p>
+    <w:p>
+      <w:pPr>
         <w:ind w:left="720"/>
         <w:rPr>
           <w:lang w:val="sr-Latn-CS"/>
@@ -5595,25 +5749,334 @@
         <w:rPr>
           <w:lang w:val="sr-Latn-CS"/>
         </w:rPr>
+        <w:t>Kratak opis</w:t>
+      </w:r>
+      <w:r>
+        <w:rPr>
+          <w:lang w:val="sr-Latn-CS"/>
+        </w:rPr>
+        <w:t>:</w:t>
+      </w:r>
+      <w:r>
+        <w:rPr>
+          <w:lang w:val="sr-Latn-CS"/>
+        </w:rPr>
+        <w:t xml:space="preserve"> </w:t>
+      </w:r>
+      <w:r>
+        <w:rPr>
+          <w:lang w:val="sr-Latn-CS"/>
+        </w:rPr>
+        <w:t>Profesor zadaje domaci u sekciji domaci zadaci</w:t>
+      </w:r>
+      <w:r>
+        <w:rPr>
+          <w:lang w:val="sr-Latn-CS"/>
+        </w:rPr>
+        <w:t>.</w:t>
+      </w:r>
+    </w:p>
+    <w:p>
+      <w:pPr>
+        <w:ind w:left="720"/>
+        <w:rPr>
+          <w:lang w:val="sr-Latn-CS"/>
+        </w:rPr>
+      </w:pPr>
+      <w:r>
+        <w:rPr>
+          <w:lang w:val="sr-Latn-CS"/>
+        </w:rPr>
+        <w:lastRenderedPageBreak/>
         <w:t xml:space="preserve">Akteri koji iniciraju slučaj korišćenja: </w:t>
       </w:r>
       <w:r>
         <w:rPr>
           <w:lang w:val="sr-Latn-CS"/>
         </w:rPr>
+        <w:t>Ucenik</w:t>
+      </w:r>
+      <w:r>
+        <w:rPr>
+          <w:lang w:val="sr-Latn-CS"/>
+        </w:rPr>
+        <w:t xml:space="preserve">, </w:t>
+      </w:r>
+      <w:r>
+        <w:rPr>
+          <w:lang w:val="sr-Latn-CS"/>
+        </w:rPr>
+        <w:t>Roditelj</w:t>
+      </w:r>
+      <w:r>
+        <w:rPr>
+          <w:lang w:val="sr-Latn-CS"/>
+        </w:rPr>
+        <w:t>, P</w:t>
+      </w:r>
+      <w:r>
+        <w:rPr>
+          <w:lang w:val="sr-Latn-CS"/>
+        </w:rPr>
+        <w:t>rofesor</w:t>
+      </w:r>
+      <w:r>
+        <w:rPr>
+          <w:lang w:val="sr-Latn-CS"/>
+        </w:rPr>
+        <w:t>.</w:t>
+      </w:r>
+    </w:p>
+    <w:p>
+      <w:pPr>
+        <w:pStyle w:val="Heading3"/>
+        <w:rPr>
+          <w:lang w:val="sr-Latn-CS"/>
+        </w:rPr>
+      </w:pPr>
+      <w:r>
+        <w:rPr>
+          <w:lang w:val="sr-Latn-CS"/>
+        </w:rPr>
+        <w:t>Azuriranje podataka o opravdanjima</w:t>
+      </w:r>
+    </w:p>
+    <w:p>
+      <w:pPr>
+        <w:ind w:left="720"/>
+        <w:rPr>
+          <w:lang w:val="sr-Latn-CS"/>
+        </w:rPr>
+      </w:pPr>
+      <w:r>
+        <w:rPr>
+          <w:lang w:val="sr-Latn-CS"/>
+        </w:rPr>
+        <w:t>Kratak opis</w:t>
+      </w:r>
+      <w:r>
+        <w:rPr>
+          <w:lang w:val="sr-Latn-CS"/>
+        </w:rPr>
+        <w:t>:</w:t>
+      </w:r>
+      <w:r>
+        <w:rPr>
+          <w:lang w:val="sr-Latn-CS"/>
+        </w:rPr>
+        <w:t xml:space="preserve"> </w:t>
+      </w:r>
+      <w:r>
+        <w:rPr>
+          <w:lang w:val="sr-Latn-CS"/>
+        </w:rPr>
+        <w:t>Kod ucenika i njegovog roditelja se prikazuju svi izostanci</w:t>
+      </w:r>
+      <w:r>
+        <w:rPr>
+          <w:lang w:val="sr-Latn-CS"/>
+        </w:rPr>
+        <w:t>.</w:t>
+      </w:r>
+    </w:p>
+    <w:p>
+      <w:pPr>
+        <w:ind w:left="720"/>
+        <w:rPr>
+          <w:lang w:val="sr-Latn-CS"/>
+        </w:rPr>
+      </w:pPr>
+      <w:r>
+        <w:rPr>
+          <w:lang w:val="sr-Latn-CS"/>
+        </w:rPr>
+        <w:t xml:space="preserve">Akteri koji iniciraju slučaj korišćenja: </w:t>
+      </w:r>
+      <w:r>
+        <w:rPr>
+          <w:lang w:val="sr-Latn-CS"/>
+        </w:rPr>
+        <w:t>Ucenik</w:t>
+      </w:r>
+      <w:r>
+        <w:rPr>
+          <w:lang w:val="sr-Latn-CS"/>
+        </w:rPr>
+        <w:t xml:space="preserve">, </w:t>
+      </w:r>
+      <w:r>
+        <w:rPr>
+          <w:lang w:val="sr-Latn-CS"/>
+        </w:rPr>
+        <w:t>Roditelj</w:t>
+      </w:r>
+      <w:r>
+        <w:rPr>
+          <w:lang w:val="sr-Latn-CS"/>
+        </w:rPr>
+        <w:t xml:space="preserve">, </w:t>
+      </w:r>
+      <w:r>
+        <w:rPr>
+          <w:lang w:val="sr-Latn-CS"/>
+        </w:rPr>
         <w:t>Profesor</w:t>
       </w:r>
       <w:r>
         <w:rPr>
           <w:lang w:val="sr-Latn-CS"/>
         </w:rPr>
+        <w:t>.</w:t>
+      </w:r>
+    </w:p>
+    <w:p>
+      <w:pPr>
+        <w:pStyle w:val="Heading3"/>
+        <w:rPr>
+          <w:lang w:val="sr-Latn-CS"/>
+        </w:rPr>
+      </w:pPr>
+      <w:r>
+        <w:rPr>
+          <w:lang w:val="sr-Latn-CS"/>
+        </w:rPr>
+        <w:t>Prihvatanje opravdanja prilozenog od stranje roditelja</w:t>
+      </w:r>
+    </w:p>
+    <w:p>
+      <w:pPr>
+        <w:ind w:left="720"/>
+        <w:rPr>
+          <w:lang w:val="sr-Latn-CS"/>
+        </w:rPr>
+      </w:pPr>
+      <w:r>
+        <w:rPr>
+          <w:lang w:val="sr-Latn-CS"/>
+        </w:rPr>
+        <w:t>Kratak opis</w:t>
+      </w:r>
+      <w:r>
+        <w:rPr>
+          <w:lang w:val="sr-Latn-CS"/>
+        </w:rPr>
+        <w:t>:</w:t>
+      </w:r>
+      <w:r>
+        <w:rPr>
+          <w:lang w:val="sr-Latn-CS"/>
+        </w:rPr>
+        <w:t xml:space="preserve"> </w:t>
+      </w:r>
+      <w:r>
+        <w:rPr>
+          <w:lang w:val="sr-Latn-CS"/>
+        </w:rPr>
+        <w:t>Profesor prihvata opravdanje od roditelja i donosi krajnju odluku da li taj cas treba da se opravda ili ne</w:t>
+      </w:r>
+      <w:r>
+        <w:rPr>
+          <w:lang w:val="sr-Latn-CS"/>
+        </w:rPr>
+        <w:t>.</w:t>
+      </w:r>
+    </w:p>
+    <w:p>
+      <w:pPr>
+        <w:ind w:left="720"/>
+        <w:rPr>
+          <w:lang w:val="sr-Latn-CS"/>
+        </w:rPr>
+      </w:pPr>
+      <w:r>
+        <w:rPr>
+          <w:lang w:val="sr-Latn-CS"/>
+        </w:rPr>
+        <w:t xml:space="preserve">Akteri koji iniciraju slučaj korišćenja: </w:t>
+      </w:r>
+      <w:r>
+        <w:rPr>
+          <w:lang w:val="sr-Latn-CS"/>
+        </w:rPr>
+        <w:t>Roditelj</w:t>
+      </w:r>
+      <w:r>
+        <w:rPr>
+          <w:lang w:val="sr-Latn-CS"/>
+        </w:rPr>
         <w:t xml:space="preserve">, </w:t>
       </w:r>
       <w:r>
         <w:rPr>
           <w:lang w:val="sr-Latn-CS"/>
         </w:rPr>
-        <w:t>Ucenik</w:t>
+        <w:t>Profesor</w:t>
+      </w:r>
+      <w:r>
+        <w:rPr>
+          <w:lang w:val="sr-Latn-CS"/>
+        </w:rPr>
+        <w:t>.</w:t>
+      </w:r>
+    </w:p>
+    <w:p>
+      <w:pPr>
+        <w:pStyle w:val="Heading3"/>
+        <w:rPr>
+          <w:lang w:val="sr-Latn-CS"/>
+        </w:rPr>
+      </w:pPr>
+      <w:r>
+        <w:rPr>
+          <w:lang w:val="sr-Latn-CS"/>
+        </w:rPr>
+        <w:t>Odbijanje opravdanja prilozenog od stranje roditelja</w:t>
+      </w:r>
+    </w:p>
+    <w:p>
+      <w:pPr>
+        <w:ind w:left="720"/>
+        <w:rPr>
+          <w:lang w:val="sr-Latn-CS"/>
+        </w:rPr>
+      </w:pPr>
+      <w:r>
+        <w:rPr>
+          <w:lang w:val="sr-Latn-CS"/>
+        </w:rPr>
+        <w:t>Kratak opis</w:t>
+      </w:r>
+      <w:r>
+        <w:rPr>
+          <w:lang w:val="sr-Latn-CS"/>
+        </w:rPr>
+        <w:t>:</w:t>
+      </w:r>
+      <w:r>
+        <w:rPr>
+          <w:lang w:val="sr-Latn-CS"/>
+        </w:rPr>
+        <w:t xml:space="preserve"> Profesor negira opravdanje i dodeljuje neopravdani za dati cas</w:t>
+      </w:r>
+    </w:p>
+    <w:p>
+      <w:pPr>
+        <w:ind w:left="720"/>
+        <w:rPr>
+          <w:lang w:val="sr-Latn-CS"/>
+        </w:rPr>
+      </w:pPr>
+      <w:r>
+        <w:rPr>
+          <w:lang w:val="sr-Latn-CS"/>
+        </w:rPr>
+        <w:t xml:space="preserve">Akteri koji iniciraju slučaj korišćenja: </w:t>
+      </w:r>
+      <w:r>
+        <w:rPr>
+          <w:lang w:val="sr-Latn-CS"/>
+        </w:rPr>
+        <w:t>Roditelj</w:t>
       </w:r>
       <w:r>
         <w:rPr>
@@ -5625,25 +6088,13 @@
         <w:rPr>
           <w:lang w:val="sr-Latn-CS"/>
         </w:rPr>
-        <w:t>Roditelj</w:t>
-      </w:r>
-      <w:r>
-        <w:rPr>
-          <w:lang w:val="sr-Latn-CS"/>
-        </w:rPr>
-        <w:t xml:space="preserve">, </w:t>
-      </w:r>
-      <w:r>
-        <w:rPr>
-          <w:lang w:val="sr-Latn-CS"/>
-        </w:rPr>
-        <w:t>Direktor</w:t>
-      </w:r>
-      <w:r>
-        <w:rPr>
-          <w:lang w:val="sr-Latn-CS"/>
-        </w:rPr>
-        <w:t>, Administrator.</w:t>
+        <w:t>Profesor</w:t>
+      </w:r>
+      <w:r>
+        <w:rPr>
+          <w:lang w:val="sr-Latn-CS"/>
+        </w:rPr>
+        <w:t>.</w:t>
       </w:r>
     </w:p>
     <w:p>
@@ -5653,26 +6104,14 @@
           <w:lang w:val="sr-Latn-CS"/>
         </w:rPr>
       </w:pPr>
-      <w:bookmarkStart w:id="22" w:name="_Toc258522636"/>
-      <w:r>
-        <w:rPr>
-          <w:lang w:val="sr-Latn-CS"/>
-        </w:rPr>
-        <w:t xml:space="preserve">Pregled </w:t>
+      <w:bookmarkStart w:id="22" w:name="_Toc258522646"/>
+      <w:r>
+        <w:rPr>
+          <w:lang w:val="sr-Latn-CS"/>
+        </w:rPr>
+        <w:t>Kreiranje novog člana</w:t>
       </w:r>
       <w:bookmarkEnd w:id="22"/>
-      <w:r>
-        <w:rPr>
-          <w:lang w:val="sr-Latn-CS"/>
-        </w:rPr>
-        <w:t xml:space="preserve">podataka o </w:t>
-      </w:r>
-      <w:r>
-        <w:rPr>
-          <w:lang w:val="sr-Latn-CS"/>
-        </w:rPr>
-        <w:t>predmetima</w:t>
-      </w:r>
     </w:p>
     <w:p>
       <w:pPr>
@@ -5703,13 +6142,19 @@
         <w:rPr>
           <w:lang w:val="sr-Latn-CS"/>
         </w:rPr>
-        <w:t xml:space="preserve">Prikaz stranice sa spiskom publikacija čiji je jedan o autora određeni </w:t>
-      </w:r>
-      <w:r>
-        <w:rPr>
-          <w:lang w:val="sr-Latn-CS"/>
-        </w:rPr>
-        <w:t>Ucenik</w:t>
+        <w:t>Administrator dodaje no</w:t>
+      </w:r>
+      <w:r>
+        <w:rPr>
+          <w:lang w:val="sr-Latn-CS"/>
+        </w:rPr>
+        <w:t>vog ucenika/profesora, roditelja</w:t>
+      </w:r>
+      <w:r>
+        <w:rPr>
+          <w:lang w:val="sr-Latn-CS"/>
+        </w:rPr>
+        <w:t xml:space="preserve"> u bazu</w:t>
       </w:r>
       <w:r>
         <w:rPr>
@@ -5729,992 +6174,7 @@
         <w:rPr>
           <w:lang w:val="sr-Latn-CS"/>
         </w:rPr>
-        <w:t xml:space="preserve">Akteri koji iniciraju slučaj korišćenja: </w:t>
-      </w:r>
-      <w:r>
-        <w:rPr>
-          <w:lang w:val="sr-Latn-CS"/>
-        </w:rPr>
-        <w:t>Profesor</w:t>
-      </w:r>
-      <w:r>
-        <w:rPr>
-          <w:lang w:val="sr-Latn-CS"/>
-        </w:rPr>
-        <w:t xml:space="preserve">, </w:t>
-      </w:r>
-      <w:r>
-        <w:rPr>
-          <w:lang w:val="sr-Latn-CS"/>
-        </w:rPr>
-        <w:t>Ucenik</w:t>
-      </w:r>
-      <w:r>
-        <w:rPr>
-          <w:lang w:val="sr-Latn-CS"/>
-        </w:rPr>
-        <w:t xml:space="preserve">, </w:t>
-      </w:r>
-      <w:r>
-        <w:rPr>
-          <w:lang w:val="sr-Latn-CS"/>
-        </w:rPr>
-        <w:t>Roditelj</w:t>
-      </w:r>
-      <w:r>
-        <w:rPr>
-          <w:lang w:val="sr-Latn-CS"/>
-        </w:rPr>
-        <w:t xml:space="preserve">, </w:t>
-      </w:r>
-      <w:r>
-        <w:rPr>
-          <w:lang w:val="sr-Latn-CS"/>
-        </w:rPr>
-        <w:t>Direktor</w:t>
-      </w:r>
-      <w:r>
-        <w:rPr>
-          <w:lang w:val="sr-Latn-CS"/>
-        </w:rPr>
-        <w:t>.</w:t>
-      </w:r>
-    </w:p>
-    <w:p>
-      <w:pPr>
-        <w:pStyle w:val="Heading3"/>
-        <w:rPr>
-          <w:lang w:val="sr-Latn-CS"/>
-        </w:rPr>
-      </w:pPr>
-      <w:bookmarkStart w:id="23" w:name="_Toc258522637"/>
-      <w:r>
-        <w:rPr>
-          <w:lang w:val="sr-Latn-CS"/>
-        </w:rPr>
-        <w:t xml:space="preserve">Pregled </w:t>
-      </w:r>
-      <w:bookmarkEnd w:id="23"/>
-      <w:r>
-        <w:rPr>
-          <w:lang w:val="sr-Latn-CS"/>
-        </w:rPr>
-        <w:t>ocena ucenika</w:t>
-      </w:r>
-    </w:p>
-    <w:p>
-      <w:pPr>
-        <w:ind w:left="720"/>
-        <w:rPr>
-          <w:lang w:val="sr-Latn-CS"/>
-        </w:rPr>
-      </w:pPr>
-      <w:r>
-        <w:rPr>
-          <w:lang w:val="sr-Latn-CS"/>
-        </w:rPr>
-        <w:t>Kratak opis</w:t>
-      </w:r>
-      <w:r>
-        <w:rPr>
-          <w:lang w:val="sr-Latn-CS"/>
-        </w:rPr>
-        <w:t>:</w:t>
-      </w:r>
-      <w:r>
-        <w:rPr>
-          <w:lang w:val="sr-Latn-CS"/>
-        </w:rPr>
-        <w:t xml:space="preserve"> </w:t>
-      </w:r>
-      <w:r>
-        <w:rPr>
-          <w:lang w:val="sr-Latn-CS"/>
-        </w:rPr>
-        <w:t>Prikaz stranice sa publikacijama razvrstanim po tipu.</w:t>
-      </w:r>
-    </w:p>
-    <w:p>
-      <w:pPr>
-        <w:ind w:left="720"/>
-        <w:rPr>
-          <w:lang w:val="sr-Latn-CS"/>
-        </w:rPr>
-      </w:pPr>
-      <w:r>
-        <w:rPr>
-          <w:lang w:val="sr-Latn-CS"/>
-        </w:rPr>
-        <w:t xml:space="preserve">Akteri koji iniciraju slučaj korišćenja: </w:t>
-      </w:r>
-      <w:r>
-        <w:rPr>
-          <w:lang w:val="sr-Latn-CS"/>
-        </w:rPr>
-        <w:t>Profesor</w:t>
-      </w:r>
-      <w:r>
-        <w:rPr>
-          <w:lang w:val="sr-Latn-CS"/>
-        </w:rPr>
-        <w:t xml:space="preserve">, </w:t>
-      </w:r>
-      <w:r>
-        <w:rPr>
-          <w:lang w:val="sr-Latn-CS"/>
-        </w:rPr>
-        <w:t>Ucenik</w:t>
-      </w:r>
-      <w:r>
-        <w:rPr>
-          <w:lang w:val="sr-Latn-CS"/>
-        </w:rPr>
-        <w:t xml:space="preserve">, </w:t>
-      </w:r>
-      <w:r>
-        <w:rPr>
-          <w:lang w:val="sr-Latn-CS"/>
-        </w:rPr>
-        <w:t>Roditelj</w:t>
-      </w:r>
-      <w:r>
-        <w:rPr>
-          <w:lang w:val="sr-Latn-CS"/>
-        </w:rPr>
-        <w:t>.</w:t>
-      </w:r>
-    </w:p>
-    <w:p>
-      <w:pPr>
-        <w:pStyle w:val="Heading3"/>
-        <w:rPr>
-          <w:lang w:val="sr-Latn-CS"/>
-        </w:rPr>
-      </w:pPr>
-      <w:bookmarkStart w:id="24" w:name="_Toc258522638"/>
-      <w:r>
-        <w:rPr>
-          <w:lang w:val="sr-Latn-CS"/>
-        </w:rPr>
-        <w:t xml:space="preserve">Pregled </w:t>
-      </w:r>
-      <w:bookmarkEnd w:id="24"/>
-      <w:r>
-        <w:rPr>
-          <w:lang w:val="sr-Latn-CS"/>
-        </w:rPr>
-        <w:t>izostanaka ucenika</w:t>
-      </w:r>
-    </w:p>
-    <w:p>
-      <w:pPr>
-        <w:ind w:left="720"/>
-        <w:rPr>
-          <w:lang w:val="sr-Latn-CS"/>
-        </w:rPr>
-      </w:pPr>
-      <w:r>
-        <w:rPr>
-          <w:lang w:val="sr-Latn-CS"/>
-        </w:rPr>
-        <w:t>Kratak opis</w:t>
-      </w:r>
-      <w:r>
-        <w:rPr>
-          <w:lang w:val="sr-Latn-CS"/>
-        </w:rPr>
-        <w:t>:</w:t>
-      </w:r>
-      <w:r>
-        <w:rPr>
-          <w:lang w:val="sr-Latn-CS"/>
-        </w:rPr>
-        <w:t xml:space="preserve"> </w:t>
-      </w:r>
-      <w:r>
-        <w:rPr>
-          <w:lang w:val="sr-Latn-CS"/>
-        </w:rPr>
-        <w:t>Prikaz stranice sa publikacijama razvrstanim po tipu za određenu godinu.</w:t>
-      </w:r>
-    </w:p>
-    <w:p>
-      <w:pPr>
-        <w:ind w:left="720"/>
-        <w:rPr>
-          <w:lang w:val="sr-Latn-CS"/>
-        </w:rPr>
-      </w:pPr>
-      <w:r>
-        <w:rPr>
-          <w:lang w:val="sr-Latn-CS"/>
-        </w:rPr>
-        <w:t xml:space="preserve">Akteri koji iniciraju slučaj korišćenja: </w:t>
-      </w:r>
-      <w:r>
-        <w:rPr>
-          <w:lang w:val="sr-Latn-CS"/>
-        </w:rPr>
-        <w:t>Profesor</w:t>
-      </w:r>
-      <w:r>
-        <w:rPr>
-          <w:lang w:val="sr-Latn-CS"/>
-        </w:rPr>
-        <w:t xml:space="preserve">, </w:t>
-      </w:r>
-      <w:r>
-        <w:rPr>
-          <w:lang w:val="sr-Latn-CS"/>
-        </w:rPr>
-        <w:t>Ucenik</w:t>
-      </w:r>
-      <w:r>
-        <w:rPr>
-          <w:lang w:val="sr-Latn-CS"/>
-        </w:rPr>
-        <w:t xml:space="preserve">, </w:t>
-      </w:r>
-      <w:r>
-        <w:rPr>
-          <w:lang w:val="sr-Latn-CS"/>
-        </w:rPr>
-        <w:t>Roditelj</w:t>
-      </w:r>
-      <w:r>
-        <w:rPr>
-          <w:lang w:val="sr-Latn-CS"/>
-        </w:rPr>
-        <w:t>.</w:t>
-      </w:r>
-    </w:p>
-    <w:p>
-      <w:pPr>
-        <w:pStyle w:val="Heading3"/>
-        <w:rPr>
-          <w:lang w:val="sr-Latn-CS"/>
-        </w:rPr>
-      </w:pPr>
-      <w:bookmarkStart w:id="25" w:name="_Toc258522639"/>
-      <w:r>
-        <w:rPr>
-          <w:lang w:val="sr-Latn-CS"/>
-        </w:rPr>
-        <w:t xml:space="preserve">Pregled </w:t>
-      </w:r>
-      <w:bookmarkEnd w:id="25"/>
-      <w:r>
-        <w:rPr>
-          <w:lang w:val="sr-Latn-CS"/>
-        </w:rPr>
-        <w:t>domacih zadataka</w:t>
-      </w:r>
-    </w:p>
-    <w:p>
-      <w:pPr>
-        <w:ind w:left="720"/>
-        <w:rPr>
-          <w:lang w:val="sr-Latn-CS"/>
-        </w:rPr>
-      </w:pPr>
-      <w:r>
-        <w:rPr>
-          <w:lang w:val="sr-Latn-CS"/>
-        </w:rPr>
-        <w:t>Kratak opis</w:t>
-      </w:r>
-      <w:r>
-        <w:rPr>
-          <w:lang w:val="sr-Latn-CS"/>
-        </w:rPr>
-        <w:t>:</w:t>
-      </w:r>
-      <w:r>
-        <w:rPr>
-          <w:lang w:val="sr-Latn-CS"/>
-        </w:rPr>
-        <w:t xml:space="preserve"> </w:t>
-      </w:r>
-      <w:r>
-        <w:rPr>
-          <w:lang w:val="sr-Latn-CS"/>
-        </w:rPr>
-        <w:t>Prikaz foruma sa pregledom domacih zadataka koje je profesor postavio</w:t>
-      </w:r>
-      <w:r>
-        <w:rPr>
-          <w:lang w:val="sr-Latn-CS"/>
-        </w:rPr>
-        <w:t>.</w:t>
-      </w:r>
-    </w:p>
-    <w:p>
-      <w:pPr>
-        <w:ind w:left="720"/>
-        <w:rPr>
-          <w:lang w:val="sr-Latn-CS"/>
-        </w:rPr>
-      </w:pPr>
-      <w:r>
-        <w:rPr>
-          <w:lang w:val="sr-Latn-CS"/>
-        </w:rPr>
-        <w:t xml:space="preserve">Akteri koji iniciraju slučaj korišćenja: </w:t>
-      </w:r>
-      <w:r>
-        <w:rPr>
-          <w:lang w:val="sr-Latn-CS"/>
-        </w:rPr>
-        <w:t>Profesor</w:t>
-      </w:r>
-      <w:r>
-        <w:rPr>
-          <w:lang w:val="sr-Latn-CS"/>
-        </w:rPr>
-        <w:t xml:space="preserve">, </w:t>
-      </w:r>
-      <w:r>
-        <w:rPr>
-          <w:lang w:val="sr-Latn-CS"/>
-        </w:rPr>
-        <w:t>Ucenik</w:t>
-      </w:r>
-      <w:r>
-        <w:rPr>
-          <w:lang w:val="sr-Latn-CS"/>
-        </w:rPr>
-        <w:t xml:space="preserve">, </w:t>
-      </w:r>
-      <w:r>
-        <w:rPr>
-          <w:lang w:val="sr-Latn-CS"/>
-        </w:rPr>
-        <w:t>Roditelj</w:t>
-      </w:r>
-      <w:r>
-        <w:rPr>
-          <w:lang w:val="sr-Latn-CS"/>
-        </w:rPr>
-        <w:t>.</w:t>
-      </w:r>
-    </w:p>
-    <w:p>
-      <w:pPr>
-        <w:pStyle w:val="Heading3"/>
-        <w:rPr>
-          <w:lang w:val="sr-Latn-CS"/>
-        </w:rPr>
-      </w:pPr>
-      <w:bookmarkStart w:id="26" w:name="_Toc258522641"/>
-      <w:r>
-        <w:rPr>
-          <w:lang w:val="sr-Latn-CS"/>
-        </w:rPr>
-        <w:lastRenderedPageBreak/>
-        <w:t>Prijavljivanje</w:t>
-      </w:r>
-      <w:bookmarkEnd w:id="26"/>
-    </w:p>
-    <w:p>
-      <w:pPr>
-        <w:ind w:left="720"/>
-        <w:rPr>
-          <w:lang w:val="sr-Latn-CS"/>
-        </w:rPr>
-      </w:pPr>
-      <w:r>
-        <w:rPr>
-          <w:lang w:val="sr-Latn-CS"/>
-        </w:rPr>
-        <w:t>Kratak opis</w:t>
-      </w:r>
-      <w:r>
-        <w:rPr>
-          <w:lang w:val="sr-Latn-CS"/>
-        </w:rPr>
-        <w:t>:</w:t>
-      </w:r>
-      <w:r>
-        <w:rPr>
-          <w:lang w:val="sr-Latn-CS"/>
-        </w:rPr>
-        <w:t xml:space="preserve"> </w:t>
-      </w:r>
-      <w:r>
-        <w:rPr>
-          <w:lang w:val="sr-Latn-CS"/>
-        </w:rPr>
-        <w:t>Prijavljivanje korisnika na portal u cilju pristupa specifičnim funkcijama koje zahtevaju autorizaciju.</w:t>
-      </w:r>
-    </w:p>
-    <w:p>
-      <w:pPr>
-        <w:ind w:left="720"/>
-        <w:rPr>
-          <w:lang w:val="sr-Latn-CS"/>
-        </w:rPr>
-      </w:pPr>
-      <w:r>
-        <w:rPr>
-          <w:lang w:val="sr-Latn-CS"/>
-        </w:rPr>
-        <w:t xml:space="preserve">Akteri koji iniciraju slučaj korišćenja: </w:t>
-      </w:r>
-      <w:r>
-        <w:rPr>
-          <w:lang w:val="sr-Latn-CS"/>
-        </w:rPr>
-        <w:t>Ucenik</w:t>
-      </w:r>
-      <w:r>
-        <w:rPr>
-          <w:lang w:val="sr-Latn-CS"/>
-        </w:rPr>
-        <w:t xml:space="preserve">, </w:t>
-      </w:r>
-      <w:r>
-        <w:rPr>
-          <w:lang w:val="sr-Latn-CS"/>
-        </w:rPr>
-        <w:t>Roditelj</w:t>
-      </w:r>
-      <w:r>
-        <w:rPr>
-          <w:lang w:val="sr-Latn-CS"/>
-        </w:rPr>
-        <w:t xml:space="preserve">, </w:t>
-      </w:r>
-      <w:r>
-        <w:rPr>
-          <w:lang w:val="sr-Latn-CS"/>
-        </w:rPr>
-        <w:t>Direktor</w:t>
-      </w:r>
-      <w:r>
-        <w:rPr>
-          <w:lang w:val="sr-Latn-CS"/>
-        </w:rPr>
-        <w:t>, Administrator</w:t>
-      </w:r>
-      <w:r>
-        <w:rPr>
-          <w:lang w:val="sr-Latn-CS"/>
-        </w:rPr>
-        <w:t>, Profesor</w:t>
-      </w:r>
-      <w:r>
-        <w:rPr>
-          <w:lang w:val="sr-Latn-CS"/>
-        </w:rPr>
-        <w:t>.</w:t>
-      </w:r>
-    </w:p>
-    <w:p>
-      <w:pPr>
-        <w:pStyle w:val="Heading3"/>
-        <w:rPr>
-          <w:lang w:val="sr-Latn-CS"/>
-        </w:rPr>
-      </w:pPr>
-      <w:r>
-        <w:rPr>
-          <w:lang w:val="sr-Latn-CS"/>
-        </w:rPr>
-        <w:t>Dodavanje domacih zadataka</w:t>
-      </w:r>
-    </w:p>
-    <w:p>
-      <w:pPr>
-        <w:ind w:left="720"/>
-        <w:rPr>
-          <w:lang w:val="sr-Latn-CS"/>
-        </w:rPr>
-      </w:pPr>
-      <w:r>
-        <w:rPr>
-          <w:lang w:val="sr-Latn-CS"/>
-        </w:rPr>
-        <w:t>Kratak opis</w:t>
-      </w:r>
-      <w:r>
-        <w:rPr>
-          <w:lang w:val="sr-Latn-CS"/>
-        </w:rPr>
-        <w:t>:</w:t>
-      </w:r>
-      <w:r>
-        <w:rPr>
-          <w:lang w:val="sr-Latn-CS"/>
-        </w:rPr>
-        <w:t xml:space="preserve"> </w:t>
-      </w:r>
-      <w:r>
-        <w:rPr>
-          <w:lang w:val="sr-Latn-CS"/>
-        </w:rPr>
-        <w:t>Profesor zadaje domaci u sekciji domaci zadaci</w:t>
-      </w:r>
-      <w:r>
-        <w:rPr>
-          <w:lang w:val="sr-Latn-CS"/>
-        </w:rPr>
-        <w:t>.</w:t>
-      </w:r>
-    </w:p>
-    <w:p>
-      <w:pPr>
-        <w:ind w:left="720"/>
-        <w:rPr>
-          <w:lang w:val="sr-Latn-CS"/>
-        </w:rPr>
-      </w:pPr>
-      <w:r>
-        <w:rPr>
-          <w:lang w:val="sr-Latn-CS"/>
-        </w:rPr>
-        <w:t xml:space="preserve">Akteri koji iniciraju slučaj korišćenja: </w:t>
-      </w:r>
-      <w:r>
-        <w:rPr>
-          <w:lang w:val="sr-Latn-CS"/>
-        </w:rPr>
-        <w:t>Ucenik</w:t>
-      </w:r>
-      <w:r>
-        <w:rPr>
-          <w:lang w:val="sr-Latn-CS"/>
-        </w:rPr>
-        <w:t xml:space="preserve">, </w:t>
-      </w:r>
-      <w:r>
-        <w:rPr>
-          <w:lang w:val="sr-Latn-CS"/>
-        </w:rPr>
-        <w:t>Roditelj</w:t>
-      </w:r>
-      <w:r>
-        <w:rPr>
-          <w:lang w:val="sr-Latn-CS"/>
-        </w:rPr>
-        <w:t xml:space="preserve">, </w:t>
-      </w:r>
-      <w:r>
-        <w:rPr>
-          <w:lang w:val="sr-Latn-CS"/>
-        </w:rPr>
-        <w:t>Direktor, profesor</w:t>
-      </w:r>
-      <w:r>
-        <w:rPr>
-          <w:lang w:val="sr-Latn-CS"/>
-        </w:rPr>
-        <w:t>.</w:t>
-      </w:r>
-    </w:p>
-    <w:p>
-      <w:pPr>
-        <w:pStyle w:val="Heading3"/>
-        <w:rPr>
-          <w:lang w:val="sr-Latn-CS"/>
-        </w:rPr>
-      </w:pPr>
-      <w:r>
-        <w:rPr>
-          <w:lang w:val="sr-Latn-CS"/>
-        </w:rPr>
-        <w:t>Azuriranje podataka o opravdanjima</w:t>
-      </w:r>
-    </w:p>
-    <w:p>
-      <w:pPr>
-        <w:ind w:left="720"/>
-        <w:rPr>
-          <w:lang w:val="sr-Latn-CS"/>
-        </w:rPr>
-      </w:pPr>
-      <w:r>
-        <w:rPr>
-          <w:lang w:val="sr-Latn-CS"/>
-        </w:rPr>
-        <w:t>Kratak opis</w:t>
-      </w:r>
-      <w:r>
-        <w:rPr>
-          <w:lang w:val="sr-Latn-CS"/>
-        </w:rPr>
-        <w:t>:</w:t>
-      </w:r>
-      <w:r>
-        <w:rPr>
-          <w:lang w:val="sr-Latn-CS"/>
-        </w:rPr>
-        <w:t xml:space="preserve"> </w:t>
-      </w:r>
-      <w:r>
-        <w:rPr>
-          <w:lang w:val="sr-Latn-CS"/>
-        </w:rPr>
-        <w:t>Kod ucenika i njegovog roditelja se prikazuju svi izostanci</w:t>
-      </w:r>
-      <w:r>
-        <w:rPr>
-          <w:lang w:val="sr-Latn-CS"/>
-        </w:rPr>
-        <w:t>.</w:t>
-      </w:r>
-    </w:p>
-    <w:p>
-      <w:pPr>
-        <w:ind w:left="720"/>
-        <w:rPr>
-          <w:lang w:val="sr-Latn-CS"/>
-        </w:rPr>
-      </w:pPr>
-      <w:r>
-        <w:rPr>
-          <w:lang w:val="sr-Latn-CS"/>
-        </w:rPr>
-        <w:t xml:space="preserve">Akteri koji iniciraju slučaj korišćenja: </w:t>
-      </w:r>
-      <w:r>
-        <w:rPr>
-          <w:lang w:val="sr-Latn-CS"/>
-        </w:rPr>
-        <w:t>Ucenik</w:t>
-      </w:r>
-      <w:r>
-        <w:rPr>
-          <w:lang w:val="sr-Latn-CS"/>
-        </w:rPr>
-        <w:t xml:space="preserve">, </w:t>
-      </w:r>
-      <w:r>
-        <w:rPr>
-          <w:lang w:val="sr-Latn-CS"/>
-        </w:rPr>
-        <w:t>Roditelj</w:t>
-      </w:r>
-      <w:r>
-        <w:rPr>
-          <w:lang w:val="sr-Latn-CS"/>
-        </w:rPr>
-        <w:t xml:space="preserve">, </w:t>
-      </w:r>
-      <w:r>
-        <w:rPr>
-          <w:lang w:val="sr-Latn-CS"/>
-        </w:rPr>
-        <w:t>Profesor</w:t>
-      </w:r>
-      <w:r>
-        <w:rPr>
-          <w:lang w:val="sr-Latn-CS"/>
-        </w:rPr>
-        <w:t>, Administrator.</w:t>
-      </w:r>
-    </w:p>
-    <w:p>
-      <w:pPr>
-        <w:pStyle w:val="Heading3"/>
-        <w:rPr>
-          <w:lang w:val="sr-Latn-CS"/>
-        </w:rPr>
-      </w:pPr>
-      <w:r>
-        <w:rPr>
-          <w:lang w:val="sr-Latn-CS"/>
-        </w:rPr>
-        <w:t>Prihvatanje opravdanja prilozenog od stranje roditelja</w:t>
-      </w:r>
-    </w:p>
-    <w:p>
-      <w:pPr>
-        <w:ind w:left="720"/>
-        <w:rPr>
-          <w:lang w:val="sr-Latn-CS"/>
-        </w:rPr>
-      </w:pPr>
-      <w:r>
-        <w:rPr>
-          <w:lang w:val="sr-Latn-CS"/>
-        </w:rPr>
-        <w:t>Kratak opis</w:t>
-      </w:r>
-      <w:r>
-        <w:rPr>
-          <w:lang w:val="sr-Latn-CS"/>
-        </w:rPr>
-        <w:t>:</w:t>
-      </w:r>
-      <w:r>
-        <w:rPr>
-          <w:lang w:val="sr-Latn-CS"/>
-        </w:rPr>
-        <w:t xml:space="preserve"> </w:t>
-      </w:r>
-      <w:r>
-        <w:rPr>
-          <w:lang w:val="sr-Latn-CS"/>
-        </w:rPr>
-        <w:t>Profesor prihvata opravdanje od roditelja i donosi krajnju odluku da li taj cas treba da se opravda ili ne</w:t>
-      </w:r>
-      <w:r>
-        <w:rPr>
-          <w:lang w:val="sr-Latn-CS"/>
-        </w:rPr>
-        <w:t>.</w:t>
-      </w:r>
-    </w:p>
-    <w:p>
-      <w:pPr>
-        <w:ind w:left="720"/>
-        <w:rPr>
-          <w:lang w:val="sr-Latn-CS"/>
-        </w:rPr>
-      </w:pPr>
-      <w:r>
-        <w:rPr>
-          <w:lang w:val="sr-Latn-CS"/>
-        </w:rPr>
-        <w:t xml:space="preserve">Akteri koji iniciraju slučaj korišćenja: </w:t>
-      </w:r>
-      <w:r>
-        <w:rPr>
-          <w:lang w:val="sr-Latn-CS"/>
-        </w:rPr>
-        <w:t>Roditelj</w:t>
-      </w:r>
-      <w:r>
-        <w:rPr>
-          <w:lang w:val="sr-Latn-CS"/>
-        </w:rPr>
-        <w:t xml:space="preserve">, </w:t>
-      </w:r>
-      <w:r>
-        <w:rPr>
-          <w:lang w:val="sr-Latn-CS"/>
-        </w:rPr>
-        <w:t>Profesor</w:t>
-      </w:r>
-      <w:r>
-        <w:rPr>
-          <w:lang w:val="sr-Latn-CS"/>
-        </w:rPr>
-        <w:t>.</w:t>
-      </w:r>
-    </w:p>
-    <w:p>
-      <w:pPr>
-        <w:pStyle w:val="Heading3"/>
-        <w:rPr>
-          <w:lang w:val="sr-Latn-CS"/>
-        </w:rPr>
-      </w:pPr>
-      <w:r>
-        <w:rPr>
-          <w:lang w:val="sr-Latn-CS"/>
-        </w:rPr>
-        <w:t>Odbijanje opravdanja prilozenog od stranje roditelja</w:t>
-      </w:r>
-    </w:p>
-    <w:p>
-      <w:pPr>
-        <w:ind w:left="720"/>
-        <w:rPr>
-          <w:lang w:val="sr-Latn-CS"/>
-        </w:rPr>
-      </w:pPr>
-      <w:r>
-        <w:rPr>
-          <w:lang w:val="sr-Latn-CS"/>
-        </w:rPr>
-        <w:t>Kratak opis</w:t>
-      </w:r>
-      <w:r>
-        <w:rPr>
-          <w:lang w:val="sr-Latn-CS"/>
-        </w:rPr>
-        <w:t>:</w:t>
-      </w:r>
-      <w:r>
-        <w:rPr>
-          <w:lang w:val="sr-Latn-CS"/>
-        </w:rPr>
-        <w:t xml:space="preserve"> Profesor negira opravdanje i dodeljuje neopravdani za dati cas</w:t>
-      </w:r>
-    </w:p>
-    <w:p>
-      <w:pPr>
-        <w:ind w:left="720"/>
-        <w:rPr>
-          <w:lang w:val="sr-Latn-CS"/>
-        </w:rPr>
-      </w:pPr>
-      <w:r>
-        <w:rPr>
-          <w:lang w:val="sr-Latn-CS"/>
-        </w:rPr>
-        <w:t xml:space="preserve">Akteri koji iniciraju slučaj korišćenja: </w:t>
-      </w:r>
-      <w:r>
-        <w:rPr>
-          <w:lang w:val="sr-Latn-CS"/>
-        </w:rPr>
-        <w:t>Roditelj</w:t>
-      </w:r>
-      <w:r>
-        <w:rPr>
-          <w:lang w:val="sr-Latn-CS"/>
-        </w:rPr>
-        <w:t>, Administrator.</w:t>
-      </w:r>
-    </w:p>
-    <w:p>
-      <w:pPr>
-        <w:pStyle w:val="Heading3"/>
-        <w:rPr>
-          <w:lang w:val="sr-Latn-CS"/>
-        </w:rPr>
-      </w:pPr>
-      <w:bookmarkStart w:id="27" w:name="_Toc258522646"/>
-      <w:r>
-        <w:rPr>
-          <w:lang w:val="sr-Latn-CS"/>
-        </w:rPr>
-        <w:t>Kreiranje novog člana</w:t>
-      </w:r>
-      <w:bookmarkEnd w:id="27"/>
-    </w:p>
-    <w:p>
-      <w:pPr>
-        <w:ind w:left="720"/>
-        <w:rPr>
-          <w:lang w:val="sr-Latn-CS"/>
-        </w:rPr>
-      </w:pPr>
-      <w:r>
-        <w:rPr>
-          <w:lang w:val="sr-Latn-CS"/>
-        </w:rPr>
-        <w:t>Kratak opis</w:t>
-      </w:r>
-      <w:r>
-        <w:rPr>
-          <w:lang w:val="sr-Latn-CS"/>
-        </w:rPr>
-        <w:t>:</w:t>
-      </w:r>
-      <w:r>
-        <w:rPr>
-          <w:lang w:val="sr-Latn-CS"/>
-        </w:rPr>
-        <w:t xml:space="preserve"> </w:t>
-      </w:r>
-      <w:r>
-        <w:rPr>
-          <w:lang w:val="sr-Latn-CS"/>
-        </w:rPr>
-        <w:t>Administrator dodaje novog ucenika/profesora.roditelja/direktora u bazu</w:t>
-      </w:r>
-      <w:r>
-        <w:rPr>
-          <w:lang w:val="sr-Latn-CS"/>
-        </w:rPr>
-        <w:t>.</w:t>
-      </w:r>
-    </w:p>
-    <w:p>
-      <w:pPr>
-        <w:ind w:left="720"/>
-        <w:rPr>
-          <w:lang w:val="sr-Latn-CS"/>
-        </w:rPr>
-      </w:pPr>
-      <w:r>
-        <w:rPr>
-          <w:lang w:val="sr-Latn-CS"/>
-        </w:rPr>
         <w:t>Akteri koji iniciraju slučaj korišćenja: Administrator.</w:t>
-      </w:r>
-    </w:p>
-    <w:p>
-      <w:pPr>
-        <w:pStyle w:val="Heading3"/>
-        <w:rPr>
-          <w:lang w:val="sr-Latn-CS"/>
-        </w:rPr>
-      </w:pPr>
-      <w:bookmarkStart w:id="28" w:name="_Toc258522647"/>
-      <w:r>
-        <w:rPr>
-          <w:lang w:val="sr-Latn-CS"/>
-        </w:rPr>
-        <w:t>Brisanje postojećeg člana</w:t>
-      </w:r>
-      <w:bookmarkEnd w:id="28"/>
-    </w:p>
-    <w:p>
-      <w:pPr>
-        <w:ind w:left="720"/>
-        <w:rPr>
-          <w:lang w:val="sr-Latn-CS"/>
-        </w:rPr>
-      </w:pPr>
-      <w:r>
-        <w:rPr>
-          <w:lang w:val="sr-Latn-CS"/>
-        </w:rPr>
-        <w:t>Kratak opis</w:t>
-      </w:r>
-      <w:r>
-        <w:rPr>
-          <w:lang w:val="sr-Latn-CS"/>
-        </w:rPr>
-        <w:t>:</w:t>
-      </w:r>
-      <w:r>
-        <w:rPr>
-          <w:lang w:val="sr-Latn-CS"/>
-        </w:rPr>
-        <w:t xml:space="preserve"> </w:t>
-      </w:r>
-      <w:r>
-        <w:rPr>
-          <w:lang w:val="sr-Latn-CS"/>
-        </w:rPr>
-        <w:t>Administrator brise ucenika/profesora.roditelja/direktora u bazu</w:t>
-      </w:r>
-      <w:r>
-        <w:rPr>
-          <w:lang w:val="sr-Latn-CS"/>
-        </w:rPr>
-        <w:t>.</w:t>
-      </w:r>
-    </w:p>
-    <w:p>
-      <w:pPr>
-        <w:ind w:left="720"/>
-        <w:rPr>
-          <w:lang w:val="sr-Latn-CS"/>
-        </w:rPr>
-      </w:pPr>
-      <w:r>
-        <w:rPr>
-          <w:lang w:val="sr-Latn-CS"/>
-        </w:rPr>
-        <w:t xml:space="preserve">Akteri koji iniciraju slučaj korišćenja: </w:t>
-      </w:r>
-      <w:r>
-        <w:rPr>
-          <w:lang w:val="sr-Latn-CS"/>
-        </w:rPr>
-        <w:t>Roditelj</w:t>
-      </w:r>
-      <w:r>
-        <w:rPr>
-          <w:lang w:val="sr-Latn-CS"/>
-        </w:rPr>
-        <w:t>, Administrator..</w:t>
       </w:r>
     </w:p>
     <w:p>
@@ -6725,14 +6185,14 @@
           <w:lang w:val="sr-Latn-CS"/>
         </w:rPr>
       </w:pPr>
-      <w:bookmarkStart w:id="29" w:name="_Toc258522651"/>
+      <w:bookmarkStart w:id="23" w:name="_Toc258522651"/>
       <w:r>
         <w:rPr>
           <w:lang w:val="sr-Latn-CS"/>
         </w:rPr>
         <w:t>Pogled na logičku arhitekturu sistema</w:t>
       </w:r>
-      <w:bookmarkEnd w:id="29"/>
+      <w:bookmarkEnd w:id="23"/>
       <w:r>
         <w:rPr>
           <w:lang w:val="sr-Latn-CS"/>
@@ -7090,6 +6550,96 @@
         <w:spacing w:before="120"/>
         <w:ind w:left="709"/>
         <w:rPr>
+          <w:lang w:val="sr-Latn-CS"/>
+        </w:rPr>
+      </w:pPr>
+    </w:p>
+    <w:p>
+      <w:pPr>
+        <w:tabs>
+          <w:tab w:val="left" w:pos="90"/>
+        </w:tabs>
+        <w:spacing w:before="120"/>
+        <w:ind w:left="709"/>
+        <w:rPr>
+          <w:b/>
+          <w:sz w:val="28"/>
+          <w:szCs w:val="28"/>
+          <w:lang w:val="sr-Latn-CS"/>
+        </w:rPr>
+      </w:pPr>
+    </w:p>
+    <w:p>
+      <w:pPr>
+        <w:tabs>
+          <w:tab w:val="left" w:pos="90"/>
+        </w:tabs>
+        <w:spacing w:before="120"/>
+        <w:ind w:left="709"/>
+        <w:rPr>
+          <w:b/>
+          <w:sz w:val="28"/>
+          <w:szCs w:val="28"/>
+          <w:lang w:val="sr-Latn-CS"/>
+        </w:rPr>
+      </w:pPr>
+    </w:p>
+    <w:p>
+      <w:pPr>
+        <w:tabs>
+          <w:tab w:val="left" w:pos="90"/>
+        </w:tabs>
+        <w:spacing w:before="120"/>
+        <w:ind w:left="709"/>
+        <w:rPr>
+          <w:b/>
+          <w:sz w:val="28"/>
+          <w:szCs w:val="28"/>
+          <w:lang w:val="sr-Latn-CS"/>
+        </w:rPr>
+      </w:pPr>
+    </w:p>
+    <w:p>
+      <w:pPr>
+        <w:tabs>
+          <w:tab w:val="left" w:pos="90"/>
+        </w:tabs>
+        <w:spacing w:before="120"/>
+        <w:ind w:left="709"/>
+        <w:rPr>
+          <w:b/>
+          <w:sz w:val="28"/>
+          <w:szCs w:val="28"/>
+          <w:lang w:val="sr-Latn-CS"/>
+        </w:rPr>
+      </w:pPr>
+    </w:p>
+    <w:p>
+      <w:pPr>
+        <w:tabs>
+          <w:tab w:val="left" w:pos="90"/>
+        </w:tabs>
+        <w:spacing w:before="120"/>
+        <w:ind w:left="709"/>
+        <w:rPr>
+          <w:b/>
+          <w:sz w:val="28"/>
+          <w:szCs w:val="28"/>
+          <w:lang w:val="sr-Latn-CS"/>
+        </w:rPr>
+      </w:pPr>
+    </w:p>
+    <w:p>
+      <w:pPr>
+        <w:tabs>
+          <w:tab w:val="left" w:pos="90"/>
+        </w:tabs>
+        <w:spacing w:before="120"/>
+        <w:ind w:left="709"/>
+        <w:rPr>
+          <w:b/>
+          <w:sz w:val="28"/>
+          <w:szCs w:val="28"/>
           <w:lang w:val="sr-Latn-CS"/>
         </w:rPr>
       </w:pPr>
@@ -7187,14 +6737,14 @@
           <w:lang w:val="sr-Latn-CS"/>
         </w:rPr>
       </w:pPr>
-      <w:bookmarkStart w:id="30" w:name="_Toc258522653"/>
+      <w:bookmarkStart w:id="24" w:name="_Toc258522653"/>
       <w:r>
         <w:rPr>
           <w:lang w:val="sr-Latn-CS"/>
         </w:rPr>
         <w:t>Korisnički interfejs</w:t>
       </w:r>
-      <w:bookmarkEnd w:id="30"/>
+      <w:bookmarkEnd w:id="24"/>
       <w:r>
         <w:rPr>
           <w:lang w:val="sr-Latn-CS"/>
@@ -7329,14 +6879,14 @@
           <w:lang w:val="sr-Latn-CS"/>
         </w:rPr>
       </w:pPr>
-      <w:bookmarkStart w:id="31" w:name="_Toc258522654"/>
+      <w:bookmarkStart w:id="25" w:name="_Toc258522654"/>
       <w:r>
         <w:rPr>
           <w:lang w:val="sr-Latn-CS"/>
         </w:rPr>
         <w:t>Aplikaciona logika</w:t>
       </w:r>
-      <w:bookmarkEnd w:id="31"/>
+      <w:bookmarkEnd w:id="25"/>
     </w:p>
     <w:p>
       <w:pPr>
@@ -7429,14 +6979,14 @@
           <w:lang w:val="sr-Latn-CS"/>
         </w:rPr>
       </w:pPr>
-      <w:bookmarkStart w:id="32" w:name="_Toc258522655"/>
+      <w:bookmarkStart w:id="26" w:name="_Toc258522655"/>
       <w:r>
         <w:rPr>
           <w:lang w:val="sr-Latn-CS"/>
         </w:rPr>
         <w:t>Pristup podacima</w:t>
       </w:r>
-      <w:bookmarkEnd w:id="32"/>
+      <w:bookmarkEnd w:id="26"/>
     </w:p>
     <w:p>
       <w:pPr>
@@ -7742,14 +7292,14 @@
           <w:lang w:val="sr-Latn-CS"/>
         </w:rPr>
       </w:pPr>
-      <w:bookmarkStart w:id="33" w:name="_Toc258522659"/>
+      <w:bookmarkStart w:id="27" w:name="_Toc258522659"/>
       <w:r>
         <w:rPr>
           <w:lang w:val="sr-Latn-CS"/>
         </w:rPr>
         <w:t>Pogled na procese</w:t>
       </w:r>
-      <w:bookmarkEnd w:id="33"/>
+      <w:bookmarkEnd w:id="27"/>
     </w:p>
     <w:p>
       <w:pPr>
@@ -7957,14 +7507,14 @@
           <w:lang w:val="sr-Latn-CS"/>
         </w:rPr>
       </w:pPr>
-      <w:bookmarkStart w:id="34" w:name="_Toc258522661"/>
+      <w:bookmarkStart w:id="28" w:name="_Toc258522661"/>
       <w:r>
         <w:rPr>
           <w:lang w:val="sr-Latn-CS"/>
         </w:rPr>
         <w:t>Web čitač</w:t>
       </w:r>
-      <w:bookmarkEnd w:id="34"/>
+      <w:bookmarkEnd w:id="28"/>
     </w:p>
     <w:p>
       <w:pPr>
@@ -7973,7 +7523,7 @@
           <w:lang w:val="sr-Latn-CS"/>
         </w:rPr>
       </w:pPr>
-      <w:bookmarkStart w:id="35" w:name="_Toc258522662"/>
+      <w:bookmarkStart w:id="29" w:name="_Toc258522662"/>
       <w:r>
         <w:rPr>
           <w:lang w:val="sr-Latn-CS"/>
@@ -8006,7 +7556,7 @@
         </w:rPr>
         <w:t xml:space="preserve"> server</w:t>
       </w:r>
-      <w:bookmarkEnd w:id="35"/>
+      <w:bookmarkEnd w:id="29"/>
     </w:p>
     <w:p>
       <w:pPr>
@@ -8078,7 +7628,7 @@
           <w:lang w:val="sr-Latn-CS"/>
         </w:rPr>
       </w:pPr>
-      <w:bookmarkStart w:id="36" w:name="_Toc258522665"/>
+      <w:bookmarkStart w:id="30" w:name="_Toc258522665"/>
       <w:r>
         <w:rPr>
           <w:lang w:val="sr-Latn-CS"/>
@@ -8086,7 +7636,7 @@
         <w:lastRenderedPageBreak/>
         <w:t>Pogled na raspoređivanje sistema</w:t>
       </w:r>
-      <w:bookmarkEnd w:id="36"/>
+      <w:bookmarkEnd w:id="30"/>
     </w:p>
     <w:p>
       <w:pPr>
@@ -8153,6 +7703,7 @@
       <w:r>
         <w:rPr>
           <w:noProof/>
+          <w:lang w:eastAsia="en-US"/>
         </w:rPr>
         <w:drawing>
           <wp:inline distT="0" distB="0" distL="0" distR="0" wp14:anchorId="57FA1069" wp14:editId="1BDD9216">
@@ -8384,14 +7935,14 @@
           <w:lang w:val="sr-Latn-CS"/>
         </w:rPr>
       </w:pPr>
-      <w:bookmarkStart w:id="37" w:name="_Toc258522669"/>
+      <w:bookmarkStart w:id="31" w:name="_Toc258522669"/>
       <w:r>
         <w:rPr>
           <w:lang w:val="sr-Latn-CS"/>
         </w:rPr>
         <w:t>Pogled na implementaciju sistema</w:t>
       </w:r>
-      <w:bookmarkEnd w:id="37"/>
+      <w:bookmarkEnd w:id="31"/>
     </w:p>
     <w:p>
       <w:pPr>
@@ -8579,7 +8130,7 @@
           </wp:anchor>
         </w:drawing>
       </w:r>
-      <w:bookmarkStart w:id="38" w:name="_Toc258522671"/>
+      <w:bookmarkStart w:id="32" w:name="_Toc258522671"/>
       <w:r>
         <w:rPr>
           <w:b/>
@@ -8598,7 +8149,7 @@
         </w:rPr>
         <w:t>Šema baze podataka</w:t>
       </w:r>
-      <w:bookmarkEnd w:id="38"/>
+      <w:bookmarkEnd w:id="32"/>
     </w:p>
     <w:p>
       <w:pPr>
@@ -8640,6 +8191,7 @@
       <w:r>
         <w:rPr>
           <w:noProof/>
+          <w:lang w:eastAsia="en-US"/>
         </w:rPr>
         <w:drawing>
           <wp:inline distT="0" distB="0" distL="0" distR="0" wp14:anchorId="69B27A9D" wp14:editId="680E5FD6">
@@ -8695,7 +8247,7 @@
           <w:lang w:val="sr-Latn-CS"/>
         </w:rPr>
       </w:pPr>
-      <w:bookmarkStart w:id="39" w:name="_Toc258522676"/>
+      <w:bookmarkStart w:id="33" w:name="_Toc258522676"/>
       <w:r>
         <w:rPr>
           <w:lang w:val="sr-Latn-CS"/>
@@ -8708,7 +8260,7 @@
         </w:rPr>
         <w:t>erformanse</w:t>
       </w:r>
-      <w:bookmarkEnd w:id="39"/>
+      <w:bookmarkEnd w:id="33"/>
     </w:p>
     <w:p>
       <w:pPr>
@@ -8799,14 +8351,14 @@
           <w:lang w:val="sr-Latn-CS"/>
         </w:rPr>
       </w:pPr>
-      <w:bookmarkStart w:id="40" w:name="_Toc258522677"/>
+      <w:bookmarkStart w:id="34" w:name="_Toc258522677"/>
       <w:r>
         <w:rPr>
           <w:lang w:val="sr-Latn-CS"/>
         </w:rPr>
         <w:t>Kvalitet</w:t>
       </w:r>
-      <w:bookmarkEnd w:id="40"/>
+      <w:bookmarkEnd w:id="34"/>
     </w:p>
     <w:p>
       <w:pPr>
@@ -8912,7 +8464,7 @@
 </file>
 
 <file path=word/endnotes.xml><?xml version="1.0" encoding="utf-8"?>
-<w:endnotes xmlns:wpc="http://schemas.microsoft.com/office/word/2010/wordprocessingCanvas" xmlns:cx="http://schemas.microsoft.com/office/drawing/2014/chartex" xmlns:cx1="http://schemas.microsoft.com/office/drawing/2015/9/8/chartex" xmlns:cx2="http://schemas.microsoft.com/office/drawing/2015/10/21/chartex" xmlns:cx3="http://schemas.microsoft.com/office/drawing/2016/5/9/chartex" xmlns:cx4="http://schemas.microsoft.com/office/drawing/2016/5/10/chartex" xmlns:cx5="http://schemas.microsoft.com/office/drawing/2016/5/11/chartex" xmlns:cx6="http://schemas.microsoft.com/office/drawing/2016/5/12/chartex" xmlns:cx7="http://schemas.microsoft.com/office/drawing/2016/5/13/chartex" xmlns:cx8="http://schemas.microsoft.com/office/drawing/2016/5/14/chartex" xmlns:mc="http://schemas.openxmlformats.org/markup-compatibility/2006" xmlns:aink="http://schemas.microsoft.com/office/drawing/2016/ink" xmlns:am3d="http://schemas.microsoft.com/office/drawing/2017/model3d" xmlns:o="urn:schemas-microsoft-com:office:office" xmlns:r="http://schemas.openxmlformats.org/officeDocument/2006/relationships" xmlns:m="http://schemas.openxmlformats.org/officeDocument/2006/math" xmlns:v="urn:schemas-microsoft-com:vml" xmlns:wp14="http://schemas.microsoft.com/office/word/2010/wordprocessingDrawing" xmlns:wp="http://schemas.openxmlformats.org/drawingml/2006/wordprocessingDrawing" xmlns:w10="urn:schemas-microsoft-com:office:word" xmlns:w="http://schemas.openxmlformats.org/wordprocessingml/2006/main" xmlns:w14="http://schemas.microsoft.com/office/word/2010/wordml" xmlns:w15="http://schemas.microsoft.com/office/word/2012/wordml" xmlns:w16cex="http://schemas.microsoft.com/office/word/2018/wordml/cex" xmlns:w16cid="http://schemas.microsoft.com/office/word/2016/wordml/cid" xmlns:w16="http://schemas.microsoft.com/office/word/2018/wordml" xmlns:w16se="http://schemas.microsoft.com/office/word/2015/wordml/symex" xmlns:wpg="http://schemas.microsoft.com/office/word/2010/wordprocessingGroup" xmlns:wpi="http://schemas.microsoft.com/office/word/2010/wordprocessingInk" xmlns:wne="http://schemas.microsoft.com/office/word/2006/wordml" xmlns:wps="http://schemas.microsoft.com/office/word/2010/wordprocessingShape" mc:Ignorable="w14 w15 w16se w16cid w16 w16cex wp14">
+<w:endnotes xmlns:wpc="http://schemas.microsoft.com/office/word/2010/wordprocessingCanvas" xmlns:cx="http://schemas.microsoft.com/office/drawing/2014/chartex" xmlns:cx1="http://schemas.microsoft.com/office/drawing/2015/9/8/chartex" xmlns:mc="http://schemas.openxmlformats.org/markup-compatibility/2006" xmlns:o="urn:schemas-microsoft-com:office:office" xmlns:r="http://schemas.openxmlformats.org/officeDocument/2006/relationships" xmlns:m="http://schemas.openxmlformats.org/officeDocument/2006/math" xmlns:v="urn:schemas-microsoft-com:vml" xmlns:wp14="http://schemas.microsoft.com/office/word/2010/wordprocessingDrawing" xmlns:wp="http://schemas.openxmlformats.org/drawingml/2006/wordprocessingDrawing" xmlns:w10="urn:schemas-microsoft-com:office:word" xmlns:w="http://schemas.openxmlformats.org/wordprocessingml/2006/main" xmlns:w14="http://schemas.microsoft.com/office/word/2010/wordml" xmlns:w15="http://schemas.microsoft.com/office/word/2012/wordml" xmlns:w16se="http://schemas.microsoft.com/office/word/2015/wordml/symex" xmlns:wpg="http://schemas.microsoft.com/office/word/2010/wordprocessingGroup" xmlns:wpi="http://schemas.microsoft.com/office/word/2010/wordprocessingInk" xmlns:wne="http://schemas.microsoft.com/office/word/2006/wordml" xmlns:wps="http://schemas.microsoft.com/office/word/2010/wordprocessingShape" mc:Ignorable="w14 w15 w16se wp14">
   <w:endnote w:type="separator" w:id="-1">
     <w:p>
       <w:r>
@@ -8931,7 +8483,7 @@
 </file>
 
 <file path=word/footer1.xml><?xml version="1.0" encoding="utf-8"?>
-<w:ftr xmlns:wpc="http://schemas.microsoft.com/office/word/2010/wordprocessingCanvas" xmlns:cx="http://schemas.microsoft.com/office/drawing/2014/chartex" xmlns:cx1="http://schemas.microsoft.com/office/drawing/2015/9/8/chartex" xmlns:cx2="http://schemas.microsoft.com/office/drawing/2015/10/21/chartex" xmlns:cx3="http://schemas.microsoft.com/office/drawing/2016/5/9/chartex" xmlns:cx4="http://schemas.microsoft.com/office/drawing/2016/5/10/chartex" xmlns:cx5="http://schemas.microsoft.com/office/drawing/2016/5/11/chartex" xmlns:cx6="http://schemas.microsoft.com/office/drawing/2016/5/12/chartex" xmlns:cx7="http://schemas.microsoft.com/office/drawing/2016/5/13/chartex" xmlns:cx8="http://schemas.microsoft.com/office/drawing/2016/5/14/chartex" xmlns:mc="http://schemas.openxmlformats.org/markup-compatibility/2006" xmlns:aink="http://schemas.microsoft.com/office/drawing/2016/ink" xmlns:am3d="http://schemas.microsoft.com/office/drawing/2017/model3d" xmlns:o="urn:schemas-microsoft-com:office:office" xmlns:r="http://schemas.openxmlformats.org/officeDocument/2006/relationships" xmlns:m="http://schemas.openxmlformats.org/officeDocument/2006/math" xmlns:v="urn:schemas-microsoft-com:vml" xmlns:wp14="http://schemas.microsoft.com/office/word/2010/wordprocessingDrawing" xmlns:wp="http://schemas.openxmlformats.org/drawingml/2006/wordprocessingDrawing" xmlns:w10="urn:schemas-microsoft-com:office:word" xmlns:w="http://schemas.openxmlformats.org/wordprocessingml/2006/main" xmlns:w14="http://schemas.microsoft.com/office/word/2010/wordml" xmlns:w15="http://schemas.microsoft.com/office/word/2012/wordml" xmlns:w16cex="http://schemas.microsoft.com/office/word/2018/wordml/cex" xmlns:w16cid="http://schemas.microsoft.com/office/word/2016/wordml/cid" xmlns:w16="http://schemas.microsoft.com/office/word/2018/wordml" xmlns:w16se="http://schemas.microsoft.com/office/word/2015/wordml/symex" xmlns:wpg="http://schemas.microsoft.com/office/word/2010/wordprocessingGroup" xmlns:wpi="http://schemas.microsoft.com/office/word/2010/wordprocessingInk" xmlns:wne="http://schemas.microsoft.com/office/word/2006/wordml" xmlns:wps="http://schemas.microsoft.com/office/word/2010/wordprocessingShape" mc:Ignorable="w14 w15 w16se w16cid w16 w16cex wp14">
+<w:ftr xmlns:wpc="http://schemas.microsoft.com/office/word/2010/wordprocessingCanvas" xmlns:cx="http://schemas.microsoft.com/office/drawing/2014/chartex" xmlns:cx1="http://schemas.microsoft.com/office/drawing/2015/9/8/chartex" xmlns:mc="http://schemas.openxmlformats.org/markup-compatibility/2006" xmlns:o="urn:schemas-microsoft-com:office:office" xmlns:r="http://schemas.openxmlformats.org/officeDocument/2006/relationships" xmlns:m="http://schemas.openxmlformats.org/officeDocument/2006/math" xmlns:v="urn:schemas-microsoft-com:vml" xmlns:wp14="http://schemas.microsoft.com/office/word/2010/wordprocessingDrawing" xmlns:wp="http://schemas.openxmlformats.org/drawingml/2006/wordprocessingDrawing" xmlns:w10="urn:schemas-microsoft-com:office:word" xmlns:w="http://schemas.openxmlformats.org/wordprocessingml/2006/main" xmlns:w14="http://schemas.microsoft.com/office/word/2010/wordml" xmlns:w15="http://schemas.microsoft.com/office/word/2012/wordml" xmlns:w16se="http://schemas.microsoft.com/office/word/2015/wordml/symex" xmlns:wpg="http://schemas.microsoft.com/office/word/2010/wordprocessingGroup" xmlns:wpi="http://schemas.microsoft.com/office/word/2010/wordprocessingInk" xmlns:wne="http://schemas.microsoft.com/office/word/2006/wordml" xmlns:wps="http://schemas.microsoft.com/office/word/2010/wordprocessingShape" mc:Ignorable="w14 w15 w16se wp14">
   <w:p>
     <w:pPr>
       <w:pStyle w:val="Footer"/>
@@ -8969,7 +8521,7 @@
 </file>
 
 <file path=word/footer2.xml><?xml version="1.0" encoding="utf-8"?>
-<w:ftr xmlns:wpc="http://schemas.microsoft.com/office/word/2010/wordprocessingCanvas" xmlns:cx="http://schemas.microsoft.com/office/drawing/2014/chartex" xmlns:cx1="http://schemas.microsoft.com/office/drawing/2015/9/8/chartex" xmlns:cx2="http://schemas.microsoft.com/office/drawing/2015/10/21/chartex" xmlns:cx3="http://schemas.microsoft.com/office/drawing/2016/5/9/chartex" xmlns:cx4="http://schemas.microsoft.com/office/drawing/2016/5/10/chartex" xmlns:cx5="http://schemas.microsoft.com/office/drawing/2016/5/11/chartex" xmlns:cx6="http://schemas.microsoft.com/office/drawing/2016/5/12/chartex" xmlns:cx7="http://schemas.microsoft.com/office/drawing/2016/5/13/chartex" xmlns:cx8="http://schemas.microsoft.com/office/drawing/2016/5/14/chartex" xmlns:mc="http://schemas.openxmlformats.org/markup-compatibility/2006" xmlns:aink="http://schemas.microsoft.com/office/drawing/2016/ink" xmlns:am3d="http://schemas.microsoft.com/office/drawing/2017/model3d" xmlns:o="urn:schemas-microsoft-com:office:office" xmlns:r="http://schemas.openxmlformats.org/officeDocument/2006/relationships" xmlns:m="http://schemas.openxmlformats.org/officeDocument/2006/math" xmlns:v="urn:schemas-microsoft-com:vml" xmlns:wp14="http://schemas.microsoft.com/office/word/2010/wordprocessingDrawing" xmlns:wp="http://schemas.openxmlformats.org/drawingml/2006/wordprocessingDrawing" xmlns:w10="urn:schemas-microsoft-com:office:word" xmlns:w="http://schemas.openxmlformats.org/wordprocessingml/2006/main" xmlns:w14="http://schemas.microsoft.com/office/word/2010/wordml" xmlns:w15="http://schemas.microsoft.com/office/word/2012/wordml" xmlns:w16cex="http://schemas.microsoft.com/office/word/2018/wordml/cex" xmlns:w16cid="http://schemas.microsoft.com/office/word/2016/wordml/cid" xmlns:w16="http://schemas.microsoft.com/office/word/2018/wordml" xmlns:w16se="http://schemas.microsoft.com/office/word/2015/wordml/symex" xmlns:wpg="http://schemas.microsoft.com/office/word/2010/wordprocessingGroup" xmlns:wpi="http://schemas.microsoft.com/office/word/2010/wordprocessingInk" xmlns:wne="http://schemas.microsoft.com/office/word/2006/wordml" xmlns:wps="http://schemas.microsoft.com/office/word/2010/wordprocessingShape" mc:Ignorable="w14 w15 w16se w16cid w16 w16cex wp14">
+<w:ftr xmlns:wpc="http://schemas.microsoft.com/office/word/2010/wordprocessingCanvas" xmlns:cx="http://schemas.microsoft.com/office/drawing/2014/chartex" xmlns:cx1="http://schemas.microsoft.com/office/drawing/2015/9/8/chartex" xmlns:mc="http://schemas.openxmlformats.org/markup-compatibility/2006" xmlns:o="urn:schemas-microsoft-com:office:office" xmlns:r="http://schemas.openxmlformats.org/officeDocument/2006/relationships" xmlns:m="http://schemas.openxmlformats.org/officeDocument/2006/math" xmlns:v="urn:schemas-microsoft-com:vml" xmlns:wp14="http://schemas.microsoft.com/office/word/2010/wordprocessingDrawing" xmlns:wp="http://schemas.openxmlformats.org/drawingml/2006/wordprocessingDrawing" xmlns:w10="urn:schemas-microsoft-com:office:word" xmlns:w="http://schemas.openxmlformats.org/wordprocessingml/2006/main" xmlns:w14="http://schemas.microsoft.com/office/word/2010/wordml" xmlns:w15="http://schemas.microsoft.com/office/word/2012/wordml" xmlns:w16se="http://schemas.microsoft.com/office/word/2015/wordml/symex" xmlns:wpg="http://schemas.microsoft.com/office/word/2010/wordprocessingGroup" xmlns:wpi="http://schemas.microsoft.com/office/word/2010/wordprocessingInk" xmlns:wne="http://schemas.microsoft.com/office/word/2006/wordml" xmlns:wps="http://schemas.microsoft.com/office/word/2010/wordprocessingShape" mc:Ignorable="w14 w15 w16se wp14">
   <w:tbl>
     <w:tblPr>
       <w:tblW w:w="0" w:type="auto"/>
@@ -9114,7 +8666,7 @@
               <w:noProof/>
               <w:lang w:val="sr-Latn-CS"/>
             </w:rPr>
-            <w:t>4</w:t>
+            <w:t>2</w:t>
           </w:r>
           <w:r>
             <w:rPr>
@@ -9186,7 +8738,7 @@
 </file>
 
 <file path=word/footer3.xml><?xml version="1.0" encoding="utf-8"?>
-<w:ftr xmlns:wpc="http://schemas.microsoft.com/office/word/2010/wordprocessingCanvas" xmlns:cx="http://schemas.microsoft.com/office/drawing/2014/chartex" xmlns:cx1="http://schemas.microsoft.com/office/drawing/2015/9/8/chartex" xmlns:cx2="http://schemas.microsoft.com/office/drawing/2015/10/21/chartex" xmlns:cx3="http://schemas.microsoft.com/office/drawing/2016/5/9/chartex" xmlns:cx4="http://schemas.microsoft.com/office/drawing/2016/5/10/chartex" xmlns:cx5="http://schemas.microsoft.com/office/drawing/2016/5/11/chartex" xmlns:cx6="http://schemas.microsoft.com/office/drawing/2016/5/12/chartex" xmlns:cx7="http://schemas.microsoft.com/office/drawing/2016/5/13/chartex" xmlns:cx8="http://schemas.microsoft.com/office/drawing/2016/5/14/chartex" xmlns:mc="http://schemas.openxmlformats.org/markup-compatibility/2006" xmlns:aink="http://schemas.microsoft.com/office/drawing/2016/ink" xmlns:am3d="http://schemas.microsoft.com/office/drawing/2017/model3d" xmlns:o="urn:schemas-microsoft-com:office:office" xmlns:r="http://schemas.openxmlformats.org/officeDocument/2006/relationships" xmlns:m="http://schemas.openxmlformats.org/officeDocument/2006/math" xmlns:v="urn:schemas-microsoft-com:vml" xmlns:wp14="http://schemas.microsoft.com/office/word/2010/wordprocessingDrawing" xmlns:wp="http://schemas.openxmlformats.org/drawingml/2006/wordprocessingDrawing" xmlns:w10="urn:schemas-microsoft-com:office:word" xmlns:w="http://schemas.openxmlformats.org/wordprocessingml/2006/main" xmlns:w14="http://schemas.microsoft.com/office/word/2010/wordml" xmlns:w15="http://schemas.microsoft.com/office/word/2012/wordml" xmlns:w16cex="http://schemas.microsoft.com/office/word/2018/wordml/cex" xmlns:w16cid="http://schemas.microsoft.com/office/word/2016/wordml/cid" xmlns:w16="http://schemas.microsoft.com/office/word/2018/wordml" xmlns:w16se="http://schemas.microsoft.com/office/word/2015/wordml/symex" xmlns:wpg="http://schemas.microsoft.com/office/word/2010/wordprocessingGroup" xmlns:wpi="http://schemas.microsoft.com/office/word/2010/wordprocessingInk" xmlns:wne="http://schemas.microsoft.com/office/word/2006/wordml" xmlns:wps="http://schemas.microsoft.com/office/word/2010/wordprocessingShape" mc:Ignorable="w14 w15 w16se w16cid w16 w16cex wp14">
+<w:ftr xmlns:wpc="http://schemas.microsoft.com/office/word/2010/wordprocessingCanvas" xmlns:cx="http://schemas.microsoft.com/office/drawing/2014/chartex" xmlns:cx1="http://schemas.microsoft.com/office/drawing/2015/9/8/chartex" xmlns:mc="http://schemas.openxmlformats.org/markup-compatibility/2006" xmlns:o="urn:schemas-microsoft-com:office:office" xmlns:r="http://schemas.openxmlformats.org/officeDocument/2006/relationships" xmlns:m="http://schemas.openxmlformats.org/officeDocument/2006/math" xmlns:v="urn:schemas-microsoft-com:vml" xmlns:wp14="http://schemas.microsoft.com/office/word/2010/wordprocessingDrawing" xmlns:wp="http://schemas.openxmlformats.org/drawingml/2006/wordprocessingDrawing" xmlns:w10="urn:schemas-microsoft-com:office:word" xmlns:w="http://schemas.openxmlformats.org/wordprocessingml/2006/main" xmlns:w14="http://schemas.microsoft.com/office/word/2010/wordml" xmlns:w15="http://schemas.microsoft.com/office/word/2012/wordml" xmlns:w16se="http://schemas.microsoft.com/office/word/2015/wordml/symex" xmlns:wpg="http://schemas.microsoft.com/office/word/2010/wordprocessingGroup" xmlns:wpi="http://schemas.microsoft.com/office/word/2010/wordprocessingInk" xmlns:wne="http://schemas.microsoft.com/office/word/2006/wordml" xmlns:wps="http://schemas.microsoft.com/office/word/2010/wordprocessingShape" mc:Ignorable="w14 w15 w16se wp14">
   <w:p>
     <w:pPr>
       <w:pStyle w:val="Footer"/>
@@ -9196,7 +8748,7 @@
 </file>
 
 <file path=word/footnotes.xml><?xml version="1.0" encoding="utf-8"?>
-<w:footnotes xmlns:wpc="http://schemas.microsoft.com/office/word/2010/wordprocessingCanvas" xmlns:cx="http://schemas.microsoft.com/office/drawing/2014/chartex" xmlns:cx1="http://schemas.microsoft.com/office/drawing/2015/9/8/chartex" xmlns:cx2="http://schemas.microsoft.com/office/drawing/2015/10/21/chartex" xmlns:cx3="http://schemas.microsoft.com/office/drawing/2016/5/9/chartex" xmlns:cx4="http://schemas.microsoft.com/office/drawing/2016/5/10/chartex" xmlns:cx5="http://schemas.microsoft.com/office/drawing/2016/5/11/chartex" xmlns:cx6="http://schemas.microsoft.com/office/drawing/2016/5/12/chartex" xmlns:cx7="http://schemas.microsoft.com/office/drawing/2016/5/13/chartex" xmlns:cx8="http://schemas.microsoft.com/office/drawing/2016/5/14/chartex" xmlns:mc="http://schemas.openxmlformats.org/markup-compatibility/2006" xmlns:aink="http://schemas.microsoft.com/office/drawing/2016/ink" xmlns:am3d="http://schemas.microsoft.com/office/drawing/2017/model3d" xmlns:o="urn:schemas-microsoft-com:office:office" xmlns:r="http://schemas.openxmlformats.org/officeDocument/2006/relationships" xmlns:m="http://schemas.openxmlformats.org/officeDocument/2006/math" xmlns:v="urn:schemas-microsoft-com:vml" xmlns:wp14="http://schemas.microsoft.com/office/word/2010/wordprocessingDrawing" xmlns:wp="http://schemas.openxmlformats.org/drawingml/2006/wordprocessingDrawing" xmlns:w10="urn:schemas-microsoft-com:office:word" xmlns:w="http://schemas.openxmlformats.org/wordprocessingml/2006/main" xmlns:w14="http://schemas.microsoft.com/office/word/2010/wordml" xmlns:w15="http://schemas.microsoft.com/office/word/2012/wordml" xmlns:w16cex="http://schemas.microsoft.com/office/word/2018/wordml/cex" xmlns:w16cid="http://schemas.microsoft.com/office/word/2016/wordml/cid" xmlns:w16="http://schemas.microsoft.com/office/word/2018/wordml" xmlns:w16se="http://schemas.microsoft.com/office/word/2015/wordml/symex" xmlns:wpg="http://schemas.microsoft.com/office/word/2010/wordprocessingGroup" xmlns:wpi="http://schemas.microsoft.com/office/word/2010/wordprocessingInk" xmlns:wne="http://schemas.microsoft.com/office/word/2006/wordml" xmlns:wps="http://schemas.microsoft.com/office/word/2010/wordprocessingShape" mc:Ignorable="w14 w15 w16se w16cid w16 w16cex wp14">
+<w:footnotes xmlns:wpc="http://schemas.microsoft.com/office/word/2010/wordprocessingCanvas" xmlns:cx="http://schemas.microsoft.com/office/drawing/2014/chartex" xmlns:cx1="http://schemas.microsoft.com/office/drawing/2015/9/8/chartex" xmlns:mc="http://schemas.openxmlformats.org/markup-compatibility/2006" xmlns:o="urn:schemas-microsoft-com:office:office" xmlns:r="http://schemas.openxmlformats.org/officeDocument/2006/relationships" xmlns:m="http://schemas.openxmlformats.org/officeDocument/2006/math" xmlns:v="urn:schemas-microsoft-com:vml" xmlns:wp14="http://schemas.microsoft.com/office/word/2010/wordprocessingDrawing" xmlns:wp="http://schemas.openxmlformats.org/drawingml/2006/wordprocessingDrawing" xmlns:w10="urn:schemas-microsoft-com:office:word" xmlns:w="http://schemas.openxmlformats.org/wordprocessingml/2006/main" xmlns:w14="http://schemas.microsoft.com/office/word/2010/wordml" xmlns:w15="http://schemas.microsoft.com/office/word/2012/wordml" xmlns:w16se="http://schemas.microsoft.com/office/word/2015/wordml/symex" xmlns:wpg="http://schemas.microsoft.com/office/word/2010/wordprocessingGroup" xmlns:wpi="http://schemas.microsoft.com/office/word/2010/wordprocessingInk" xmlns:wne="http://schemas.microsoft.com/office/word/2006/wordml" xmlns:wps="http://schemas.microsoft.com/office/word/2010/wordprocessingShape" mc:Ignorable="w14 w15 w16se wp14">
   <w:footnote w:type="separator" w:id="-1">
     <w:p>
       <w:r>
@@ -9215,7 +8767,7 @@
 </file>
 
 <file path=word/header1.xml><?xml version="1.0" encoding="utf-8"?>
-<w:hdr xmlns:wpc="http://schemas.microsoft.com/office/word/2010/wordprocessingCanvas" xmlns:cx="http://schemas.microsoft.com/office/drawing/2014/chartex" xmlns:cx1="http://schemas.microsoft.com/office/drawing/2015/9/8/chartex" xmlns:cx2="http://schemas.microsoft.com/office/drawing/2015/10/21/chartex" xmlns:cx3="http://schemas.microsoft.com/office/drawing/2016/5/9/chartex" xmlns:cx4="http://schemas.microsoft.com/office/drawing/2016/5/10/chartex" xmlns:cx5="http://schemas.microsoft.com/office/drawing/2016/5/11/chartex" xmlns:cx6="http://schemas.microsoft.com/office/drawing/2016/5/12/chartex" xmlns:cx7="http://schemas.microsoft.com/office/drawing/2016/5/13/chartex" xmlns:cx8="http://schemas.microsoft.com/office/drawing/2016/5/14/chartex" xmlns:mc="http://schemas.openxmlformats.org/markup-compatibility/2006" xmlns:aink="http://schemas.microsoft.com/office/drawing/2016/ink" xmlns:am3d="http://schemas.microsoft.com/office/drawing/2017/model3d" xmlns:o="urn:schemas-microsoft-com:office:office" xmlns:r="http://schemas.openxmlformats.org/officeDocument/2006/relationships" xmlns:m="http://schemas.openxmlformats.org/officeDocument/2006/math" xmlns:v="urn:schemas-microsoft-com:vml" xmlns:wp14="http://schemas.microsoft.com/office/word/2010/wordprocessingDrawing" xmlns:wp="http://schemas.openxmlformats.org/drawingml/2006/wordprocessingDrawing" xmlns:w10="urn:schemas-microsoft-com:office:word" xmlns:w="http://schemas.openxmlformats.org/wordprocessingml/2006/main" xmlns:w14="http://schemas.microsoft.com/office/word/2010/wordml" xmlns:w15="http://schemas.microsoft.com/office/word/2012/wordml" xmlns:w16cex="http://schemas.microsoft.com/office/word/2018/wordml/cex" xmlns:w16cid="http://schemas.microsoft.com/office/word/2016/wordml/cid" xmlns:w16="http://schemas.microsoft.com/office/word/2018/wordml" xmlns:w16se="http://schemas.microsoft.com/office/word/2015/wordml/symex" xmlns:wpg="http://schemas.microsoft.com/office/word/2010/wordprocessingGroup" xmlns:wpi="http://schemas.microsoft.com/office/word/2010/wordprocessingInk" xmlns:wne="http://schemas.microsoft.com/office/word/2006/wordml" xmlns:wps="http://schemas.microsoft.com/office/word/2010/wordprocessingShape" mc:Ignorable="w14 w15 w16se w16cid w16 w16cex wp14">
+<w:hdr xmlns:wpc="http://schemas.microsoft.com/office/word/2010/wordprocessingCanvas" xmlns:cx="http://schemas.microsoft.com/office/drawing/2014/chartex" xmlns:cx1="http://schemas.microsoft.com/office/drawing/2015/9/8/chartex" xmlns:mc="http://schemas.openxmlformats.org/markup-compatibility/2006" xmlns:o="urn:schemas-microsoft-com:office:office" xmlns:r="http://schemas.openxmlformats.org/officeDocument/2006/relationships" xmlns:m="http://schemas.openxmlformats.org/officeDocument/2006/math" xmlns:v="urn:schemas-microsoft-com:vml" xmlns:wp14="http://schemas.microsoft.com/office/word/2010/wordprocessingDrawing" xmlns:wp="http://schemas.openxmlformats.org/drawingml/2006/wordprocessingDrawing" xmlns:w10="urn:schemas-microsoft-com:office:word" xmlns:w="http://schemas.openxmlformats.org/wordprocessingml/2006/main" xmlns:w14="http://schemas.microsoft.com/office/word/2010/wordml" xmlns:w15="http://schemas.microsoft.com/office/word/2012/wordml" xmlns:w16se="http://schemas.microsoft.com/office/word/2015/wordml/symex" xmlns:wpg="http://schemas.microsoft.com/office/word/2010/wordprocessingGroup" xmlns:wpi="http://schemas.microsoft.com/office/word/2010/wordprocessingInk" xmlns:wne="http://schemas.microsoft.com/office/word/2006/wordml" xmlns:wps="http://schemas.microsoft.com/office/word/2010/wordprocessingShape" mc:Ignorable="w14 w15 w16se wp14">
   <w:p>
     <w:pPr>
       <w:rPr>
@@ -9274,7 +8826,7 @@
 </file>
 
 <file path=word/header2.xml><?xml version="1.0" encoding="utf-8"?>
-<w:hdr xmlns:wpc="http://schemas.microsoft.com/office/word/2010/wordprocessingCanvas" xmlns:cx="http://schemas.microsoft.com/office/drawing/2014/chartex" xmlns:cx1="http://schemas.microsoft.com/office/drawing/2015/9/8/chartex" xmlns:cx2="http://schemas.microsoft.com/office/drawing/2015/10/21/chartex" xmlns:cx3="http://schemas.microsoft.com/office/drawing/2016/5/9/chartex" xmlns:cx4="http://schemas.microsoft.com/office/drawing/2016/5/10/chartex" xmlns:cx5="http://schemas.microsoft.com/office/drawing/2016/5/11/chartex" xmlns:cx6="http://schemas.microsoft.com/office/drawing/2016/5/12/chartex" xmlns:cx7="http://schemas.microsoft.com/office/drawing/2016/5/13/chartex" xmlns:cx8="http://schemas.microsoft.com/office/drawing/2016/5/14/chartex" xmlns:mc="http://schemas.openxmlformats.org/markup-compatibility/2006" xmlns:aink="http://schemas.microsoft.com/office/drawing/2016/ink" xmlns:am3d="http://schemas.microsoft.com/office/drawing/2017/model3d" xmlns:o="urn:schemas-microsoft-com:office:office" xmlns:r="http://schemas.openxmlformats.org/officeDocument/2006/relationships" xmlns:m="http://schemas.openxmlformats.org/officeDocument/2006/math" xmlns:v="urn:schemas-microsoft-com:vml" xmlns:wp14="http://schemas.microsoft.com/office/word/2010/wordprocessingDrawing" xmlns:wp="http://schemas.openxmlformats.org/drawingml/2006/wordprocessingDrawing" xmlns:w10="urn:schemas-microsoft-com:office:word" xmlns:w="http://schemas.openxmlformats.org/wordprocessingml/2006/main" xmlns:w14="http://schemas.microsoft.com/office/word/2010/wordml" xmlns:w15="http://schemas.microsoft.com/office/word/2012/wordml" xmlns:w16cex="http://schemas.microsoft.com/office/word/2018/wordml/cex" xmlns:w16cid="http://schemas.microsoft.com/office/word/2016/wordml/cid" xmlns:w16="http://schemas.microsoft.com/office/word/2018/wordml" xmlns:w16se="http://schemas.microsoft.com/office/word/2015/wordml/symex" xmlns:wpg="http://schemas.microsoft.com/office/word/2010/wordprocessingGroup" xmlns:wpi="http://schemas.microsoft.com/office/word/2010/wordprocessingInk" xmlns:wne="http://schemas.microsoft.com/office/word/2006/wordml" xmlns:wps="http://schemas.microsoft.com/office/word/2010/wordprocessingShape" mc:Ignorable="w14 w15 w16se w16cid w16 w16cex wp14">
+<w:hdr xmlns:wpc="http://schemas.microsoft.com/office/word/2010/wordprocessingCanvas" xmlns:cx="http://schemas.microsoft.com/office/drawing/2014/chartex" xmlns:cx1="http://schemas.microsoft.com/office/drawing/2015/9/8/chartex" xmlns:mc="http://schemas.openxmlformats.org/markup-compatibility/2006" xmlns:o="urn:schemas-microsoft-com:office:office" xmlns:r="http://schemas.openxmlformats.org/officeDocument/2006/relationships" xmlns:m="http://schemas.openxmlformats.org/officeDocument/2006/math" xmlns:v="urn:schemas-microsoft-com:vml" xmlns:wp14="http://schemas.microsoft.com/office/word/2010/wordprocessingDrawing" xmlns:wp="http://schemas.openxmlformats.org/drawingml/2006/wordprocessingDrawing" xmlns:w10="urn:schemas-microsoft-com:office:word" xmlns:w="http://schemas.openxmlformats.org/wordprocessingml/2006/main" xmlns:w14="http://schemas.microsoft.com/office/word/2010/wordml" xmlns:w15="http://schemas.microsoft.com/office/word/2012/wordml" xmlns:w16se="http://schemas.microsoft.com/office/word/2015/wordml/symex" xmlns:wpg="http://schemas.microsoft.com/office/word/2010/wordprocessingGroup" xmlns:wpi="http://schemas.microsoft.com/office/word/2010/wordprocessingInk" xmlns:wne="http://schemas.microsoft.com/office/word/2006/wordml" xmlns:wps="http://schemas.microsoft.com/office/word/2010/wordprocessingShape" mc:Ignorable="w14 w15 w16se wp14">
   <w:tbl>
     <w:tblPr>
       <w:tblW w:w="0" w:type="auto"/>
@@ -9331,7 +8883,7 @@
             <w:rPr>
               <w:lang w:val="sr-Latn-CS"/>
             </w:rPr>
-            <w:t xml:space="preserve">  Verzija:           1.0</w:t>
+            <w:t xml:space="preserve">  Verzija:           1.1</w:t>
           </w:r>
         </w:p>
       </w:tc>
@@ -9393,7 +8945,13 @@
             <w:rPr>
               <w:lang w:val="sr-Latn-CS"/>
             </w:rPr>
-            <w:t>.04.20</w:t>
+            <w:t>.06</w:t>
+          </w:r>
+          <w:r>
+            <w:rPr>
+              <w:lang w:val="sr-Latn-CS"/>
+            </w:rPr>
+            <w:t>.20</w:t>
           </w:r>
           <w:r>
             <w:rPr>
@@ -9456,7 +9014,7 @@
 </file>
 
 <file path=word/header3.xml><?xml version="1.0" encoding="utf-8"?>
-<w:hdr xmlns:wpc="http://schemas.microsoft.com/office/word/2010/wordprocessingCanvas" xmlns:cx="http://schemas.microsoft.com/office/drawing/2014/chartex" xmlns:cx1="http://schemas.microsoft.com/office/drawing/2015/9/8/chartex" xmlns:cx2="http://schemas.microsoft.com/office/drawing/2015/10/21/chartex" xmlns:cx3="http://schemas.microsoft.com/office/drawing/2016/5/9/chartex" xmlns:cx4="http://schemas.microsoft.com/office/drawing/2016/5/10/chartex" xmlns:cx5="http://schemas.microsoft.com/office/drawing/2016/5/11/chartex" xmlns:cx6="http://schemas.microsoft.com/office/drawing/2016/5/12/chartex" xmlns:cx7="http://schemas.microsoft.com/office/drawing/2016/5/13/chartex" xmlns:cx8="http://schemas.microsoft.com/office/drawing/2016/5/14/chartex" xmlns:mc="http://schemas.openxmlformats.org/markup-compatibility/2006" xmlns:aink="http://schemas.microsoft.com/office/drawing/2016/ink" xmlns:am3d="http://schemas.microsoft.com/office/drawing/2017/model3d" xmlns:o="urn:schemas-microsoft-com:office:office" xmlns:r="http://schemas.openxmlformats.org/officeDocument/2006/relationships" xmlns:m="http://schemas.openxmlformats.org/officeDocument/2006/math" xmlns:v="urn:schemas-microsoft-com:vml" xmlns:wp14="http://schemas.microsoft.com/office/word/2010/wordprocessingDrawing" xmlns:wp="http://schemas.openxmlformats.org/drawingml/2006/wordprocessingDrawing" xmlns:w10="urn:schemas-microsoft-com:office:word" xmlns:w="http://schemas.openxmlformats.org/wordprocessingml/2006/main" xmlns:w14="http://schemas.microsoft.com/office/word/2010/wordml" xmlns:w15="http://schemas.microsoft.com/office/word/2012/wordml" xmlns:w16cex="http://schemas.microsoft.com/office/word/2018/wordml/cex" xmlns:w16cid="http://schemas.microsoft.com/office/word/2016/wordml/cid" xmlns:w16="http://schemas.microsoft.com/office/word/2018/wordml" xmlns:w16se="http://schemas.microsoft.com/office/word/2015/wordml/symex" xmlns:wpg="http://schemas.microsoft.com/office/word/2010/wordprocessingGroup" xmlns:wpi="http://schemas.microsoft.com/office/word/2010/wordprocessingInk" xmlns:wne="http://schemas.microsoft.com/office/word/2006/wordml" xmlns:wps="http://schemas.microsoft.com/office/word/2010/wordprocessingShape" mc:Ignorable="w14 w15 w16se w16cid w16 w16cex wp14">
+<w:hdr xmlns:wpc="http://schemas.microsoft.com/office/word/2010/wordprocessingCanvas" xmlns:cx="http://schemas.microsoft.com/office/drawing/2014/chartex" xmlns:cx1="http://schemas.microsoft.com/office/drawing/2015/9/8/chartex" xmlns:mc="http://schemas.openxmlformats.org/markup-compatibility/2006" xmlns:o="urn:schemas-microsoft-com:office:office" xmlns:r="http://schemas.openxmlformats.org/officeDocument/2006/relationships" xmlns:m="http://schemas.openxmlformats.org/officeDocument/2006/math" xmlns:v="urn:schemas-microsoft-com:vml" xmlns:wp14="http://schemas.microsoft.com/office/word/2010/wordprocessingDrawing" xmlns:wp="http://schemas.openxmlformats.org/drawingml/2006/wordprocessingDrawing" xmlns:w10="urn:schemas-microsoft-com:office:word" xmlns:w="http://schemas.openxmlformats.org/wordprocessingml/2006/main" xmlns:w14="http://schemas.microsoft.com/office/word/2010/wordml" xmlns:w15="http://schemas.microsoft.com/office/word/2012/wordml" xmlns:w16se="http://schemas.microsoft.com/office/word/2015/wordml/symex" xmlns:wpg="http://schemas.microsoft.com/office/word/2010/wordprocessingGroup" xmlns:wpi="http://schemas.microsoft.com/office/word/2010/wordprocessingInk" xmlns:wne="http://schemas.microsoft.com/office/word/2006/wordml" xmlns:wps="http://schemas.microsoft.com/office/word/2010/wordprocessingShape" mc:Ignorable="w14 w15 w16se wp14">
   <w:p>
     <w:pPr>
       <w:pStyle w:val="Header"/>
@@ -9466,7 +9024,7 @@
 </file>
 
 <file path=word/numbering.xml><?xml version="1.0" encoding="utf-8"?>
-<w:numbering xmlns:wpc="http://schemas.microsoft.com/office/word/2010/wordprocessingCanvas" xmlns:cx="http://schemas.microsoft.com/office/drawing/2014/chartex" xmlns:cx1="http://schemas.microsoft.com/office/drawing/2015/9/8/chartex" xmlns:cx2="http://schemas.microsoft.com/office/drawing/2015/10/21/chartex" xmlns:cx3="http://schemas.microsoft.com/office/drawing/2016/5/9/chartex" xmlns:cx4="http://schemas.microsoft.com/office/drawing/2016/5/10/chartex" xmlns:cx5="http://schemas.microsoft.com/office/drawing/2016/5/11/chartex" xmlns:cx6="http://schemas.microsoft.com/office/drawing/2016/5/12/chartex" xmlns:cx7="http://schemas.microsoft.com/office/drawing/2016/5/13/chartex" xmlns:cx8="http://schemas.microsoft.com/office/drawing/2016/5/14/chartex" xmlns:mc="http://schemas.openxmlformats.org/markup-compatibility/2006" xmlns:aink="http://schemas.microsoft.com/office/drawing/2016/ink" xmlns:am3d="http://schemas.microsoft.com/office/drawing/2017/model3d" xmlns:o="urn:schemas-microsoft-com:office:office" xmlns:r="http://schemas.openxmlformats.org/officeDocument/2006/relationships" xmlns:m="http://schemas.openxmlformats.org/officeDocument/2006/math" xmlns:v="urn:schemas-microsoft-com:vml" xmlns:wp14="http://schemas.microsoft.com/office/word/2010/wordprocessingDrawing" xmlns:wp="http://schemas.openxmlformats.org/drawingml/2006/wordprocessingDrawing" xmlns:w10="urn:schemas-microsoft-com:office:word" xmlns:w="http://schemas.openxmlformats.org/wordprocessingml/2006/main" xmlns:w14="http://schemas.microsoft.com/office/word/2010/wordml" xmlns:w15="http://schemas.microsoft.com/office/word/2012/wordml" xmlns:w16cex="http://schemas.microsoft.com/office/word/2018/wordml/cex" xmlns:w16cid="http://schemas.microsoft.com/office/word/2016/wordml/cid" xmlns:w16="http://schemas.microsoft.com/office/word/2018/wordml" xmlns:w16se="http://schemas.microsoft.com/office/word/2015/wordml/symex" xmlns:wpg="http://schemas.microsoft.com/office/word/2010/wordprocessingGroup" xmlns:wpi="http://schemas.microsoft.com/office/word/2010/wordprocessingInk" xmlns:wne="http://schemas.microsoft.com/office/word/2006/wordml" xmlns:wps="http://schemas.microsoft.com/office/word/2010/wordprocessingShape" mc:Ignorable="w14 w15 w16se w16cid w16 w16cex wp14">
+<w:numbering xmlns:wpc="http://schemas.microsoft.com/office/word/2010/wordprocessingCanvas" xmlns:cx="http://schemas.microsoft.com/office/drawing/2014/chartex" xmlns:cx1="http://schemas.microsoft.com/office/drawing/2015/9/8/chartex" xmlns:mc="http://schemas.openxmlformats.org/markup-compatibility/2006" xmlns:o="urn:schemas-microsoft-com:office:office" xmlns:r="http://schemas.openxmlformats.org/officeDocument/2006/relationships" xmlns:m="http://schemas.openxmlformats.org/officeDocument/2006/math" xmlns:v="urn:schemas-microsoft-com:vml" xmlns:wp14="http://schemas.microsoft.com/office/word/2010/wordprocessingDrawing" xmlns:wp="http://schemas.openxmlformats.org/drawingml/2006/wordprocessingDrawing" xmlns:w10="urn:schemas-microsoft-com:office:word" xmlns:w="http://schemas.openxmlformats.org/wordprocessingml/2006/main" xmlns:w14="http://schemas.microsoft.com/office/word/2010/wordml" xmlns:w15="http://schemas.microsoft.com/office/word/2012/wordml" xmlns:w16se="http://schemas.microsoft.com/office/word/2015/wordml/symex" xmlns:wpg="http://schemas.microsoft.com/office/word/2010/wordprocessingGroup" xmlns:wpi="http://schemas.microsoft.com/office/word/2010/wordprocessingInk" xmlns:wne="http://schemas.microsoft.com/office/word/2006/wordml" xmlns:wps="http://schemas.microsoft.com/office/word/2010/wordprocessingShape" mc:Ignorable="w14 w15 w16se wp14">
   <w:abstractNum w:abstractNumId="0" w15:restartNumberingAfterBreak="0">
     <w:nsid w:val="FFFFFFFB"/>
     <w:multiLevelType w:val="multilevel"/>
@@ -10967,7 +10525,7 @@
 </file>
 
 <file path=word/styles.xml><?xml version="1.0" encoding="utf-8"?>
-<w:styles xmlns:mc="http://schemas.openxmlformats.org/markup-compatibility/2006" xmlns:r="http://schemas.openxmlformats.org/officeDocument/2006/relationships" xmlns:w="http://schemas.openxmlformats.org/wordprocessingml/2006/main" xmlns:w14="http://schemas.microsoft.com/office/word/2010/wordml" xmlns:w15="http://schemas.microsoft.com/office/word/2012/wordml" xmlns:w16cex="http://schemas.microsoft.com/office/word/2018/wordml/cex" xmlns:w16cid="http://schemas.microsoft.com/office/word/2016/wordml/cid" xmlns:w16="http://schemas.microsoft.com/office/word/2018/wordml" xmlns:w16se="http://schemas.microsoft.com/office/word/2015/wordml/symex" mc:Ignorable="w14 w15 w16se w16cid w16 w16cex">
+<w:styles xmlns:mc="http://schemas.openxmlformats.org/markup-compatibility/2006" xmlns:r="http://schemas.openxmlformats.org/officeDocument/2006/relationships" xmlns:w="http://schemas.openxmlformats.org/wordprocessingml/2006/main" xmlns:w14="http://schemas.microsoft.com/office/word/2010/wordml" xmlns:w15="http://schemas.microsoft.com/office/word/2012/wordml" xmlns:w16se="http://schemas.microsoft.com/office/word/2015/wordml/symex" mc:Ignorable="w14 w15 w16se">
   <w:docDefaults>
     <w:rPrDefault>
       <w:rPr>
@@ -10977,7 +10535,7 @@
     </w:rPrDefault>
     <w:pPrDefault/>
   </w:docDefaults>
-  <w:latentStyles w:defLockedState="0" w:defUIPriority="0" w:defSemiHidden="0" w:defUnhideWhenUsed="0" w:defQFormat="0" w:count="376">
+  <w:latentStyles w:defLockedState="0" w:defUIPriority="0" w:defSemiHidden="0" w:defUnhideWhenUsed="0" w:defQFormat="0" w:count="371">
     <w:lsdException w:name="Normal" w:qFormat="1"/>
     <w:lsdException w:name="heading 1" w:qFormat="1"/>
     <w:lsdException w:name="heading 2" w:semiHidden="1" w:unhideWhenUsed="1" w:qFormat="1"/>
@@ -11076,6 +10634,7 @@
     <w:lsdException w:name="HTML Sample" w:semiHidden="1" w:unhideWhenUsed="1"/>
     <w:lsdException w:name="HTML Typewriter" w:semiHidden="1" w:unhideWhenUsed="1"/>
     <w:lsdException w:name="HTML Variable" w:semiHidden="1" w:unhideWhenUsed="1"/>
+    <w:lsdException w:name="Normal Table" w:semiHidden="1" w:unhideWhenUsed="1"/>
     <w:lsdException w:name="annotation subject" w:semiHidden="1" w:unhideWhenUsed="1"/>
     <w:lsdException w:name="No List" w:semiHidden="1" w:unhideWhenUsed="1"/>
     <w:lsdException w:name="Outline List 1" w:semiHidden="1" w:unhideWhenUsed="1"/>
@@ -11118,8 +10677,11 @@
     <w:lsdException w:name="Table Contemporary" w:semiHidden="1" w:unhideWhenUsed="1"/>
     <w:lsdException w:name="Table Elegant" w:semiHidden="1" w:unhideWhenUsed="1"/>
     <w:lsdException w:name="Table Professional" w:semiHidden="1" w:unhideWhenUsed="1"/>
+    <w:lsdException w:name="Table Subtle 1" w:semiHidden="1" w:unhideWhenUsed="1"/>
     <w:lsdException w:name="Table Subtle 2" w:semiHidden="1" w:unhideWhenUsed="1"/>
     <w:lsdException w:name="Table Web 1" w:semiHidden="1" w:unhideWhenUsed="1"/>
+    <w:lsdException w:name="Table Web 2" w:semiHidden="1" w:unhideWhenUsed="1"/>
+    <w:lsdException w:name="Table Web 3" w:semiHidden="1" w:unhideWhenUsed="1"/>
     <w:lsdException w:name="Balloon Text" w:semiHidden="1" w:unhideWhenUsed="1"/>
     <w:lsdException w:name="Table Theme" w:semiHidden="1" w:unhideWhenUsed="1"/>
     <w:lsdException w:name="Placeholder Text" w:semiHidden="1" w:uiPriority="99"/>
@@ -11337,11 +10899,6 @@
     <w:lsdException w:name="List Table 5 Dark Accent 6" w:uiPriority="50"/>
     <w:lsdException w:name="List Table 6 Colorful Accent 6" w:uiPriority="51"/>
     <w:lsdException w:name="List Table 7 Colorful Accent 6" w:uiPriority="52"/>
-    <w:lsdException w:name="Mention" w:semiHidden="1" w:uiPriority="99" w:unhideWhenUsed="1"/>
-    <w:lsdException w:name="Smart Hyperlink" w:semiHidden="1" w:uiPriority="99" w:unhideWhenUsed="1"/>
-    <w:lsdException w:name="Hashtag" w:semiHidden="1" w:uiPriority="99" w:unhideWhenUsed="1"/>
-    <w:lsdException w:name="Unresolved Mention" w:semiHidden="1" w:uiPriority="99" w:unhideWhenUsed="1"/>
-    <w:lsdException w:name="Smart Link" w:semiHidden="1" w:uiPriority="99" w:unhideWhenUsed="1"/>
   </w:latentStyles>
   <w:style w:type="paragraph" w:default="1" w:styleId="Normal">
     <w:name w:val="Normal"/>

</xml_diff>